<commit_message>
continue commitment for method section 3rd draft
</commit_message>
<xml_diff>
--- a/manuscript/methodSection_ethanePaper_3rdDraft.docx
+++ b/manuscript/methodSection_ethanePaper_3rdDraft.docx
@@ -473,15 +473,7 @@
           <w:sz w:val="24"/>
           <w:szCs w:val="24"/>
         </w:rPr>
-        <w:t>For consistency with the UCI sampling</w:t>
-      </w:r>
-      <w:r>
-        <w:rPr>
-          <w:rFonts w:ascii="Times New Roman" w:hAnsi="Times New Roman" w:cs="Times New Roman"/>
-          <w:sz w:val="24"/>
-          <w:szCs w:val="24"/>
-        </w:rPr>
-        <w:t>, w</w:t>
+        <w:t>For consistency with the UCI sampling, w</w:t>
       </w:r>
       <w:r>
         <w:rPr>
@@ -557,34 +549,7 @@
           <w:sz w:val="24"/>
           <w:szCs w:val="24"/>
         </w:rPr>
-        <w:t xml:space="preserve">2/ </w:t>
-      </w:r>
-      <w:r>
-        <w:rPr>
-          <w:rFonts w:ascii="Times New Roman" w:hAnsi="Times New Roman" w:cs="Times New Roman"/>
-          <w:b/>
-          <w:sz w:val="24"/>
-          <w:szCs w:val="24"/>
-        </w:rPr>
-        <w:t>M</w:t>
-      </w:r>
-      <w:r>
-        <w:rPr>
-          <w:rFonts w:ascii="Times New Roman" w:hAnsi="Times New Roman" w:cs="Times New Roman"/>
-          <w:b/>
-          <w:sz w:val="24"/>
-          <w:szCs w:val="24"/>
-        </w:rPr>
-        <w:t>odeling of ethane</w:t>
-      </w:r>
-      <w:r>
-        <w:rPr>
-          <w:rFonts w:ascii="Times New Roman" w:hAnsi="Times New Roman" w:cs="Times New Roman"/>
-          <w:b/>
-          <w:sz w:val="24"/>
-          <w:szCs w:val="24"/>
-        </w:rPr>
-        <w:t xml:space="preserve"> mixing ratios</w:t>
+        <w:t>2/ Modeling of ethane mixing ratios</w:t>
       </w:r>
     </w:p>
     <w:p>
@@ -604,25 +569,7 @@
           <w:sz w:val="24"/>
           <w:szCs w:val="24"/>
         </w:rPr>
-        <w:t xml:space="preserve">3/ </w:t>
-      </w:r>
-      <w:r>
-        <w:rPr>
-          <w:rFonts w:ascii="Times New Roman" w:hAnsi="Times New Roman" w:cs="Times New Roman"/>
-          <w:b/>
-          <w:sz w:val="24"/>
-          <w:szCs w:val="24"/>
-        </w:rPr>
-        <w:t>Long-term history</w:t>
-      </w:r>
-      <w:r>
-        <w:rPr>
-          <w:rFonts w:ascii="Times New Roman" w:hAnsi="Times New Roman" w:cs="Times New Roman"/>
-          <w:b/>
-          <w:sz w:val="24"/>
-          <w:szCs w:val="24"/>
-        </w:rPr>
-        <w:t xml:space="preserve"> of Interhemispheric Ratio</w:t>
+        <w:t>3/ Long-term history of Interhemispheric Ratio</w:t>
       </w:r>
     </w:p>
     <w:p>
@@ -641,15 +588,15 @@
           <w:sz w:val="24"/>
           <w:szCs w:val="24"/>
         </w:rPr>
-        <w:t xml:space="preserve">We hypothesize that the interhemispheric differences in ethane mixing ratios are sensitive to changes in ethane’s source emissions history. </w:t>
-      </w:r>
-      <w:r>
-        <w:rPr>
-          <w:rFonts w:ascii="Times New Roman" w:hAnsi="Times New Roman" w:cs="Times New Roman"/>
-          <w:sz w:val="24"/>
-          <w:szCs w:val="24"/>
-        </w:rPr>
-        <w:t xml:space="preserve">The annually averaged ethane mixing ratio is sensitive to small differences in the instrumental calibration of each laboratory. Therefore, we use the Interhemispheric Ratio (IHR) to infer the trend of </w:t>
+        <w:t>We hypothesize that the interhemispheric differences in ethane mixing ratios are sensitive to changes in ethane’s source emissions history</w:t>
+      </w:r>
+      <w:r>
+        <w:rPr>
+          <w:rFonts w:ascii="Times New Roman" w:hAnsi="Times New Roman" w:cs="Times New Roman"/>
+          <w:sz w:val="24"/>
+          <w:szCs w:val="24"/>
+        </w:rPr>
+        <w:t xml:space="preserve">. Therefore, we use the Interhemispheric Ratio (IHR) to infer the trend of </w:t>
       </w:r>
       <w:r>
         <w:rPr>
@@ -665,7 +612,23 @@
           <w:sz w:val="24"/>
           <w:szCs w:val="24"/>
         </w:rPr>
-        <w:t>ethane mixing ratio from 1983 to 2014. We expect that the IHR will eliminate the absolute calibration differences between datasets.</w:t>
+        <w:t xml:space="preserve">ethane mixing ratio from 1983 to 2014. We </w:t>
+      </w:r>
+      <w:r>
+        <w:rPr>
+          <w:rFonts w:ascii="Times New Roman" w:hAnsi="Times New Roman" w:cs="Times New Roman"/>
+          <w:sz w:val="24"/>
+          <w:szCs w:val="24"/>
+        </w:rPr>
+        <w:t xml:space="preserve">also </w:t>
+      </w:r>
+      <w:r>
+        <w:rPr>
+          <w:rFonts w:ascii="Times New Roman" w:hAnsi="Times New Roman" w:cs="Times New Roman"/>
+          <w:sz w:val="24"/>
+          <w:szCs w:val="24"/>
+        </w:rPr>
+        <w:t>expect that the IHR will eliminate the absolute calibration differences between datasets.</w:t>
       </w:r>
     </w:p>
     <w:p>
@@ -690,7 +653,7 @@
           <w:sz w:val="24"/>
           <w:szCs w:val="24"/>
         </w:rPr>
-        <w:t>“Method 1”</w:t>
+        <w:t>Method 1</w:t>
       </w:r>
     </w:p>
     <w:p>
@@ -945,7 +908,6 @@
         <w:jc w:val="right"/>
         <w:rPr>
           <w:rFonts w:ascii="Times New Roman" w:eastAsiaTheme="minorEastAsia" w:hAnsi="Times New Roman" w:cs="Times New Roman"/>
-          <w:color w:val="FF0000"/>
           <w:sz w:val="24"/>
           <w:szCs w:val="24"/>
         </w:rPr>
@@ -957,7 +919,6 @@
               <w:rPr>
                 <w:rFonts w:ascii="Cambria Math" w:hAnsi="Cambria Math" w:cs="Times New Roman"/>
                 <w:i/>
-                <w:color w:val="FF0000"/>
                 <w:sz w:val="24"/>
                 <w:szCs w:val="24"/>
               </w:rPr>
@@ -971,7 +932,6 @@
                   <w:rPr>
                     <w:rFonts w:ascii="Cambria Math" w:hAnsi="Cambria Math" w:cs="Times New Roman"/>
                     <w:i/>
-                    <w:color w:val="FF0000"/>
                     <w:sz w:val="24"/>
                     <w:szCs w:val="24"/>
                   </w:rPr>
@@ -981,7 +941,6 @@
                 <m:r>
                   <w:rPr>
                     <w:rFonts w:ascii="Cambria Math" w:hAnsi="Cambria Math" w:cs="Times New Roman"/>
-                    <w:color w:val="FF0000"/>
                     <w:sz w:val="24"/>
                     <w:szCs w:val="24"/>
                   </w:rPr>
@@ -994,7 +953,6 @@
             <m:r>
               <w:rPr>
                 <w:rFonts w:ascii="Cambria Math" w:hAnsi="Cambria Math" w:cs="Times New Roman"/>
-                <w:color w:val="FF0000"/>
                 <w:sz w:val="24"/>
                 <w:szCs w:val="24"/>
               </w:rPr>
@@ -1005,7 +963,6 @@
         <m:r>
           <w:rPr>
             <w:rFonts w:ascii="Cambria Math" w:hAnsi="Cambria Math" w:cs="Times New Roman"/>
-            <w:color w:val="FF0000"/>
             <w:sz w:val="24"/>
             <w:szCs w:val="24"/>
           </w:rPr>
@@ -1017,7 +974,6 @@
               <w:rPr>
                 <w:rFonts w:ascii="Cambria Math" w:hAnsi="Cambria Math" w:cs="Times New Roman"/>
                 <w:i/>
-                <w:color w:val="FF0000"/>
                 <w:sz w:val="24"/>
                 <w:szCs w:val="24"/>
               </w:rPr>
@@ -1027,7 +983,6 @@
             <m:r>
               <w:rPr>
                 <w:rFonts w:ascii="Cambria Math" w:hAnsi="Cambria Math" w:cs="Times New Roman"/>
-                <w:color w:val="FF0000"/>
                 <w:sz w:val="24"/>
                 <w:szCs w:val="24"/>
               </w:rPr>
@@ -1038,7 +993,6 @@
             <m:r>
               <w:rPr>
                 <w:rFonts w:ascii="Cambria Math" w:hAnsi="Cambria Math" w:cs="Times New Roman"/>
-                <w:color w:val="FF0000"/>
                 <w:sz w:val="24"/>
                 <w:szCs w:val="24"/>
               </w:rPr>
@@ -1053,7 +1007,6 @@
               <w:rPr>
                 <w:rFonts w:ascii="Cambria Math" w:hAnsi="Cambria Math" w:cs="Times New Roman"/>
                 <w:i/>
-                <w:color w:val="FF0000"/>
                 <w:sz w:val="24"/>
                 <w:szCs w:val="24"/>
               </w:rPr>
@@ -1063,27 +1016,32 @@
             <m:r>
               <w:rPr>
                 <w:rFonts w:ascii="Cambria Math" w:hAnsi="Cambria Math" w:cs="Times New Roman"/>
-                <w:color w:val="FF0000"/>
-                <w:sz w:val="24"/>
-                <w:szCs w:val="24"/>
-              </w:rPr>
-              <m:t>i=</m:t>
+                <w:sz w:val="24"/>
+                <w:szCs w:val="24"/>
+              </w:rPr>
+              <m:t>s</m:t>
             </m:r>
             <m:r>
               <w:rPr>
                 <w:rFonts w:ascii="Cambria Math" w:hAnsi="Cambria Math" w:cs="Times New Roman"/>
-                <w:color w:val="FF0000"/>
-                <w:sz w:val="24"/>
-                <w:szCs w:val="24"/>
-              </w:rPr>
-              <m:t>s</m:t>
+                <w:sz w:val="24"/>
+                <w:szCs w:val="24"/>
+              </w:rPr>
+              <m:t>=</m:t>
+            </m:r>
+            <m:r>
+              <w:rPr>
+                <w:rFonts w:ascii="Cambria Math" w:hAnsi="Cambria Math" w:cs="Times New Roman"/>
+                <w:sz w:val="24"/>
+                <w:szCs w:val="24"/>
+              </w:rPr>
+              <m:t>1</m:t>
             </m:r>
           </m:sub>
           <m:sup>
             <m:r>
               <w:rPr>
                 <w:rFonts w:ascii="Cambria Math" w:hAnsi="Cambria Math" w:cs="Times New Roman"/>
-                <w:color w:val="FF0000"/>
                 <w:sz w:val="24"/>
                 <w:szCs w:val="24"/>
               </w:rPr>
@@ -1097,7 +1055,6 @@
                   <w:rPr>
                     <w:rFonts w:ascii="Cambria Math" w:hAnsi="Cambria Math" w:cs="Times New Roman"/>
                     <w:i/>
-                    <w:color w:val="FF0000"/>
                     <w:sz w:val="24"/>
                     <w:szCs w:val="24"/>
                   </w:rPr>
@@ -1112,7 +1069,6 @@
                       <w:rPr>
                         <w:rFonts w:ascii="Cambria Math" w:hAnsi="Cambria Math" w:cs="Times New Roman"/>
                         <w:i/>
-                        <w:color w:val="FF0000"/>
                         <w:sz w:val="24"/>
                         <w:szCs w:val="24"/>
                       </w:rPr>
@@ -1125,7 +1081,6 @@
                           <w:rPr>
                             <w:rFonts w:ascii="Cambria Math" w:hAnsi="Cambria Math" w:cs="Times New Roman"/>
                             <w:i/>
-                            <w:color w:val="FF0000"/>
                             <w:sz w:val="24"/>
                             <w:szCs w:val="24"/>
                           </w:rPr>
@@ -1139,7 +1094,6 @@
                               <w:rPr>
                                 <w:rFonts w:ascii="Cambria Math" w:hAnsi="Cambria Math" w:cs="Times New Roman"/>
                                 <w:i/>
-                                <w:color w:val="FF0000"/>
                                 <w:sz w:val="24"/>
                                 <w:szCs w:val="24"/>
                               </w:rPr>
@@ -1149,7 +1103,6 @@
                             <m:r>
                               <w:rPr>
                                 <w:rFonts w:ascii="Cambria Math" w:hAnsi="Cambria Math" w:cs="Times New Roman"/>
-                                <w:color w:val="FF0000"/>
                                 <w:sz w:val="24"/>
                                 <w:szCs w:val="24"/>
                               </w:rPr>
@@ -1162,7 +1115,6 @@
                         <m:r>
                           <w:rPr>
                             <w:rFonts w:ascii="Cambria Math" w:hAnsi="Cambria Math" w:cs="Times New Roman"/>
-                            <w:color w:val="FF0000"/>
                             <w:sz w:val="24"/>
                             <w:szCs w:val="24"/>
                           </w:rPr>
@@ -1177,7 +1129,6 @@
                 <m:r>
                   <w:rPr>
                     <w:rFonts w:ascii="Cambria Math" w:hAnsi="Cambria Math" w:cs="Times New Roman"/>
-                    <w:color w:val="FF0000"/>
                     <w:sz w:val="24"/>
                     <w:szCs w:val="24"/>
                   </w:rPr>
@@ -1191,7 +1142,6 @@
       <w:r>
         <w:rPr>
           <w:rFonts w:ascii="Times New Roman" w:eastAsiaTheme="minorEastAsia" w:hAnsi="Times New Roman" w:cs="Times New Roman"/>
-          <w:color w:val="FF0000"/>
           <w:sz w:val="24"/>
           <w:szCs w:val="24"/>
         </w:rPr>
@@ -1200,7 +1150,6 @@
       <w:r>
         <w:rPr>
           <w:rFonts w:ascii="Times New Roman" w:eastAsiaTheme="minorEastAsia" w:hAnsi="Times New Roman" w:cs="Times New Roman"/>
-          <w:color w:val="FF0000"/>
           <w:sz w:val="24"/>
           <w:szCs w:val="24"/>
         </w:rPr>
@@ -1209,7 +1158,6 @@
       <w:r>
         <w:rPr>
           <w:rFonts w:ascii="Times New Roman" w:eastAsiaTheme="minorEastAsia" w:hAnsi="Times New Roman" w:cs="Times New Roman"/>
-          <w:color w:val="FF0000"/>
           <w:sz w:val="24"/>
           <w:szCs w:val="24"/>
         </w:rPr>
@@ -1218,7 +1166,6 @@
       <w:r>
         <w:rPr>
           <w:rFonts w:ascii="Times New Roman" w:eastAsiaTheme="minorEastAsia" w:hAnsi="Times New Roman" w:cs="Times New Roman"/>
-          <w:color w:val="FF0000"/>
           <w:sz w:val="24"/>
           <w:szCs w:val="24"/>
         </w:rPr>
@@ -1227,7 +1174,6 @@
       <w:r>
         <w:rPr>
           <w:rFonts w:ascii="Times New Roman" w:eastAsiaTheme="minorEastAsia" w:hAnsi="Times New Roman" w:cs="Times New Roman"/>
-          <w:color w:val="FF0000"/>
           <w:sz w:val="24"/>
           <w:szCs w:val="24"/>
         </w:rPr>
@@ -1236,7 +1182,6 @@
       <w:r>
         <w:rPr>
           <w:rFonts w:ascii="Times New Roman" w:eastAsiaTheme="minorEastAsia" w:hAnsi="Times New Roman" w:cs="Times New Roman"/>
-          <w:color w:val="FF0000"/>
           <w:sz w:val="24"/>
           <w:szCs w:val="24"/>
         </w:rPr>
@@ -1245,7 +1190,6 @@
       <w:r>
         <w:rPr>
           <w:rFonts w:ascii="Times New Roman" w:eastAsiaTheme="minorEastAsia" w:hAnsi="Times New Roman" w:cs="Times New Roman"/>
-          <w:color w:val="FF0000"/>
           <w:sz w:val="24"/>
           <w:szCs w:val="24"/>
         </w:rPr>
@@ -1254,7 +1198,6 @@
       <w:r>
         <w:rPr>
           <w:rFonts w:ascii="Times New Roman" w:eastAsiaTheme="minorEastAsia" w:hAnsi="Times New Roman" w:cs="Times New Roman"/>
-          <w:color w:val="FF0000"/>
           <w:sz w:val="24"/>
           <w:szCs w:val="24"/>
         </w:rPr>
@@ -1263,7 +1206,6 @@
       <w:r>
         <w:rPr>
           <w:rFonts w:ascii="Times New Roman" w:eastAsiaTheme="minorEastAsia" w:hAnsi="Times New Roman" w:cs="Times New Roman"/>
-          <w:color w:val="FF0000"/>
           <w:sz w:val="24"/>
           <w:szCs w:val="24"/>
         </w:rPr>
@@ -1272,7 +1214,6 @@
       <w:r>
         <w:rPr>
           <w:rFonts w:ascii="Times New Roman" w:eastAsiaTheme="minorEastAsia" w:hAnsi="Times New Roman" w:cs="Times New Roman"/>
-          <w:color w:val="FF0000"/>
           <w:sz w:val="24"/>
           <w:szCs w:val="24"/>
         </w:rPr>
@@ -1289,6 +1230,219 @@
           <w:szCs w:val="24"/>
         </w:rPr>
       </w:pPr>
+      <m:oMath>
+        <m:sSub>
+          <m:sSubPr>
+            <m:ctrlPr>
+              <w:rPr>
+                <w:rFonts w:ascii="Cambria Math" w:eastAsiaTheme="minorEastAsia" w:hAnsi="Cambria Math" w:cs="Times New Roman"/>
+                <w:i/>
+                <w:sz w:val="24"/>
+                <w:szCs w:val="24"/>
+              </w:rPr>
+            </m:ctrlPr>
+          </m:sSubPr>
+          <m:e>
+            <m:d>
+              <m:dPr>
+                <m:begChr m:val="〈"/>
+                <m:endChr m:val="〉"/>
+                <m:ctrlPr>
+                  <w:rPr>
+                    <w:rFonts w:ascii="Cambria Math" w:eastAsiaTheme="minorEastAsia" w:hAnsi="Cambria Math" w:cs="Times New Roman"/>
+                    <w:i/>
+                    <w:sz w:val="24"/>
+                    <w:szCs w:val="24"/>
+                  </w:rPr>
+                </m:ctrlPr>
+              </m:dPr>
+              <m:e>
+                <m:sSub>
+                  <m:sSubPr>
+                    <m:ctrlPr>
+                      <w:rPr>
+                        <w:rFonts w:ascii="Cambria Math" w:eastAsiaTheme="minorEastAsia" w:hAnsi="Cambria Math" w:cs="Times New Roman"/>
+                        <w:i/>
+                        <w:sz w:val="24"/>
+                        <w:szCs w:val="24"/>
+                      </w:rPr>
+                    </m:ctrlPr>
+                  </m:sSubPr>
+                  <m:e>
+                    <m:acc>
+                      <m:accPr>
+                        <m:chr m:val="̅"/>
+                        <m:ctrlPr>
+                          <w:rPr>
+                            <w:rFonts w:ascii="Cambria Math" w:eastAsiaTheme="minorEastAsia" w:hAnsi="Cambria Math" w:cs="Times New Roman"/>
+                            <w:i/>
+                            <w:sz w:val="24"/>
+                            <w:szCs w:val="24"/>
+                          </w:rPr>
+                        </m:ctrlPr>
+                      </m:accPr>
+                      <m:e>
+                        <m:r>
+                          <w:rPr>
+                            <w:rFonts w:ascii="Cambria Math" w:eastAsiaTheme="minorEastAsia" w:hAnsi="Cambria Math" w:cs="Times New Roman"/>
+                            <w:sz w:val="24"/>
+                            <w:szCs w:val="24"/>
+                          </w:rPr>
+                          <m:t>x</m:t>
+                        </m:r>
+                      </m:e>
+                    </m:acc>
+                  </m:e>
+                  <m:sub>
+                    <m:r>
+                      <w:rPr>
+                        <w:rFonts w:ascii="Cambria Math" w:eastAsiaTheme="minorEastAsia" w:hAnsi="Cambria Math" w:cs="Times New Roman"/>
+                        <w:sz w:val="24"/>
+                        <w:szCs w:val="24"/>
+                      </w:rPr>
+                      <m:t>i</m:t>
+                    </m:r>
+                  </m:sub>
+                </m:sSub>
+              </m:e>
+            </m:d>
+          </m:e>
+          <m:sub>
+            <m:r>
+              <w:rPr>
+                <w:rFonts w:ascii="Cambria Math" w:eastAsiaTheme="minorEastAsia" w:hAnsi="Cambria Math" w:cs="Times New Roman"/>
+                <w:sz w:val="24"/>
+                <w:szCs w:val="24"/>
+              </w:rPr>
+              <m:t>s</m:t>
+            </m:r>
+          </m:sub>
+        </m:sSub>
+      </m:oMath>
+      <w:r>
+        <w:rPr>
+          <w:rFonts w:ascii="Times New Roman" w:eastAsiaTheme="minorEastAsia" w:hAnsi="Times New Roman" w:cs="Times New Roman"/>
+          <w:sz w:val="24"/>
+          <w:szCs w:val="24"/>
+        </w:rPr>
+        <w:t xml:space="preserve"> </w:t>
+      </w:r>
+      <w:r>
+        <w:rPr>
+          <w:rFonts w:ascii="Times New Roman" w:eastAsiaTheme="minorEastAsia" w:hAnsi="Times New Roman" w:cs="Times New Roman"/>
+          <w:sz w:val="24"/>
+          <w:szCs w:val="24"/>
+        </w:rPr>
+        <w:t>is the</w:t>
+      </w:r>
+      <w:r>
+        <w:rPr>
+          <w:rFonts w:ascii="Times New Roman" w:eastAsiaTheme="minorEastAsia" w:hAnsi="Times New Roman" w:cs="Times New Roman"/>
+          <w:sz w:val="24"/>
+          <w:szCs w:val="24"/>
+        </w:rPr>
+        <w:t xml:space="preserve"> seasonal</w:t>
+      </w:r>
+      <w:r>
+        <w:rPr>
+          <w:rFonts w:ascii="Times New Roman" w:eastAsiaTheme="minorEastAsia" w:hAnsi="Times New Roman" w:cs="Times New Roman"/>
+          <w:sz w:val="24"/>
+          <w:szCs w:val="24"/>
+        </w:rPr>
+        <w:t xml:space="preserve"> mean</w:t>
+      </w:r>
+      <w:r>
+        <w:rPr>
+          <w:rFonts w:ascii="Times New Roman" w:eastAsiaTheme="minorEastAsia" w:hAnsi="Times New Roman" w:cs="Times New Roman"/>
+          <w:sz w:val="24"/>
+          <w:szCs w:val="24"/>
+        </w:rPr>
+        <w:t>s</w:t>
+      </w:r>
+      <w:r>
+        <w:rPr>
+          <w:rFonts w:ascii="Times New Roman" w:eastAsiaTheme="minorEastAsia" w:hAnsi="Times New Roman" w:cs="Times New Roman"/>
+          <w:sz w:val="24"/>
+          <w:szCs w:val="24"/>
+        </w:rPr>
+        <w:t xml:space="preserve"> of sites in a latitudinal band</w:t>
+      </w:r>
+      <w:r>
+        <w:rPr>
+          <w:rFonts w:ascii="Times New Roman" w:eastAsiaTheme="minorEastAsia" w:hAnsi="Times New Roman" w:cs="Times New Roman"/>
+          <w:sz w:val="24"/>
+          <w:szCs w:val="24"/>
+        </w:rPr>
+        <w:t>.</w:t>
+      </w:r>
+    </w:p>
+    <w:p>
+      <w:pPr>
+        <w:spacing w:line="480" w:lineRule="auto"/>
+        <w:ind w:firstLine="720"/>
+        <w:rPr>
+          <w:rFonts w:ascii="Times New Roman" w:eastAsiaTheme="minorEastAsia" w:hAnsi="Times New Roman" w:cs="Times New Roman"/>
+          <w:sz w:val="24"/>
+          <w:szCs w:val="24"/>
+        </w:rPr>
+      </w:pPr>
+      <w:r>
+        <w:rPr>
+          <w:rFonts w:ascii="Times New Roman" w:eastAsiaTheme="minorEastAsia" w:hAnsi="Times New Roman" w:cs="Times New Roman"/>
+          <w:sz w:val="24"/>
+          <w:szCs w:val="24"/>
+        </w:rPr>
+        <w:lastRenderedPageBreak/>
+        <w:t>The annual hemispheric means</w:t>
+      </w:r>
+      <w:r>
+        <w:rPr>
+          <w:rFonts w:ascii="Times New Roman" w:eastAsiaTheme="minorEastAsia" w:hAnsi="Times New Roman" w:cs="Times New Roman"/>
+          <w:sz w:val="24"/>
+          <w:szCs w:val="24"/>
+        </w:rPr>
+        <w:t xml:space="preserve"> are</w:t>
+      </w:r>
+      <w:r>
+        <w:rPr>
+          <w:rFonts w:ascii="Times New Roman" w:eastAsiaTheme="minorEastAsia" w:hAnsi="Times New Roman" w:cs="Times New Roman"/>
+          <w:sz w:val="24"/>
+          <w:szCs w:val="24"/>
+        </w:rPr>
+        <w:t xml:space="preserve"> calculated </w:t>
+      </w:r>
+      <w:r>
+        <w:rPr>
+          <w:rFonts w:ascii="Times New Roman" w:eastAsiaTheme="minorEastAsia" w:hAnsi="Times New Roman" w:cs="Times New Roman"/>
+          <w:sz w:val="24"/>
+          <w:szCs w:val="24"/>
+        </w:rPr>
+        <w:t>as</w:t>
+      </w:r>
+      <w:r>
+        <w:rPr>
+          <w:rFonts w:ascii="Times New Roman" w:eastAsiaTheme="minorEastAsia" w:hAnsi="Times New Roman" w:cs="Times New Roman"/>
+          <w:sz w:val="24"/>
+          <w:szCs w:val="24"/>
+        </w:rPr>
+        <w:t xml:space="preserve"> weighted mean</w:t>
+      </w:r>
+      <w:r>
+        <w:rPr>
+          <w:rFonts w:ascii="Times New Roman" w:eastAsiaTheme="minorEastAsia" w:hAnsi="Times New Roman" w:cs="Times New Roman"/>
+          <w:sz w:val="24"/>
+          <w:szCs w:val="24"/>
+        </w:rPr>
+        <w:t>s</w:t>
+      </w:r>
+      <w:r>
+        <w:rPr>
+          <w:rFonts w:ascii="Times New Roman" w:eastAsiaTheme="minorEastAsia" w:hAnsi="Times New Roman" w:cs="Times New Roman"/>
+          <w:sz w:val="24"/>
+          <w:szCs w:val="24"/>
+        </w:rPr>
+        <w:t xml:space="preserve"> of </w:t>
+      </w:r>
       <m:oMath>
         <m:sSub>
           <m:sSubPr>
@@ -1333,7 +1487,7 @@
                 <w:sz w:val="24"/>
                 <w:szCs w:val="24"/>
               </w:rPr>
-              <m:t>s</m:t>
+              <m:t>l</m:t>
             </m:r>
           </m:sub>
         </m:sSub>
@@ -1344,91 +1498,35 @@
           <w:sz w:val="24"/>
           <w:szCs w:val="24"/>
         </w:rPr>
-        <w:t xml:space="preserve"> is the mean of season</w:t>
-      </w:r>
-      <w:r>
-        <w:rPr>
-          <w:rFonts w:ascii="Times New Roman" w:eastAsiaTheme="minorEastAsia" w:hAnsi="Times New Roman" w:cs="Times New Roman"/>
-          <w:sz w:val="24"/>
-          <w:szCs w:val="24"/>
-        </w:rPr>
-        <w:t>s</w:t>
-      </w:r>
-      <w:r>
-        <w:rPr>
-          <w:rFonts w:ascii="Times New Roman" w:eastAsiaTheme="minorEastAsia" w:hAnsi="Times New Roman" w:cs="Times New Roman"/>
-          <w:sz w:val="24"/>
-          <w:szCs w:val="24"/>
-        </w:rPr>
-        <w:t>.</w:t>
+        <w:t xml:space="preserve">. For </w:t>
+      </w:r>
+      <w:r>
+        <w:rPr>
+          <w:rFonts w:ascii="Times New Roman" w:eastAsiaTheme="minorEastAsia" w:hAnsi="Times New Roman" w:cs="Times New Roman"/>
+          <w:sz w:val="24"/>
+          <w:szCs w:val="24"/>
+        </w:rPr>
+        <w:t>the northern hemisphere</w:t>
+      </w:r>
+      <w:r>
+        <w:rPr>
+          <w:rFonts w:ascii="Times New Roman" w:eastAsiaTheme="minorEastAsia" w:hAnsi="Times New Roman" w:cs="Times New Roman"/>
+          <w:sz w:val="24"/>
+          <w:szCs w:val="24"/>
+        </w:rPr>
+        <w:t xml:space="preserve"> (NH)</w:t>
       </w:r>
     </w:p>
     <w:p>
       <w:pPr>
         <w:spacing w:line="480" w:lineRule="auto"/>
-        <w:ind w:firstLine="720"/>
-        <w:rPr>
-          <w:rFonts w:ascii="Times New Roman" w:eastAsiaTheme="minorEastAsia" w:hAnsi="Times New Roman" w:cs="Times New Roman"/>
-          <w:sz w:val="24"/>
-          <w:szCs w:val="24"/>
-        </w:rPr>
-      </w:pPr>
-      <w:r>
-        <w:rPr>
-          <w:rFonts w:ascii="Times New Roman" w:eastAsiaTheme="minorEastAsia" w:hAnsi="Times New Roman" w:cs="Times New Roman"/>
-          <w:sz w:val="24"/>
-          <w:szCs w:val="24"/>
-        </w:rPr>
-        <w:t>The annual hemispheric means</w:t>
-      </w:r>
-      <w:r>
-        <w:rPr>
-          <w:rFonts w:ascii="Times New Roman" w:eastAsiaTheme="minorEastAsia" w:hAnsi="Times New Roman" w:cs="Times New Roman"/>
-          <w:sz w:val="24"/>
-          <w:szCs w:val="24"/>
-        </w:rPr>
-        <w:t xml:space="preserve"> are</w:t>
-      </w:r>
-      <w:r>
-        <w:rPr>
-          <w:rFonts w:ascii="Times New Roman" w:eastAsiaTheme="minorEastAsia" w:hAnsi="Times New Roman" w:cs="Times New Roman"/>
-          <w:sz w:val="24"/>
-          <w:szCs w:val="24"/>
-        </w:rPr>
-        <w:t xml:space="preserve"> calculated </w:t>
-      </w:r>
-      <w:r>
-        <w:rPr>
-          <w:rFonts w:ascii="Times New Roman" w:eastAsiaTheme="minorEastAsia" w:hAnsi="Times New Roman" w:cs="Times New Roman"/>
-          <w:sz w:val="24"/>
-          <w:szCs w:val="24"/>
-        </w:rPr>
-        <w:t>as</w:t>
-      </w:r>
-      <w:r>
-        <w:rPr>
-          <w:rFonts w:ascii="Times New Roman" w:eastAsiaTheme="minorEastAsia" w:hAnsi="Times New Roman" w:cs="Times New Roman"/>
-          <w:sz w:val="24"/>
-          <w:szCs w:val="24"/>
-        </w:rPr>
-        <w:t xml:space="preserve"> weighted mean</w:t>
-      </w:r>
-      <w:r>
-        <w:rPr>
-          <w:rFonts w:ascii="Times New Roman" w:eastAsiaTheme="minorEastAsia" w:hAnsi="Times New Roman" w:cs="Times New Roman"/>
-          <w:sz w:val="24"/>
-          <w:szCs w:val="24"/>
-        </w:rPr>
-        <w:t>s</w:t>
-      </w:r>
-      <w:r>
-        <w:rPr>
-          <w:rFonts w:ascii="Times New Roman" w:eastAsiaTheme="minorEastAsia" w:hAnsi="Times New Roman" w:cs="Times New Roman"/>
-          <w:sz w:val="24"/>
-          <w:szCs w:val="24"/>
-        </w:rPr>
-        <w:t xml:space="preserve"> of </w:t>
-      </w:r>
+        <w:jc w:val="right"/>
+        <w:rPr>
+          <w:rFonts w:ascii="Times New Roman" w:eastAsiaTheme="minorEastAsia" w:hAnsi="Times New Roman" w:cs="Times New Roman"/>
+          <w:sz w:val="24"/>
+          <w:szCs w:val="24"/>
+        </w:rPr>
+      </w:pPr>
       <m:oMath>
         <m:sSub>
           <m:sSubPr>
@@ -1473,47 +1571,18 @@
                 <w:sz w:val="24"/>
                 <w:szCs w:val="24"/>
               </w:rPr>
-              <m:t>l</m:t>
+              <m:t>NH</m:t>
             </m:r>
           </m:sub>
         </m:sSub>
-      </m:oMath>
-      <w:r>
-        <w:rPr>
-          <w:rFonts w:ascii="Times New Roman" w:eastAsiaTheme="minorEastAsia" w:hAnsi="Times New Roman" w:cs="Times New Roman"/>
-          <w:sz w:val="24"/>
-          <w:szCs w:val="24"/>
-        </w:rPr>
-        <w:t xml:space="preserve">. For </w:t>
-      </w:r>
-      <w:r>
-        <w:rPr>
-          <w:rFonts w:ascii="Times New Roman" w:eastAsiaTheme="minorEastAsia" w:hAnsi="Times New Roman" w:cs="Times New Roman"/>
-          <w:sz w:val="24"/>
-          <w:szCs w:val="24"/>
-        </w:rPr>
-        <w:t>the northern hemisphere</w:t>
-      </w:r>
-      <w:r>
-        <w:rPr>
-          <w:rFonts w:ascii="Times New Roman" w:eastAsiaTheme="minorEastAsia" w:hAnsi="Times New Roman" w:cs="Times New Roman"/>
-          <w:sz w:val="24"/>
-          <w:szCs w:val="24"/>
-        </w:rPr>
-        <w:t xml:space="preserve"> (NH)</w:t>
-      </w:r>
-    </w:p>
-    <w:p>
-      <w:pPr>
-        <w:spacing w:line="480" w:lineRule="auto"/>
-        <w:jc w:val="right"/>
-        <w:rPr>
-          <w:rFonts w:ascii="Times New Roman" w:eastAsiaTheme="minorEastAsia" w:hAnsi="Times New Roman" w:cs="Times New Roman"/>
-          <w:sz w:val="24"/>
-          <w:szCs w:val="24"/>
-        </w:rPr>
-      </w:pPr>
-      <m:oMath>
+        <m:r>
+          <w:rPr>
+            <w:rFonts w:ascii="Cambria Math" w:eastAsiaTheme="minorEastAsia" w:hAnsi="Cambria Math" w:cs="Times New Roman"/>
+            <w:sz w:val="24"/>
+            <w:szCs w:val="24"/>
+          </w:rPr>
+          <m:t>=</m:t>
+        </m:r>
         <m:sSub>
           <m:sSubPr>
             <m:ctrlPr>
@@ -1557,7 +1626,39 @@
                 <w:sz w:val="24"/>
                 <w:szCs w:val="24"/>
               </w:rPr>
-              <m:t>NH</m:t>
+              <m:t>0-30</m:t>
+            </m:r>
+          </m:sub>
+        </m:sSub>
+        <m:sSub>
+          <m:sSubPr>
+            <m:ctrlPr>
+              <w:rPr>
+                <w:rFonts w:ascii="Cambria Math" w:eastAsiaTheme="minorEastAsia" w:hAnsi="Cambria Math" w:cs="Times New Roman"/>
+                <w:i/>
+                <w:sz w:val="24"/>
+                <w:szCs w:val="24"/>
+              </w:rPr>
+            </m:ctrlPr>
+          </m:sSubPr>
+          <m:e>
+            <m:r>
+              <w:rPr>
+                <w:rFonts w:ascii="Cambria Math" w:eastAsiaTheme="minorEastAsia" w:hAnsi="Cambria Math" w:cs="Times New Roman"/>
+                <w:sz w:val="24"/>
+                <w:szCs w:val="24"/>
+              </w:rPr>
+              <m:t>w</m:t>
+            </m:r>
+          </m:e>
+          <m:sub>
+            <m:r>
+              <w:rPr>
+                <w:rFonts w:ascii="Cambria Math" w:eastAsiaTheme="minorEastAsia" w:hAnsi="Cambria Math" w:cs="Times New Roman"/>
+                <w:sz w:val="24"/>
+                <w:szCs w:val="24"/>
+              </w:rPr>
+              <m:t>0-30</m:t>
             </m:r>
           </m:sub>
         </m:sSub>
@@ -1567,7 +1668,7 @@
             <w:sz w:val="24"/>
             <w:szCs w:val="24"/>
           </w:rPr>
-          <m:t>=</m:t>
+          <m:t>+</m:t>
         </m:r>
         <m:sSub>
           <m:sSubPr>
@@ -1612,7 +1713,7 @@
                 <w:sz w:val="24"/>
                 <w:szCs w:val="24"/>
               </w:rPr>
-              <m:t>0-30</m:t>
+              <m:t>30-50</m:t>
             </m:r>
           </m:sub>
         </m:sSub>
@@ -1644,7 +1745,7 @@
                 <w:sz w:val="24"/>
                 <w:szCs w:val="24"/>
               </w:rPr>
-              <m:t>0-30</m:t>
+              <m:t>30-50</m:t>
             </m:r>
           </m:sub>
         </m:sSub>
@@ -1699,93 +1800,6 @@
                 <w:sz w:val="24"/>
                 <w:szCs w:val="24"/>
               </w:rPr>
-              <m:t>30-50</m:t>
-            </m:r>
-          </m:sub>
-        </m:sSub>
-        <m:sSub>
-          <m:sSubPr>
-            <m:ctrlPr>
-              <w:rPr>
-                <w:rFonts w:ascii="Cambria Math" w:eastAsiaTheme="minorEastAsia" w:hAnsi="Cambria Math" w:cs="Times New Roman"/>
-                <w:i/>
-                <w:sz w:val="24"/>
-                <w:szCs w:val="24"/>
-              </w:rPr>
-            </m:ctrlPr>
-          </m:sSubPr>
-          <m:e>
-            <m:r>
-              <w:rPr>
-                <w:rFonts w:ascii="Cambria Math" w:eastAsiaTheme="minorEastAsia" w:hAnsi="Cambria Math" w:cs="Times New Roman"/>
-                <w:sz w:val="24"/>
-                <w:szCs w:val="24"/>
-              </w:rPr>
-              <m:t>w</m:t>
-            </m:r>
-          </m:e>
-          <m:sub>
-            <m:r>
-              <w:rPr>
-                <w:rFonts w:ascii="Cambria Math" w:eastAsiaTheme="minorEastAsia" w:hAnsi="Cambria Math" w:cs="Times New Roman"/>
-                <w:sz w:val="24"/>
-                <w:szCs w:val="24"/>
-              </w:rPr>
-              <m:t>30-50</m:t>
-            </m:r>
-          </m:sub>
-        </m:sSub>
-        <m:r>
-          <w:rPr>
-            <w:rFonts w:ascii="Cambria Math" w:eastAsiaTheme="minorEastAsia" w:hAnsi="Cambria Math" w:cs="Times New Roman"/>
-            <w:sz w:val="24"/>
-            <w:szCs w:val="24"/>
-          </w:rPr>
-          <m:t>+</m:t>
-        </m:r>
-        <m:sSub>
-          <m:sSubPr>
-            <m:ctrlPr>
-              <w:rPr>
-                <w:rFonts w:ascii="Cambria Math" w:eastAsiaTheme="minorEastAsia" w:hAnsi="Cambria Math" w:cs="Times New Roman"/>
-                <w:i/>
-                <w:sz w:val="24"/>
-                <w:szCs w:val="24"/>
-              </w:rPr>
-            </m:ctrlPr>
-          </m:sSubPr>
-          <m:e>
-            <m:acc>
-              <m:accPr>
-                <m:chr m:val="̅"/>
-                <m:ctrlPr>
-                  <w:rPr>
-                    <w:rFonts w:ascii="Cambria Math" w:eastAsiaTheme="minorEastAsia" w:hAnsi="Cambria Math" w:cs="Times New Roman"/>
-                    <w:i/>
-                    <w:sz w:val="24"/>
-                    <w:szCs w:val="24"/>
-                  </w:rPr>
-                </m:ctrlPr>
-              </m:accPr>
-              <m:e>
-                <m:r>
-                  <w:rPr>
-                    <w:rFonts w:ascii="Cambria Math" w:eastAsiaTheme="minorEastAsia" w:hAnsi="Cambria Math" w:cs="Times New Roman"/>
-                    <w:sz w:val="24"/>
-                    <w:szCs w:val="24"/>
-                  </w:rPr>
-                  <m:t>x</m:t>
-                </m:r>
-              </m:e>
-            </m:acc>
-          </m:e>
-          <m:sub>
-            <m:r>
-              <w:rPr>
-                <w:rFonts w:ascii="Cambria Math" w:eastAsiaTheme="minorEastAsia" w:hAnsi="Cambria Math" w:cs="Times New Roman"/>
-                <w:sz w:val="24"/>
-                <w:szCs w:val="24"/>
-              </w:rPr>
               <m:t>50-75</m:t>
             </m:r>
           </m:sub>
@@ -1854,7 +1868,23 @@
           <w:szCs w:val="24"/>
         </w:rPr>
         <w:tab/>
-        <w:t>(E4)</w:t>
+        <w:t>(E</w:t>
+      </w:r>
+      <w:r>
+        <w:rPr>
+          <w:rFonts w:ascii="Times New Roman" w:eastAsiaTheme="minorEastAsia" w:hAnsi="Times New Roman" w:cs="Times New Roman"/>
+          <w:sz w:val="24"/>
+          <w:szCs w:val="24"/>
+        </w:rPr>
+        <w:t>2</w:t>
+      </w:r>
+      <w:r>
+        <w:rPr>
+          <w:rFonts w:ascii="Times New Roman" w:eastAsiaTheme="minorEastAsia" w:hAnsi="Times New Roman" w:cs="Times New Roman"/>
+          <w:sz w:val="24"/>
+          <w:szCs w:val="24"/>
+        </w:rPr>
+        <w:t>)</w:t>
       </w:r>
     </w:p>
     <w:p>
@@ -2254,7 +2284,23 @@
           <w:szCs w:val="24"/>
         </w:rPr>
         <w:tab/>
-        <w:t>(E5)</w:t>
+        <w:t>(E</w:t>
+      </w:r>
+      <w:r>
+        <w:rPr>
+          <w:rFonts w:ascii="Times New Roman" w:eastAsiaTheme="minorEastAsia" w:hAnsi="Times New Roman" w:cs="Times New Roman"/>
+          <w:sz w:val="24"/>
+          <w:szCs w:val="24"/>
+        </w:rPr>
+        <w:t>3</w:t>
+      </w:r>
+      <w:r>
+        <w:rPr>
+          <w:rFonts w:ascii="Times New Roman" w:eastAsiaTheme="minorEastAsia" w:hAnsi="Times New Roman" w:cs="Times New Roman"/>
+          <w:sz w:val="24"/>
+          <w:szCs w:val="24"/>
+        </w:rPr>
+        <w:t>)</w:t>
       </w:r>
     </w:p>
     <w:p>
@@ -2877,15 +2923,7 @@
                     <w:sz w:val="24"/>
                     <w:szCs w:val="24"/>
                   </w:rPr>
-                  <m:t>s</m:t>
-                </m:r>
-                <m:r>
-                  <w:rPr>
-                    <w:rFonts w:ascii="Cambria Math" w:hAnsi="Cambria Math" w:cs="Times New Roman"/>
-                    <w:sz w:val="24"/>
-                    <w:szCs w:val="24"/>
-                  </w:rPr>
-                  <m:t>=1</m:t>
+                  <m:t>s=1</m:t>
                 </m:r>
               </m:sub>
               <m:sup>
@@ -3017,7 +3055,23 @@
           <w:szCs w:val="24"/>
         </w:rPr>
         <w:tab/>
-        <w:t>(E2)</w:t>
+        <w:t>(E</w:t>
+      </w:r>
+      <w:r>
+        <w:rPr>
+          <w:rFonts w:ascii="Times New Roman" w:eastAsiaTheme="minorEastAsia" w:hAnsi="Times New Roman" w:cs="Times New Roman"/>
+          <w:sz w:val="24"/>
+          <w:szCs w:val="24"/>
+        </w:rPr>
+        <w:t>4</w:t>
+      </w:r>
+      <w:r>
+        <w:rPr>
+          <w:rFonts w:ascii="Times New Roman" w:eastAsiaTheme="minorEastAsia" w:hAnsi="Times New Roman" w:cs="Times New Roman"/>
+          <w:sz w:val="24"/>
+          <w:szCs w:val="24"/>
+        </w:rPr>
+        <w:t>)</w:t>
       </w:r>
     </w:p>
     <w:p>
@@ -3266,7 +3320,23 @@
           <w:szCs w:val="24"/>
         </w:rPr>
         <w:tab/>
-        <w:t>(E3)</w:t>
+        <w:t>(E</w:t>
+      </w:r>
+      <w:r>
+        <w:rPr>
+          <w:rFonts w:ascii="Times New Roman" w:eastAsiaTheme="minorEastAsia" w:hAnsi="Times New Roman" w:cs="Times New Roman"/>
+          <w:sz w:val="24"/>
+          <w:szCs w:val="24"/>
+        </w:rPr>
+        <w:t>5</w:t>
+      </w:r>
+      <w:r>
+        <w:rPr>
+          <w:rFonts w:ascii="Times New Roman" w:eastAsiaTheme="minorEastAsia" w:hAnsi="Times New Roman" w:cs="Times New Roman"/>
+          <w:sz w:val="24"/>
+          <w:szCs w:val="24"/>
+        </w:rPr>
+        <w:t>)</w:t>
       </w:r>
     </w:p>
     <w:p>
@@ -3728,7 +3798,15 @@
                     <w:sz w:val="24"/>
                     <w:szCs w:val="24"/>
                   </w:rPr>
-                  <m:t>i=1</m:t>
+                  <m:t>l</m:t>
+                </m:r>
+                <m:r>
+                  <w:rPr>
+                    <w:rFonts w:ascii="Cambria Math" w:eastAsiaTheme="minorEastAsia" w:hAnsi="Cambria Math" w:cs="Times New Roman"/>
+                    <w:sz w:val="24"/>
+                    <w:szCs w:val="24"/>
+                  </w:rPr>
+                  <m:t>=1</m:t>
                 </m:r>
               </m:sub>
               <m:sup>
@@ -3742,8 +3820,30 @@
                 </m:r>
               </m:sup>
               <m:e>
-                <m:sSub>
-                  <m:sSubPr>
+                <m:r>
+                  <m:rPr>
+                    <m:sty m:val="p"/>
+                  </m:rPr>
+                  <w:rPr>
+                    <w:rFonts w:ascii="Cambria Math" w:eastAsiaTheme="minorEastAsia" w:hAnsi="Cambria Math" w:cs="Times New Roman"/>
+                    <w:sz w:val="24"/>
+                    <w:szCs w:val="24"/>
+                  </w:rPr>
+                  <m:t>(</m:t>
+                </m:r>
+                <m:r>
+                  <m:rPr>
+                    <m:sty m:val="p"/>
+                  </m:rPr>
+                  <w:rPr>
+                    <w:rFonts w:ascii="Cambria Math" w:eastAsiaTheme="minorEastAsia" w:hAnsi="Cambria Math" w:cs="Times New Roman"/>
+                    <w:sz w:val="24"/>
+                    <w:szCs w:val="24"/>
+                  </w:rPr>
+                  <m:t>Δ</m:t>
+                </m:r>
+                <m:sSubSup>
+                  <m:sSubSupPr>
                     <m:ctrlPr>
                       <w:rPr>
                         <w:rFonts w:ascii="Cambria Math" w:eastAsiaTheme="minorEastAsia" w:hAnsi="Cambria Math" w:cs="Times New Roman"/>
@@ -3752,117 +3852,16 @@
                         <w:szCs w:val="24"/>
                       </w:rPr>
                     </m:ctrlPr>
-                  </m:sSubPr>
+                  </m:sSubSupPr>
                   <m:e>
-                    <m:d>
-                      <m:dPr>
-                        <m:ctrlPr>
-                          <w:rPr>
-                            <w:rFonts w:ascii="Cambria Math" w:eastAsiaTheme="minorEastAsia" w:hAnsi="Cambria Math" w:cs="Times New Roman"/>
-                            <w:i/>
-                            <w:sz w:val="24"/>
-                            <w:szCs w:val="24"/>
-                          </w:rPr>
-                        </m:ctrlPr>
-                      </m:dPr>
-                      <m:e>
-                        <m:r>
-                          <m:rPr>
-                            <m:sty m:val="p"/>
-                          </m:rPr>
-                          <w:rPr>
-                            <w:rFonts w:ascii="Cambria Math" w:eastAsiaTheme="minorEastAsia" w:hAnsi="Cambria Math" w:cs="Times New Roman"/>
-                            <w:sz w:val="24"/>
-                            <w:szCs w:val="24"/>
-                          </w:rPr>
-                          <m:t>Δ</m:t>
-                        </m:r>
-                        <m:sSubSup>
-                          <m:sSubSupPr>
-                            <m:ctrlPr>
-                              <w:rPr>
-                                <w:rFonts w:ascii="Cambria Math" w:eastAsiaTheme="minorEastAsia" w:hAnsi="Cambria Math" w:cs="Times New Roman"/>
-                                <w:i/>
-                                <w:sz w:val="24"/>
-                                <w:szCs w:val="24"/>
-                              </w:rPr>
-                            </m:ctrlPr>
-                          </m:sSubSupPr>
-                          <m:e>
-                            <m:r>
-                              <w:rPr>
-                                <w:rFonts w:ascii="Cambria Math" w:eastAsiaTheme="minorEastAsia" w:hAnsi="Cambria Math" w:cs="Times New Roman"/>
-                                <w:sz w:val="24"/>
-                                <w:szCs w:val="24"/>
-                              </w:rPr>
-                              <m:t>x</m:t>
-                            </m:r>
-                          </m:e>
-                          <m:sub>
-                            <m:r>
-                              <w:rPr>
-                                <w:rFonts w:ascii="Cambria Math" w:eastAsiaTheme="minorEastAsia" w:hAnsi="Cambria Math" w:cs="Times New Roman"/>
-                                <w:sz w:val="24"/>
-                                <w:szCs w:val="24"/>
-                              </w:rPr>
-                              <m:t>l</m:t>
-                            </m:r>
-                          </m:sub>
-                          <m:sup>
-                            <m:r>
-                              <w:rPr>
-                                <w:rFonts w:ascii="Cambria Math" w:eastAsiaTheme="minorEastAsia" w:hAnsi="Cambria Math" w:cs="Times New Roman"/>
-                                <w:sz w:val="24"/>
-                                <w:szCs w:val="24"/>
-                              </w:rPr>
-                              <m:t>2</m:t>
-                            </m:r>
-                          </m:sup>
-                        </m:sSubSup>
-                        <m:sSubSup>
-                          <m:sSubSupPr>
-                            <m:ctrlPr>
-                              <w:rPr>
-                                <w:rFonts w:ascii="Cambria Math" w:eastAsiaTheme="minorEastAsia" w:hAnsi="Cambria Math" w:cs="Times New Roman"/>
-                                <w:i/>
-                                <w:sz w:val="24"/>
-                                <w:szCs w:val="24"/>
-                              </w:rPr>
-                            </m:ctrlPr>
-                          </m:sSubSupPr>
-                          <m:e>
-                            <m:r>
-                              <w:rPr>
-                                <w:rFonts w:ascii="Cambria Math" w:eastAsiaTheme="minorEastAsia" w:hAnsi="Cambria Math" w:cs="Times New Roman"/>
-                                <w:sz w:val="24"/>
-                                <w:szCs w:val="24"/>
-                              </w:rPr>
-                              <m:t>w</m:t>
-                            </m:r>
-                          </m:e>
-                          <m:sub>
-                            <m:r>
-                              <w:rPr>
-                                <w:rFonts w:ascii="Cambria Math" w:eastAsiaTheme="minorEastAsia" w:hAnsi="Cambria Math" w:cs="Times New Roman"/>
-                                <w:sz w:val="24"/>
-                                <w:szCs w:val="24"/>
-                              </w:rPr>
-                              <m:t>l</m:t>
-                            </m:r>
-                          </m:sub>
-                          <m:sup>
-                            <m:r>
-                              <w:rPr>
-                                <w:rFonts w:ascii="Cambria Math" w:eastAsiaTheme="minorEastAsia" w:hAnsi="Cambria Math" w:cs="Times New Roman"/>
-                                <w:sz w:val="24"/>
-                                <w:szCs w:val="24"/>
-                              </w:rPr>
-                              <m:t>2</m:t>
-                            </m:r>
-                          </m:sup>
-                        </m:sSubSup>
-                      </m:e>
-                    </m:d>
+                    <m:r>
+                      <w:rPr>
+                        <w:rFonts w:ascii="Cambria Math" w:eastAsiaTheme="minorEastAsia" w:hAnsi="Cambria Math" w:cs="Times New Roman"/>
+                        <w:sz w:val="24"/>
+                        <w:szCs w:val="24"/>
+                      </w:rPr>
+                      <m:t>x</m:t>
+                    </m:r>
                   </m:e>
                   <m:sub>
                     <m:r>
@@ -3871,10 +3870,70 @@
                         <w:sz w:val="24"/>
                         <w:szCs w:val="24"/>
                       </w:rPr>
-                      <m:t>i</m:t>
+                      <m:t>l</m:t>
                     </m:r>
                   </m:sub>
-                </m:sSub>
+                  <m:sup>
+                    <m:r>
+                      <w:rPr>
+                        <w:rFonts w:ascii="Cambria Math" w:eastAsiaTheme="minorEastAsia" w:hAnsi="Cambria Math" w:cs="Times New Roman"/>
+                        <w:sz w:val="24"/>
+                        <w:szCs w:val="24"/>
+                      </w:rPr>
+                      <m:t>2</m:t>
+                    </m:r>
+                  </m:sup>
+                </m:sSubSup>
+                <m:sSubSup>
+                  <m:sSubSupPr>
+                    <m:ctrlPr>
+                      <w:rPr>
+                        <w:rFonts w:ascii="Cambria Math" w:eastAsiaTheme="minorEastAsia" w:hAnsi="Cambria Math" w:cs="Times New Roman"/>
+                        <w:i/>
+                        <w:sz w:val="24"/>
+                        <w:szCs w:val="24"/>
+                      </w:rPr>
+                    </m:ctrlPr>
+                  </m:sSubSupPr>
+                  <m:e>
+                    <m:r>
+                      <w:rPr>
+                        <w:rFonts w:ascii="Cambria Math" w:eastAsiaTheme="minorEastAsia" w:hAnsi="Cambria Math" w:cs="Times New Roman"/>
+                        <w:sz w:val="24"/>
+                        <w:szCs w:val="24"/>
+                      </w:rPr>
+                      <m:t>w</m:t>
+                    </m:r>
+                  </m:e>
+                  <m:sub>
+                    <m:r>
+                      <w:rPr>
+                        <w:rFonts w:ascii="Cambria Math" w:eastAsiaTheme="minorEastAsia" w:hAnsi="Cambria Math" w:cs="Times New Roman"/>
+                        <w:sz w:val="24"/>
+                        <w:szCs w:val="24"/>
+                      </w:rPr>
+                      <m:t>l</m:t>
+                    </m:r>
+                  </m:sub>
+                  <m:sup>
+                    <m:r>
+                      <w:rPr>
+                        <w:rFonts w:ascii="Cambria Math" w:eastAsiaTheme="minorEastAsia" w:hAnsi="Cambria Math" w:cs="Times New Roman"/>
+                        <w:sz w:val="24"/>
+                        <w:szCs w:val="24"/>
+                      </w:rPr>
+                      <m:t>2</m:t>
+                    </m:r>
+                  </m:sup>
+                </m:sSubSup>
+                <m:r>
+                  <w:rPr>
+                    <w:rFonts w:ascii="Cambria Math" w:eastAsiaTheme="minorEastAsia" w:hAnsi="Cambria Math" w:cs="Times New Roman"/>
+                    <w:sz w:val="24"/>
+                    <w:szCs w:val="24"/>
+                  </w:rPr>
+                  <m:t>)</m:t>
+                </m:r>
               </m:e>
             </m:nary>
           </m:e>
@@ -3935,7 +3994,23 @@
           <w:szCs w:val="24"/>
         </w:rPr>
         <w:tab/>
-        <w:t>(E7)</w:t>
+        <w:t>(E</w:t>
+      </w:r>
+      <w:r>
+        <w:rPr>
+          <w:rFonts w:ascii="Times New Roman" w:eastAsiaTheme="minorEastAsia" w:hAnsi="Times New Roman" w:cs="Times New Roman"/>
+          <w:sz w:val="24"/>
+          <w:szCs w:val="24"/>
+        </w:rPr>
+        <w:t>6</w:t>
+      </w:r>
+      <w:r>
+        <w:rPr>
+          <w:rFonts w:ascii="Times New Roman" w:eastAsiaTheme="minorEastAsia" w:hAnsi="Times New Roman" w:cs="Times New Roman"/>
+          <w:sz w:val="24"/>
+          <w:szCs w:val="24"/>
+        </w:rPr>
+        <w:t>)</w:t>
       </w:r>
     </w:p>
     <w:p>
@@ -4555,7 +4630,23 @@
           <w:szCs w:val="24"/>
         </w:rPr>
         <w:tab/>
-        <w:t>(E8)</w:t>
+        <w:t>(E</w:t>
+      </w:r>
+      <w:r>
+        <w:rPr>
+          <w:rFonts w:ascii="Times New Roman" w:eastAsiaTheme="minorEastAsia" w:hAnsi="Times New Roman" w:cs="Times New Roman"/>
+          <w:sz w:val="24"/>
+          <w:szCs w:val="24"/>
+        </w:rPr>
+        <w:t>7</w:t>
+      </w:r>
+      <w:r>
+        <w:rPr>
+          <w:rFonts w:ascii="Times New Roman" w:eastAsiaTheme="minorEastAsia" w:hAnsi="Times New Roman" w:cs="Times New Roman"/>
+          <w:sz w:val="24"/>
+          <w:szCs w:val="24"/>
+        </w:rPr>
+        <w:t>)</w:t>
       </w:r>
     </w:p>
     <w:p>
@@ -4703,24 +4794,15 @@
           <w:sz w:val="24"/>
           <w:szCs w:val="24"/>
         </w:rPr>
-        <w:t xml:space="preserve"> as the observational </w:t>
-      </w:r>
-      <w:proofErr w:type="gramStart"/>
-      <w:r>
-        <w:rPr>
-          <w:rFonts w:ascii="Times New Roman" w:eastAsiaTheme="minorEastAsia" w:hAnsi="Times New Roman" w:cs="Times New Roman"/>
-          <w:sz w:val="24"/>
-          <w:szCs w:val="24"/>
-        </w:rPr>
-        <w:t>IH</w:t>
-      </w:r>
-      <w:r>
-        <w:rPr>
-          <w:rFonts w:ascii="Times New Roman" w:eastAsiaTheme="minorEastAsia" w:hAnsi="Times New Roman" w:cs="Times New Roman"/>
-          <w:sz w:val="24"/>
-          <w:szCs w:val="24"/>
-        </w:rPr>
-        <w:t>R.</w:t>
+        <w:t xml:space="preserve"> as the observational IH</w:t>
+      </w:r>
+      <w:r>
+        <w:rPr>
+          <w:rFonts w:ascii="Times New Roman" w:eastAsiaTheme="minorEastAsia" w:hAnsi="Times New Roman" w:cs="Times New Roman"/>
+          <w:sz w:val="24"/>
+          <w:szCs w:val="24"/>
+        </w:rPr>
+        <w:t>R</w:t>
       </w:r>
       <w:r>
         <w:rPr>
@@ -4730,7 +4812,6 @@
         </w:rPr>
         <w:t>.</w:t>
       </w:r>
-      <w:proofErr w:type="gramEnd"/>
     </w:p>
     <w:p>
       <w:pPr>
@@ -4760,22 +4841,44 @@
     <w:p>
       <w:pPr>
         <w:spacing w:line="480" w:lineRule="auto"/>
-        <w:ind w:left="720"/>
-        <w:rPr>
-          <w:rFonts w:ascii="Times New Roman" w:eastAsiaTheme="minorEastAsia" w:hAnsi="Times New Roman" w:cs="Times New Roman"/>
-          <w:color w:val="FF0000"/>
-          <w:sz w:val="24"/>
-          <w:szCs w:val="24"/>
-        </w:rPr>
-      </w:pPr>
-      <w:r>
-        <w:rPr>
-          <w:rFonts w:ascii="Times New Roman" w:eastAsiaTheme="minorEastAsia" w:hAnsi="Times New Roman" w:cs="Times New Roman"/>
-          <w:color w:val="FF0000"/>
-          <w:sz w:val="24"/>
-          <w:szCs w:val="24"/>
-        </w:rPr>
-        <w:t>What is the motivation for calculating IHR using Barrow and Cape Grim?</w:t>
+        <w:ind w:firstLine="720"/>
+        <w:rPr>
+          <w:rFonts w:ascii="Times New Roman" w:eastAsiaTheme="minorEastAsia" w:hAnsi="Times New Roman" w:cs="Times New Roman"/>
+          <w:sz w:val="24"/>
+          <w:szCs w:val="24"/>
+        </w:rPr>
+      </w:pPr>
+      <w:r>
+        <w:rPr>
+          <w:rFonts w:ascii="Times New Roman" w:eastAsiaTheme="minorEastAsia" w:hAnsi="Times New Roman" w:cs="Times New Roman"/>
+          <w:sz w:val="24"/>
+          <w:szCs w:val="24"/>
+        </w:rPr>
+        <w:t xml:space="preserve">In method 2, we constructed a </w:t>
+      </w:r>
+      <w:r>
+        <w:rPr>
+          <w:rFonts w:ascii="Times New Roman" w:eastAsiaTheme="minorEastAsia" w:hAnsi="Times New Roman" w:cs="Times New Roman"/>
+          <w:sz w:val="24"/>
+          <w:szCs w:val="24"/>
+        </w:rPr>
+        <w:t>history of ethane at the same site to eliminate the variation due to stations changing over time</w:t>
+      </w:r>
+      <w:r>
+        <w:rPr>
+          <w:rFonts w:ascii="Times New Roman" w:eastAsiaTheme="minorEastAsia" w:hAnsi="Times New Roman" w:cs="Times New Roman"/>
+          <w:sz w:val="24"/>
+          <w:szCs w:val="24"/>
+        </w:rPr>
+        <w:t xml:space="preserve"> as in method 1</w:t>
+      </w:r>
+      <w:r>
+        <w:rPr>
+          <w:rFonts w:ascii="Times New Roman" w:eastAsiaTheme="minorEastAsia" w:hAnsi="Times New Roman" w:cs="Times New Roman"/>
+          <w:sz w:val="24"/>
+          <w:szCs w:val="24"/>
+        </w:rPr>
+        <w:t>.</w:t>
       </w:r>
     </w:p>
     <w:p>
@@ -4843,6 +4946,55 @@
           <w:sz w:val="24"/>
           <w:szCs w:val="24"/>
         </w:rPr>
+        <w:t xml:space="preserve"> The Barrow</w:t>
+      </w:r>
+      <w:r>
+        <w:rPr>
+          <w:rFonts w:ascii="Times New Roman" w:eastAsiaTheme="minorEastAsia" w:hAnsi="Times New Roman" w:cs="Times New Roman"/>
+          <w:sz w:val="24"/>
+          <w:szCs w:val="24"/>
+        </w:rPr>
+        <w:t xml:space="preserve"> measurements are the longest </w:t>
+      </w:r>
+      <w:r>
+        <w:rPr>
+          <w:rFonts w:ascii="Times New Roman" w:eastAsiaTheme="minorEastAsia" w:hAnsi="Times New Roman" w:cs="Times New Roman"/>
+          <w:sz w:val="24"/>
+          <w:szCs w:val="24"/>
+        </w:rPr>
+        <w:lastRenderedPageBreak/>
+        <w:t xml:space="preserve">ethane record that we have available from all 3 networks. </w:t>
+      </w:r>
+      <w:r>
+        <w:rPr>
+          <w:rFonts w:ascii="Times New Roman" w:eastAsiaTheme="minorEastAsia" w:hAnsi="Times New Roman" w:cs="Times New Roman"/>
+          <w:sz w:val="24"/>
+          <w:szCs w:val="24"/>
+        </w:rPr>
+        <w:t xml:space="preserve">The UCI network does not have data for the Cape Grim site, so in order to </w:t>
+      </w:r>
+      <w:r>
+        <w:rPr>
+          <w:rFonts w:ascii="Times New Roman" w:eastAsiaTheme="minorEastAsia" w:hAnsi="Times New Roman" w:cs="Times New Roman"/>
+          <w:sz w:val="24"/>
+          <w:szCs w:val="24"/>
+        </w:rPr>
+        <w:t>obtain a continuous record</w:t>
+      </w:r>
+      <w:r>
+        <w:rPr>
+          <w:rFonts w:ascii="Times New Roman" w:eastAsiaTheme="minorEastAsia" w:hAnsi="Times New Roman" w:cs="Times New Roman"/>
+          <w:sz w:val="24"/>
+          <w:szCs w:val="24"/>
+        </w:rPr>
+        <w:t>, we used UCI</w:t>
+      </w:r>
+      <w:r>
+        <w:rPr>
+          <w:rFonts w:ascii="Times New Roman" w:eastAsiaTheme="minorEastAsia" w:hAnsi="Times New Roman" w:cs="Times New Roman"/>
+          <w:sz w:val="24"/>
+          <w:szCs w:val="24"/>
+        </w:rPr>
         <w:t xml:space="preserve"> </w:t>
       </w:r>
       <w:r>
@@ -4851,38 +5003,6 @@
           <w:sz w:val="24"/>
           <w:szCs w:val="24"/>
         </w:rPr>
-        <w:t xml:space="preserve">The UCI network does not have data for the Cape Grim site, so in order to </w:t>
-      </w:r>
-      <w:r>
-        <w:rPr>
-          <w:rFonts w:ascii="Times New Roman" w:eastAsiaTheme="minorEastAsia" w:hAnsi="Times New Roman" w:cs="Times New Roman"/>
-          <w:sz w:val="24"/>
-          <w:szCs w:val="24"/>
-        </w:rPr>
-        <w:t>obtain a continuous record</w:t>
-      </w:r>
-      <w:r>
-        <w:rPr>
-          <w:rFonts w:ascii="Times New Roman" w:eastAsiaTheme="minorEastAsia" w:hAnsi="Times New Roman" w:cs="Times New Roman"/>
-          <w:sz w:val="24"/>
-          <w:szCs w:val="24"/>
-        </w:rPr>
-        <w:t>, we used UCI</w:t>
-      </w:r>
-      <w:r>
-        <w:rPr>
-          <w:rFonts w:ascii="Times New Roman" w:eastAsiaTheme="minorEastAsia" w:hAnsi="Times New Roman" w:cs="Times New Roman"/>
-          <w:sz w:val="24"/>
-          <w:szCs w:val="24"/>
-        </w:rPr>
-        <w:t xml:space="preserve"> </w:t>
-      </w:r>
-      <w:r>
-        <w:rPr>
-          <w:rFonts w:ascii="Times New Roman" w:eastAsiaTheme="minorEastAsia" w:hAnsi="Times New Roman" w:cs="Times New Roman"/>
-          <w:sz w:val="24"/>
-          <w:szCs w:val="24"/>
-        </w:rPr>
         <w:t>stations</w:t>
       </w:r>
       <w:r>
@@ -4891,24 +5011,83 @@
           <w:sz w:val="24"/>
           <w:szCs w:val="24"/>
         </w:rPr>
-        <w:t xml:space="preserve"> between latitudes </w:t>
-      </w:r>
-      <w:r>
-        <w:rPr>
-          <w:rFonts w:ascii="Times New Roman" w:eastAsiaTheme="minorEastAsia" w:hAnsi="Times New Roman" w:cs="Times New Roman"/>
-          <w:sz w:val="24"/>
-          <w:szCs w:val="24"/>
-        </w:rPr>
-        <w:lastRenderedPageBreak/>
-        <w:t xml:space="preserve">38°S to 46°S to represent Cape Grim for the UCI network. </w:t>
-      </w:r>
-      <w:r>
-        <w:rPr>
-          <w:rFonts w:ascii="Times New Roman" w:eastAsiaTheme="minorEastAsia" w:hAnsi="Times New Roman" w:cs="Times New Roman"/>
-          <w:sz w:val="24"/>
-          <w:szCs w:val="24"/>
-        </w:rPr>
-        <w:t>From our sensitivity study, the UCI annual means are not sensitive to the latitudinal bounds that are used to represent Cape Grim (see Supplemental Section).</w:t>
+        <w:t xml:space="preserve"> between latitudes 38°S to 46°S to represent Cape Grim for the UCI network. </w:t>
+      </w:r>
+      <w:r>
+        <w:rPr>
+          <w:rFonts w:ascii="Times New Roman" w:eastAsiaTheme="minorEastAsia" w:hAnsi="Times New Roman" w:cs="Times New Roman"/>
+          <w:sz w:val="24"/>
+          <w:szCs w:val="24"/>
+        </w:rPr>
+        <w:t xml:space="preserve">From our sensitivity study, the UCI annual means are not sensitive to </w:t>
+      </w:r>
+      <w:proofErr w:type="spellStart"/>
+      <w:r>
+        <w:rPr>
+          <w:rFonts w:ascii="Times New Roman" w:eastAsiaTheme="minorEastAsia" w:hAnsi="Times New Roman" w:cs="Times New Roman"/>
+          <w:sz w:val="24"/>
+          <w:szCs w:val="24"/>
+        </w:rPr>
+        <w:t>t</w:t>
+      </w:r>
+      <w:r>
+        <w:rPr>
+          <w:rFonts w:ascii="Times New Roman" w:eastAsiaTheme="minorEastAsia" w:hAnsi="Times New Roman" w:cs="Times New Roman"/>
+          <w:sz w:val="24"/>
+          <w:szCs w:val="24"/>
+        </w:rPr>
+        <w:tab/>
+      </w:r>
+      <w:bookmarkStart w:id="0" w:name="_GoBack"/>
+      <w:bookmarkEnd w:id="0"/>
+      <w:r>
+        <w:rPr>
+          <w:rFonts w:ascii="Times New Roman" w:eastAsiaTheme="minorEastAsia" w:hAnsi="Times New Roman" w:cs="Times New Roman"/>
+          <w:sz w:val="24"/>
+          <w:szCs w:val="24"/>
+        </w:rPr>
+        <w:t>he</w:t>
+      </w:r>
+      <w:proofErr w:type="spellEnd"/>
+      <w:r>
+        <w:rPr>
+          <w:rFonts w:ascii="Times New Roman" w:eastAsiaTheme="minorEastAsia" w:hAnsi="Times New Roman" w:cs="Times New Roman"/>
+          <w:sz w:val="24"/>
+          <w:szCs w:val="24"/>
+        </w:rPr>
+        <w:t xml:space="preserve"> latitudinal bounds that are used to represent Cape Grim</w:t>
+      </w:r>
+      <w:r>
+        <w:rPr>
+          <w:rFonts w:ascii="Times New Roman" w:eastAsiaTheme="minorEastAsia" w:hAnsi="Times New Roman" w:cs="Times New Roman"/>
+          <w:sz w:val="24"/>
+          <w:szCs w:val="24"/>
+        </w:rPr>
+        <w:t xml:space="preserve"> in method 2</w:t>
+      </w:r>
+      <w:r>
+        <w:rPr>
+          <w:rFonts w:ascii="Times New Roman" w:eastAsiaTheme="minorEastAsia" w:hAnsi="Times New Roman" w:cs="Times New Roman"/>
+          <w:sz w:val="24"/>
+          <w:szCs w:val="24"/>
+        </w:rPr>
+        <w:t xml:space="preserve"> (see </w:t>
+      </w:r>
+      <w:r>
+        <w:rPr>
+          <w:rFonts w:ascii="Times New Roman" w:eastAsiaTheme="minorEastAsia" w:hAnsi="Times New Roman" w:cs="Times New Roman"/>
+          <w:sz w:val="24"/>
+          <w:szCs w:val="24"/>
+        </w:rPr>
+        <w:t xml:space="preserve">Sensitivity in </w:t>
+      </w:r>
+      <w:r>
+        <w:rPr>
+          <w:rFonts w:ascii="Times New Roman" w:eastAsiaTheme="minorEastAsia" w:hAnsi="Times New Roman" w:cs="Times New Roman"/>
+          <w:sz w:val="24"/>
+          <w:szCs w:val="24"/>
+        </w:rPr>
+        <w:t>Supplemental Section).</w:t>
       </w:r>
     </w:p>
     <w:p>
@@ -4928,17 +5107,7 @@
           <w:sz w:val="24"/>
           <w:szCs w:val="24"/>
         </w:rPr>
-        <w:t>The IHR of method 2 is calculated using the same method as method 1</w:t>
-      </w:r>
-      <w:bookmarkStart w:id="0" w:name="_GoBack"/>
-      <w:bookmarkEnd w:id="0"/>
-      <w:r>
-        <w:rPr>
-          <w:rFonts w:ascii="Times New Roman" w:eastAsiaTheme="minorEastAsia" w:hAnsi="Times New Roman" w:cs="Times New Roman"/>
-          <w:sz w:val="24"/>
-          <w:szCs w:val="24"/>
-        </w:rPr>
-        <w:t xml:space="preserve"> without applying the latitudinal weights. The Northern Hemisphere is replaced with Barrow, Alaska and Southern Hemisphere with Cape Grim, Tasmania. </w:t>
+        <w:t xml:space="preserve">The IHR of method 2 is calculated using the same method as method 1 without applying the latitudinal weights. The Northern Hemisphere is replaced with Barrow, Alaska and Southern Hemisphere with Cape Grim, Tasmania. </w:t>
       </w:r>
     </w:p>
     <w:p>
@@ -5690,6 +5859,7 @@
     <w:lsdException w:name="HTML Sample" w:semiHidden="1" w:unhideWhenUsed="1"/>
     <w:lsdException w:name="HTML Typewriter" w:semiHidden="1" w:unhideWhenUsed="1"/>
     <w:lsdException w:name="HTML Variable" w:semiHidden="1" w:unhideWhenUsed="1"/>
+    <w:lsdException w:name="Normal Table" w:semiHidden="1" w:unhideWhenUsed="1"/>
     <w:lsdException w:name="annotation subject" w:semiHidden="1" w:unhideWhenUsed="1"/>
     <w:lsdException w:name="No List" w:semiHidden="1" w:unhideWhenUsed="1"/>
     <w:lsdException w:name="Outline List 1" w:semiHidden="1" w:unhideWhenUsed="1"/>
@@ -5736,8 +5906,10 @@
     <w:lsdException w:name="Table Subtle 2" w:semiHidden="1" w:unhideWhenUsed="1"/>
     <w:lsdException w:name="Table Web 1" w:semiHidden="1" w:unhideWhenUsed="1"/>
     <w:lsdException w:name="Table Web 2" w:semiHidden="1" w:unhideWhenUsed="1"/>
+    <w:lsdException w:name="Table Web 3" w:semiHidden="1" w:unhideWhenUsed="1"/>
     <w:lsdException w:name="Balloon Text" w:semiHidden="1" w:unhideWhenUsed="1"/>
     <w:lsdException w:name="Table Grid" w:uiPriority="39"/>
+    <w:lsdException w:name="Table Theme" w:semiHidden="1" w:unhideWhenUsed="1"/>
     <w:lsdException w:name="Placeholder Text" w:semiHidden="1"/>
     <w:lsdException w:name="No Spacing" w:uiPriority="1" w:qFormat="1"/>
     <w:lsdException w:name="Light Shading" w:uiPriority="60"/>

</xml_diff>

<commit_message>
continue update on 3rd draft
</commit_message>
<xml_diff>
--- a/manuscript/methodSection_ethanePaper_3rdDraft.docx
+++ b/manuscript/methodSection_ethanePaper_3rdDraft.docx
@@ -744,63 +744,39 @@
           <w:sz w:val="24"/>
           <w:szCs w:val="24"/>
         </w:rPr>
-        <w:t xml:space="preserve"> atmosphere into 5 latitudinal bands</w:t>
-      </w:r>
-      <w:r>
-        <w:rPr>
-          <w:rFonts w:ascii="Times New Roman" w:hAnsi="Times New Roman" w:cs="Times New Roman"/>
-          <w:sz w:val="24"/>
-          <w:szCs w:val="24"/>
-        </w:rPr>
-        <w:t xml:space="preserve"> </w:t>
-      </w:r>
-      <w:r>
-        <w:rPr>
-          <w:rFonts w:ascii="Times New Roman" w:hAnsi="Times New Roman" w:cs="Times New Roman"/>
-          <w:sz w:val="24"/>
-          <w:szCs w:val="24"/>
-        </w:rPr>
-        <w:t xml:space="preserve">and </w:t>
-      </w:r>
-      <w:r>
-        <w:rPr>
-          <w:rFonts w:ascii="Times New Roman" w:hAnsi="Times New Roman" w:cs="Times New Roman"/>
-          <w:sz w:val="24"/>
-          <w:szCs w:val="24"/>
-        </w:rPr>
-        <w:t>combine</w:t>
-      </w:r>
-      <w:r>
-        <w:rPr>
-          <w:rFonts w:ascii="Times New Roman" w:hAnsi="Times New Roman" w:cs="Times New Roman"/>
-          <w:sz w:val="24"/>
-          <w:szCs w:val="24"/>
-        </w:rPr>
-        <w:t>d</w:t>
-      </w:r>
-      <w:r>
-        <w:rPr>
-          <w:rFonts w:ascii="Times New Roman" w:hAnsi="Times New Roman" w:cs="Times New Roman"/>
-          <w:sz w:val="24"/>
-          <w:szCs w:val="24"/>
-        </w:rPr>
-        <w:t xml:space="preserve"> the available sites</w:t>
-      </w:r>
-      <w:r>
-        <w:rPr>
-          <w:rFonts w:ascii="Times New Roman" w:hAnsi="Times New Roman" w:cs="Times New Roman"/>
-          <w:sz w:val="24"/>
-          <w:szCs w:val="24"/>
-        </w:rPr>
-        <w:t xml:space="preserve">: 50°S - 30°S, 30°S - 0°, 0° - 30°N, 30°N - 50°N, 50°N - 75°N. </w:t>
-      </w:r>
-      <w:r>
-        <w:rPr>
-          <w:rFonts w:ascii="Times New Roman" w:hAnsi="Times New Roman" w:cs="Times New Roman"/>
-          <w:sz w:val="24"/>
-          <w:szCs w:val="24"/>
-        </w:rPr>
-        <w:t>The measurements that are greater than 3</w:t>
+        <w:t xml:space="preserve"> atmosphere into 5 latitudinal bands: 50°S - 30°S, 30°S - 0°, 0° - 30°N, 30°N - 50°N, 50°N - 75°N. </w:t>
+      </w:r>
+      <w:r>
+        <w:rPr>
+          <w:rFonts w:ascii="Times New Roman" w:hAnsi="Times New Roman" w:cs="Times New Roman"/>
+          <w:sz w:val="24"/>
+          <w:szCs w:val="24"/>
+        </w:rPr>
+        <w:t xml:space="preserve">We combine all measurements in each band to create a time-series of observational ethane. </w:t>
+      </w:r>
+      <w:r>
+        <w:rPr>
+          <w:rFonts w:ascii="Times New Roman" w:hAnsi="Times New Roman" w:cs="Times New Roman"/>
+          <w:sz w:val="24"/>
+          <w:szCs w:val="24"/>
+        </w:rPr>
+        <w:t xml:space="preserve">The </w:t>
+      </w:r>
+      <w:r>
+        <w:rPr>
+          <w:rFonts w:ascii="Times New Roman" w:hAnsi="Times New Roman" w:cs="Times New Roman"/>
+          <w:sz w:val="24"/>
+          <w:szCs w:val="24"/>
+        </w:rPr>
+        <w:t>measurements</w:t>
+      </w:r>
+      <w:r>
+        <w:rPr>
+          <w:rFonts w:ascii="Times New Roman" w:hAnsi="Times New Roman" w:cs="Times New Roman"/>
+          <w:sz w:val="24"/>
+          <w:szCs w:val="24"/>
+        </w:rPr>
+        <w:t xml:space="preserve"> that are greater than 3</w:t>
       </w:r>
       <m:oMath>
         <m:r>
@@ -901,484 +877,18 @@
         </w:rPr>
         <w:t xml:space="preserve">, is calculated as the average of all four seasonal means in one year. </w:t>
       </w:r>
+      <w:r>
+        <w:rPr>
+          <w:rFonts w:ascii="Times New Roman" w:hAnsi="Times New Roman" w:cs="Times New Roman"/>
+          <w:sz w:val="24"/>
+          <w:szCs w:val="24"/>
+        </w:rPr>
+        <w:t>We exclude years with less than 4 seasons.</w:t>
+      </w:r>
     </w:p>
     <w:p>
       <w:pPr>
         <w:spacing w:line="480" w:lineRule="auto"/>
-        <w:jc w:val="right"/>
-        <w:rPr>
-          <w:rFonts w:ascii="Times New Roman" w:eastAsiaTheme="minorEastAsia" w:hAnsi="Times New Roman" w:cs="Times New Roman"/>
-          <w:sz w:val="24"/>
-          <w:szCs w:val="24"/>
-        </w:rPr>
-      </w:pPr>
-      <m:oMath>
-        <m:sSub>
-          <m:sSubPr>
-            <m:ctrlPr>
-              <w:rPr>
-                <w:rFonts w:ascii="Cambria Math" w:hAnsi="Cambria Math" w:cs="Times New Roman"/>
-                <w:i/>
-                <w:sz w:val="24"/>
-                <w:szCs w:val="24"/>
-              </w:rPr>
-            </m:ctrlPr>
-          </m:sSubPr>
-          <m:e>
-            <m:acc>
-              <m:accPr>
-                <m:chr m:val="̅"/>
-                <m:ctrlPr>
-                  <w:rPr>
-                    <w:rFonts w:ascii="Cambria Math" w:hAnsi="Cambria Math" w:cs="Times New Roman"/>
-                    <w:i/>
-                    <w:sz w:val="24"/>
-                    <w:szCs w:val="24"/>
-                  </w:rPr>
-                </m:ctrlPr>
-              </m:accPr>
-              <m:e>
-                <m:r>
-                  <w:rPr>
-                    <w:rFonts w:ascii="Cambria Math" w:hAnsi="Cambria Math" w:cs="Times New Roman"/>
-                    <w:sz w:val="24"/>
-                    <w:szCs w:val="24"/>
-                  </w:rPr>
-                  <m:t>x</m:t>
-                </m:r>
-              </m:e>
-            </m:acc>
-          </m:e>
-          <m:sub>
-            <m:r>
-              <w:rPr>
-                <w:rFonts w:ascii="Cambria Math" w:hAnsi="Cambria Math" w:cs="Times New Roman"/>
-                <w:sz w:val="24"/>
-                <w:szCs w:val="24"/>
-              </w:rPr>
-              <m:t>l</m:t>
-            </m:r>
-          </m:sub>
-        </m:sSub>
-        <m:r>
-          <w:rPr>
-            <w:rFonts w:ascii="Cambria Math" w:hAnsi="Cambria Math" w:cs="Times New Roman"/>
-            <w:sz w:val="24"/>
-            <w:szCs w:val="24"/>
-          </w:rPr>
-          <m:t>=</m:t>
-        </m:r>
-        <m:f>
-          <m:fPr>
-            <m:ctrlPr>
-              <w:rPr>
-                <w:rFonts w:ascii="Cambria Math" w:hAnsi="Cambria Math" w:cs="Times New Roman"/>
-                <w:i/>
-                <w:sz w:val="24"/>
-                <w:szCs w:val="24"/>
-              </w:rPr>
-            </m:ctrlPr>
-          </m:fPr>
-          <m:num>
-            <m:r>
-              <w:rPr>
-                <w:rFonts w:ascii="Cambria Math" w:hAnsi="Cambria Math" w:cs="Times New Roman"/>
-                <w:sz w:val="24"/>
-                <w:szCs w:val="24"/>
-              </w:rPr>
-              <m:t>1</m:t>
-            </m:r>
-          </m:num>
-          <m:den>
-            <m:r>
-              <w:rPr>
-                <w:rFonts w:ascii="Cambria Math" w:hAnsi="Cambria Math" w:cs="Times New Roman"/>
-                <w:sz w:val="24"/>
-                <w:szCs w:val="24"/>
-              </w:rPr>
-              <m:t>4</m:t>
-            </m:r>
-          </m:den>
-        </m:f>
-        <m:nary>
-          <m:naryPr>
-            <m:chr m:val="∑"/>
-            <m:ctrlPr>
-              <w:rPr>
-                <w:rFonts w:ascii="Cambria Math" w:hAnsi="Cambria Math" w:cs="Times New Roman"/>
-                <w:i/>
-                <w:sz w:val="24"/>
-                <w:szCs w:val="24"/>
-              </w:rPr>
-            </m:ctrlPr>
-          </m:naryPr>
-          <m:sub>
-            <m:r>
-              <w:rPr>
-                <w:rFonts w:ascii="Cambria Math" w:hAnsi="Cambria Math" w:cs="Times New Roman"/>
-                <w:sz w:val="24"/>
-                <w:szCs w:val="24"/>
-              </w:rPr>
-              <m:t>s</m:t>
-            </m:r>
-            <m:r>
-              <w:rPr>
-                <w:rFonts w:ascii="Cambria Math" w:hAnsi="Cambria Math" w:cs="Times New Roman"/>
-                <w:sz w:val="24"/>
-                <w:szCs w:val="24"/>
-              </w:rPr>
-              <m:t>=</m:t>
-            </m:r>
-            <m:r>
-              <w:rPr>
-                <w:rFonts w:ascii="Cambria Math" w:hAnsi="Cambria Math" w:cs="Times New Roman"/>
-                <w:sz w:val="24"/>
-                <w:szCs w:val="24"/>
-              </w:rPr>
-              <m:t>1</m:t>
-            </m:r>
-          </m:sub>
-          <m:sup>
-            <m:r>
-              <w:rPr>
-                <w:rFonts w:ascii="Cambria Math" w:hAnsi="Cambria Math" w:cs="Times New Roman"/>
-                <w:sz w:val="24"/>
-                <w:szCs w:val="24"/>
-              </w:rPr>
-              <m:t>4</m:t>
-            </m:r>
-          </m:sup>
-          <m:e>
-            <m:sSub>
-              <m:sSubPr>
-                <m:ctrlPr>
-                  <w:rPr>
-                    <w:rFonts w:ascii="Cambria Math" w:hAnsi="Cambria Math" w:cs="Times New Roman"/>
-                    <w:i/>
-                    <w:sz w:val="24"/>
-                    <w:szCs w:val="24"/>
-                  </w:rPr>
-                </m:ctrlPr>
-              </m:sSubPr>
-              <m:e>
-                <m:d>
-                  <m:dPr>
-                    <m:begChr m:val="〈"/>
-                    <m:endChr m:val="〉"/>
-                    <m:ctrlPr>
-                      <w:rPr>
-                        <w:rFonts w:ascii="Cambria Math" w:hAnsi="Cambria Math" w:cs="Times New Roman"/>
-                        <w:i/>
-                        <w:sz w:val="24"/>
-                        <w:szCs w:val="24"/>
-                      </w:rPr>
-                    </m:ctrlPr>
-                  </m:dPr>
-                  <m:e>
-                    <m:sSub>
-                      <m:sSubPr>
-                        <m:ctrlPr>
-                          <w:rPr>
-                            <w:rFonts w:ascii="Cambria Math" w:hAnsi="Cambria Math" w:cs="Times New Roman"/>
-                            <w:i/>
-                            <w:sz w:val="24"/>
-                            <w:szCs w:val="24"/>
-                          </w:rPr>
-                        </m:ctrlPr>
-                      </m:sSubPr>
-                      <m:e>
-                        <m:acc>
-                          <m:accPr>
-                            <m:chr m:val="̅"/>
-                            <m:ctrlPr>
-                              <w:rPr>
-                                <w:rFonts w:ascii="Cambria Math" w:hAnsi="Cambria Math" w:cs="Times New Roman"/>
-                                <w:i/>
-                                <w:sz w:val="24"/>
-                                <w:szCs w:val="24"/>
-                              </w:rPr>
-                            </m:ctrlPr>
-                          </m:accPr>
-                          <m:e>
-                            <m:r>
-                              <w:rPr>
-                                <w:rFonts w:ascii="Cambria Math" w:hAnsi="Cambria Math" w:cs="Times New Roman"/>
-                                <w:sz w:val="24"/>
-                                <w:szCs w:val="24"/>
-                              </w:rPr>
-                              <m:t>x</m:t>
-                            </m:r>
-                          </m:e>
-                        </m:acc>
-                      </m:e>
-                      <m:sub>
-                        <m:r>
-                          <w:rPr>
-                            <w:rFonts w:ascii="Cambria Math" w:hAnsi="Cambria Math" w:cs="Times New Roman"/>
-                            <w:sz w:val="24"/>
-                            <w:szCs w:val="24"/>
-                          </w:rPr>
-                          <m:t>i</m:t>
-                        </m:r>
-                      </m:sub>
-                    </m:sSub>
-                  </m:e>
-                </m:d>
-              </m:e>
-              <m:sub>
-                <m:r>
-                  <w:rPr>
-                    <w:rFonts w:ascii="Cambria Math" w:hAnsi="Cambria Math" w:cs="Times New Roman"/>
-                    <w:sz w:val="24"/>
-                    <w:szCs w:val="24"/>
-                  </w:rPr>
-                  <m:t>s</m:t>
-                </m:r>
-              </m:sub>
-            </m:sSub>
-          </m:e>
-        </m:nary>
-      </m:oMath>
-      <w:r>
-        <w:rPr>
-          <w:rFonts w:ascii="Times New Roman" w:eastAsiaTheme="minorEastAsia" w:hAnsi="Times New Roman" w:cs="Times New Roman"/>
-          <w:sz w:val="24"/>
-          <w:szCs w:val="24"/>
-        </w:rPr>
-        <w:t xml:space="preserve"> </w:t>
-      </w:r>
-      <w:r>
-        <w:rPr>
-          <w:rFonts w:ascii="Times New Roman" w:eastAsiaTheme="minorEastAsia" w:hAnsi="Times New Roman" w:cs="Times New Roman"/>
-          <w:sz w:val="24"/>
-          <w:szCs w:val="24"/>
-        </w:rPr>
-        <w:tab/>
-      </w:r>
-      <w:r>
-        <w:rPr>
-          <w:rFonts w:ascii="Times New Roman" w:eastAsiaTheme="minorEastAsia" w:hAnsi="Times New Roman" w:cs="Times New Roman"/>
-          <w:sz w:val="24"/>
-          <w:szCs w:val="24"/>
-        </w:rPr>
-        <w:tab/>
-      </w:r>
-      <w:r>
-        <w:rPr>
-          <w:rFonts w:ascii="Times New Roman" w:eastAsiaTheme="minorEastAsia" w:hAnsi="Times New Roman" w:cs="Times New Roman"/>
-          <w:sz w:val="24"/>
-          <w:szCs w:val="24"/>
-        </w:rPr>
-        <w:tab/>
-      </w:r>
-      <w:r>
-        <w:rPr>
-          <w:rFonts w:ascii="Times New Roman" w:eastAsiaTheme="minorEastAsia" w:hAnsi="Times New Roman" w:cs="Times New Roman"/>
-          <w:sz w:val="24"/>
-          <w:szCs w:val="24"/>
-        </w:rPr>
-        <w:tab/>
-      </w:r>
-      <w:r>
-        <w:rPr>
-          <w:rFonts w:ascii="Times New Roman" w:eastAsiaTheme="minorEastAsia" w:hAnsi="Times New Roman" w:cs="Times New Roman"/>
-          <w:sz w:val="24"/>
-          <w:szCs w:val="24"/>
-        </w:rPr>
-        <w:tab/>
-      </w:r>
-      <w:r>
-        <w:rPr>
-          <w:rFonts w:ascii="Times New Roman" w:eastAsiaTheme="minorEastAsia" w:hAnsi="Times New Roman" w:cs="Times New Roman"/>
-          <w:sz w:val="24"/>
-          <w:szCs w:val="24"/>
-        </w:rPr>
-        <w:tab/>
-      </w:r>
-      <w:r>
-        <w:rPr>
-          <w:rFonts w:ascii="Times New Roman" w:eastAsiaTheme="minorEastAsia" w:hAnsi="Times New Roman" w:cs="Times New Roman"/>
-          <w:sz w:val="24"/>
-          <w:szCs w:val="24"/>
-        </w:rPr>
-        <w:tab/>
-      </w:r>
-      <w:r>
-        <w:rPr>
-          <w:rFonts w:ascii="Times New Roman" w:eastAsiaTheme="minorEastAsia" w:hAnsi="Times New Roman" w:cs="Times New Roman"/>
-          <w:sz w:val="24"/>
-          <w:szCs w:val="24"/>
-        </w:rPr>
-        <w:tab/>
-      </w:r>
-      <w:r>
-        <w:rPr>
-          <w:rFonts w:ascii="Times New Roman" w:eastAsiaTheme="minorEastAsia" w:hAnsi="Times New Roman" w:cs="Times New Roman"/>
-          <w:sz w:val="24"/>
-          <w:szCs w:val="24"/>
-        </w:rPr>
-        <w:tab/>
-        <w:t>(E1)</w:t>
-      </w:r>
-    </w:p>
-    <w:p>
-      <w:pPr>
-        <w:spacing w:line="480" w:lineRule="auto"/>
-        <w:rPr>
-          <w:rFonts w:ascii="Times New Roman" w:eastAsiaTheme="minorEastAsia" w:hAnsi="Times New Roman" w:cs="Times New Roman"/>
-          <w:sz w:val="24"/>
-          <w:szCs w:val="24"/>
-        </w:rPr>
-      </w:pPr>
-      <m:oMath>
-        <m:sSub>
-          <m:sSubPr>
-            <m:ctrlPr>
-              <w:rPr>
-                <w:rFonts w:ascii="Cambria Math" w:eastAsiaTheme="minorEastAsia" w:hAnsi="Cambria Math" w:cs="Times New Roman"/>
-                <w:i/>
-                <w:sz w:val="24"/>
-                <w:szCs w:val="24"/>
-              </w:rPr>
-            </m:ctrlPr>
-          </m:sSubPr>
-          <m:e>
-            <m:d>
-              <m:dPr>
-                <m:begChr m:val="〈"/>
-                <m:endChr m:val="〉"/>
-                <m:ctrlPr>
-                  <w:rPr>
-                    <w:rFonts w:ascii="Cambria Math" w:eastAsiaTheme="minorEastAsia" w:hAnsi="Cambria Math" w:cs="Times New Roman"/>
-                    <w:i/>
-                    <w:sz w:val="24"/>
-                    <w:szCs w:val="24"/>
-                  </w:rPr>
-                </m:ctrlPr>
-              </m:dPr>
-              <m:e>
-                <m:sSub>
-                  <m:sSubPr>
-                    <m:ctrlPr>
-                      <w:rPr>
-                        <w:rFonts w:ascii="Cambria Math" w:eastAsiaTheme="minorEastAsia" w:hAnsi="Cambria Math" w:cs="Times New Roman"/>
-                        <w:i/>
-                        <w:sz w:val="24"/>
-                        <w:szCs w:val="24"/>
-                      </w:rPr>
-                    </m:ctrlPr>
-                  </m:sSubPr>
-                  <m:e>
-                    <m:acc>
-                      <m:accPr>
-                        <m:chr m:val="̅"/>
-                        <m:ctrlPr>
-                          <w:rPr>
-                            <w:rFonts w:ascii="Cambria Math" w:eastAsiaTheme="minorEastAsia" w:hAnsi="Cambria Math" w:cs="Times New Roman"/>
-                            <w:i/>
-                            <w:sz w:val="24"/>
-                            <w:szCs w:val="24"/>
-                          </w:rPr>
-                        </m:ctrlPr>
-                      </m:accPr>
-                      <m:e>
-                        <m:r>
-                          <w:rPr>
-                            <w:rFonts w:ascii="Cambria Math" w:eastAsiaTheme="minorEastAsia" w:hAnsi="Cambria Math" w:cs="Times New Roman"/>
-                            <w:sz w:val="24"/>
-                            <w:szCs w:val="24"/>
-                          </w:rPr>
-                          <m:t>x</m:t>
-                        </m:r>
-                      </m:e>
-                    </m:acc>
-                  </m:e>
-                  <m:sub>
-                    <m:r>
-                      <w:rPr>
-                        <w:rFonts w:ascii="Cambria Math" w:eastAsiaTheme="minorEastAsia" w:hAnsi="Cambria Math" w:cs="Times New Roman"/>
-                        <w:sz w:val="24"/>
-                        <w:szCs w:val="24"/>
-                      </w:rPr>
-                      <m:t>i</m:t>
-                    </m:r>
-                  </m:sub>
-                </m:sSub>
-              </m:e>
-            </m:d>
-          </m:e>
-          <m:sub>
-            <m:r>
-              <w:rPr>
-                <w:rFonts w:ascii="Cambria Math" w:eastAsiaTheme="minorEastAsia" w:hAnsi="Cambria Math" w:cs="Times New Roman"/>
-                <w:sz w:val="24"/>
-                <w:szCs w:val="24"/>
-              </w:rPr>
-              <m:t>s</m:t>
-            </m:r>
-          </m:sub>
-        </m:sSub>
-      </m:oMath>
-      <w:r>
-        <w:rPr>
-          <w:rFonts w:ascii="Times New Roman" w:eastAsiaTheme="minorEastAsia" w:hAnsi="Times New Roman" w:cs="Times New Roman"/>
-          <w:sz w:val="24"/>
-          <w:szCs w:val="24"/>
-        </w:rPr>
-        <w:t xml:space="preserve"> </w:t>
-      </w:r>
-      <w:r>
-        <w:rPr>
-          <w:rFonts w:ascii="Times New Roman" w:eastAsiaTheme="minorEastAsia" w:hAnsi="Times New Roman" w:cs="Times New Roman"/>
-          <w:sz w:val="24"/>
-          <w:szCs w:val="24"/>
-        </w:rPr>
-        <w:t>is the</w:t>
-      </w:r>
-      <w:r>
-        <w:rPr>
-          <w:rFonts w:ascii="Times New Roman" w:eastAsiaTheme="minorEastAsia" w:hAnsi="Times New Roman" w:cs="Times New Roman"/>
-          <w:sz w:val="24"/>
-          <w:szCs w:val="24"/>
-        </w:rPr>
-        <w:t xml:space="preserve"> seasonal</w:t>
-      </w:r>
-      <w:r>
-        <w:rPr>
-          <w:rFonts w:ascii="Times New Roman" w:eastAsiaTheme="minorEastAsia" w:hAnsi="Times New Roman" w:cs="Times New Roman"/>
-          <w:sz w:val="24"/>
-          <w:szCs w:val="24"/>
-        </w:rPr>
-        <w:t xml:space="preserve"> mean</w:t>
-      </w:r>
-      <w:r>
-        <w:rPr>
-          <w:rFonts w:ascii="Times New Roman" w:eastAsiaTheme="minorEastAsia" w:hAnsi="Times New Roman" w:cs="Times New Roman"/>
-          <w:sz w:val="24"/>
-          <w:szCs w:val="24"/>
-        </w:rPr>
-        <w:t>s</w:t>
-      </w:r>
-      <w:r>
-        <w:rPr>
-          <w:rFonts w:ascii="Times New Roman" w:eastAsiaTheme="minorEastAsia" w:hAnsi="Times New Roman" w:cs="Times New Roman"/>
-          <w:sz w:val="24"/>
-          <w:szCs w:val="24"/>
-        </w:rPr>
-        <w:t xml:space="preserve"> of sites in a latitudinal band</w:t>
-      </w:r>
-      <w:r>
-        <w:rPr>
-          <w:rFonts w:ascii="Times New Roman" w:eastAsiaTheme="minorEastAsia" w:hAnsi="Times New Roman" w:cs="Times New Roman"/>
-          <w:sz w:val="24"/>
-          <w:szCs w:val="24"/>
-        </w:rPr>
-        <w:t>.</w:t>
-      </w:r>
-    </w:p>
-    <w:p>
-      <w:pPr>
-        <w:spacing w:line="480" w:lineRule="auto"/>
         <w:ind w:firstLine="720"/>
         <w:rPr>
           <w:rFonts w:ascii="Times New Roman" w:eastAsiaTheme="minorEastAsia" w:hAnsi="Times New Roman" w:cs="Times New Roman"/>
@@ -1392,7 +902,6 @@
           <w:sz w:val="24"/>
           <w:szCs w:val="24"/>
         </w:rPr>
-        <w:lastRenderedPageBreak/>
         <w:t>The annual hemispheric means</w:t>
       </w:r>
       <w:r>
@@ -1876,7 +1385,7 @@
           <w:sz w:val="24"/>
           <w:szCs w:val="24"/>
         </w:rPr>
-        <w:t>2</w:t>
+        <w:t>1</w:t>
       </w:r>
       <w:r>
         <w:rPr>
@@ -2292,7 +1801,7 @@
           <w:sz w:val="24"/>
           <w:szCs w:val="24"/>
         </w:rPr>
-        <w:t>3</w:t>
+        <w:t>2</w:t>
       </w:r>
       <w:r>
         <w:rPr>
@@ -3063,7 +2572,7 @@
           <w:sz w:val="24"/>
           <w:szCs w:val="24"/>
         </w:rPr>
-        <w:t>4</w:t>
+        <w:t>3</w:t>
       </w:r>
       <w:r>
         <w:rPr>
@@ -3328,7 +2837,7 @@
           <w:sz w:val="24"/>
           <w:szCs w:val="24"/>
         </w:rPr>
-        <w:t>5</w:t>
+        <w:t>4</w:t>
       </w:r>
       <w:r>
         <w:rPr>
@@ -3456,7 +2965,6 @@
           <w:sz w:val="24"/>
           <w:szCs w:val="24"/>
         </w:rPr>
-        <w:lastRenderedPageBreak/>
         <w:t xml:space="preserve">The uncertainty of the annual hemispheric mean, </w:t>
       </w:r>
       <m:oMath>
@@ -3798,15 +3306,7 @@
                     <w:sz w:val="24"/>
                     <w:szCs w:val="24"/>
                   </w:rPr>
-                  <m:t>l</m:t>
-                </m:r>
-                <m:r>
-                  <w:rPr>
-                    <w:rFonts w:ascii="Cambria Math" w:eastAsiaTheme="minorEastAsia" w:hAnsi="Cambria Math" w:cs="Times New Roman"/>
-                    <w:sz w:val="24"/>
-                    <w:szCs w:val="24"/>
-                  </w:rPr>
-                  <m:t>=1</m:t>
+                  <m:t>l=1</m:t>
                 </m:r>
               </m:sub>
               <m:sup>
@@ -3829,18 +3329,7 @@
                     <w:sz w:val="24"/>
                     <w:szCs w:val="24"/>
                   </w:rPr>
-                  <m:t>(</m:t>
-                </m:r>
-                <m:r>
-                  <m:rPr>
-                    <m:sty m:val="p"/>
-                  </m:rPr>
-                  <w:rPr>
-                    <w:rFonts w:ascii="Cambria Math" w:eastAsiaTheme="minorEastAsia" w:hAnsi="Cambria Math" w:cs="Times New Roman"/>
-                    <w:sz w:val="24"/>
-                    <w:szCs w:val="24"/>
-                  </w:rPr>
-                  <m:t>Δ</m:t>
+                  <m:t>(Δ</m:t>
                 </m:r>
                 <m:sSubSup>
                   <m:sSubSupPr>
@@ -4002,7 +3491,7 @@
           <w:sz w:val="24"/>
           <w:szCs w:val="24"/>
         </w:rPr>
-        <w:t>6</w:t>
+        <w:t>5</w:t>
       </w:r>
       <w:r>
         <w:rPr>
@@ -4028,6 +3517,7 @@
           <w:sz w:val="24"/>
           <w:szCs w:val="24"/>
         </w:rPr>
+        <w:lastRenderedPageBreak/>
         <w:t>where N is the number of</w:t>
       </w:r>
       <w:r>
@@ -4638,7 +4128,7 @@
           <w:sz w:val="24"/>
           <w:szCs w:val="24"/>
         </w:rPr>
-        <w:t>7</w:t>
+        <w:t>6</w:t>
       </w:r>
       <w:r>
         <w:rPr>
@@ -4954,7 +4444,63 @@
           <w:sz w:val="24"/>
           <w:szCs w:val="24"/>
         </w:rPr>
-        <w:t xml:space="preserve"> measurements are the longest </w:t>
+        <w:t xml:space="preserve"> measurements are the longest ethane record that we have available from all 3 networks. </w:t>
+      </w:r>
+      <w:r>
+        <w:rPr>
+          <w:rFonts w:ascii="Times New Roman" w:eastAsiaTheme="minorEastAsia" w:hAnsi="Times New Roman" w:cs="Times New Roman"/>
+          <w:sz w:val="24"/>
+          <w:szCs w:val="24"/>
+        </w:rPr>
+        <w:t xml:space="preserve">The UCI network does not have data for the Cape Grim site, so in order to </w:t>
+      </w:r>
+      <w:r>
+        <w:rPr>
+          <w:rFonts w:ascii="Times New Roman" w:eastAsiaTheme="minorEastAsia" w:hAnsi="Times New Roman" w:cs="Times New Roman"/>
+          <w:sz w:val="24"/>
+          <w:szCs w:val="24"/>
+        </w:rPr>
+        <w:t>obtain a continuous record</w:t>
+      </w:r>
+      <w:r>
+        <w:rPr>
+          <w:rFonts w:ascii="Times New Roman" w:eastAsiaTheme="minorEastAsia" w:hAnsi="Times New Roman" w:cs="Times New Roman"/>
+          <w:sz w:val="24"/>
+          <w:szCs w:val="24"/>
+        </w:rPr>
+        <w:t>, we used UCI</w:t>
+      </w:r>
+      <w:r>
+        <w:rPr>
+          <w:rFonts w:ascii="Times New Roman" w:eastAsiaTheme="minorEastAsia" w:hAnsi="Times New Roman" w:cs="Times New Roman"/>
+          <w:sz w:val="24"/>
+          <w:szCs w:val="24"/>
+        </w:rPr>
+        <w:t xml:space="preserve"> </w:t>
+      </w:r>
+      <w:r>
+        <w:rPr>
+          <w:rFonts w:ascii="Times New Roman" w:eastAsiaTheme="minorEastAsia" w:hAnsi="Times New Roman" w:cs="Times New Roman"/>
+          <w:sz w:val="24"/>
+          <w:szCs w:val="24"/>
+        </w:rPr>
+        <w:t>stations</w:t>
+      </w:r>
+      <w:r>
+        <w:rPr>
+          <w:rFonts w:ascii="Times New Roman" w:eastAsiaTheme="minorEastAsia" w:hAnsi="Times New Roman" w:cs="Times New Roman"/>
+          <w:sz w:val="24"/>
+          <w:szCs w:val="24"/>
+        </w:rPr>
+        <w:t xml:space="preserve"> between latitudes 38°S to 46°S to represent Cape Grim for the UCI network. </w:t>
+      </w:r>
+      <w:r>
+        <w:rPr>
+          <w:rFonts w:ascii="Times New Roman" w:eastAsiaTheme="minorEastAsia" w:hAnsi="Times New Roman" w:cs="Times New Roman"/>
+          <w:sz w:val="24"/>
+          <w:szCs w:val="24"/>
+        </w:rPr>
+        <w:t xml:space="preserve">From our sensitivity study, </w:t>
       </w:r>
       <w:r>
         <w:rPr>
@@ -4963,99 +4509,7 @@
           <w:szCs w:val="24"/>
         </w:rPr>
         <w:lastRenderedPageBreak/>
-        <w:t xml:space="preserve">ethane record that we have available from all 3 networks. </w:t>
-      </w:r>
-      <w:r>
-        <w:rPr>
-          <w:rFonts w:ascii="Times New Roman" w:eastAsiaTheme="minorEastAsia" w:hAnsi="Times New Roman" w:cs="Times New Roman"/>
-          <w:sz w:val="24"/>
-          <w:szCs w:val="24"/>
-        </w:rPr>
-        <w:t xml:space="preserve">The UCI network does not have data for the Cape Grim site, so in order to </w:t>
-      </w:r>
-      <w:r>
-        <w:rPr>
-          <w:rFonts w:ascii="Times New Roman" w:eastAsiaTheme="minorEastAsia" w:hAnsi="Times New Roman" w:cs="Times New Roman"/>
-          <w:sz w:val="24"/>
-          <w:szCs w:val="24"/>
-        </w:rPr>
-        <w:t>obtain a continuous record</w:t>
-      </w:r>
-      <w:r>
-        <w:rPr>
-          <w:rFonts w:ascii="Times New Roman" w:eastAsiaTheme="minorEastAsia" w:hAnsi="Times New Roman" w:cs="Times New Roman"/>
-          <w:sz w:val="24"/>
-          <w:szCs w:val="24"/>
-        </w:rPr>
-        <w:t>, we used UCI</w:t>
-      </w:r>
-      <w:r>
-        <w:rPr>
-          <w:rFonts w:ascii="Times New Roman" w:eastAsiaTheme="minorEastAsia" w:hAnsi="Times New Roman" w:cs="Times New Roman"/>
-          <w:sz w:val="24"/>
-          <w:szCs w:val="24"/>
-        </w:rPr>
-        <w:t xml:space="preserve"> </w:t>
-      </w:r>
-      <w:r>
-        <w:rPr>
-          <w:rFonts w:ascii="Times New Roman" w:eastAsiaTheme="minorEastAsia" w:hAnsi="Times New Roman" w:cs="Times New Roman"/>
-          <w:sz w:val="24"/>
-          <w:szCs w:val="24"/>
-        </w:rPr>
-        <w:t>stations</w:t>
-      </w:r>
-      <w:r>
-        <w:rPr>
-          <w:rFonts w:ascii="Times New Roman" w:eastAsiaTheme="minorEastAsia" w:hAnsi="Times New Roman" w:cs="Times New Roman"/>
-          <w:sz w:val="24"/>
-          <w:szCs w:val="24"/>
-        </w:rPr>
-        <w:t xml:space="preserve"> between latitudes 38°S to 46°S to represent Cape Grim for the UCI network. </w:t>
-      </w:r>
-      <w:r>
-        <w:rPr>
-          <w:rFonts w:ascii="Times New Roman" w:eastAsiaTheme="minorEastAsia" w:hAnsi="Times New Roman" w:cs="Times New Roman"/>
-          <w:sz w:val="24"/>
-          <w:szCs w:val="24"/>
-        </w:rPr>
-        <w:t xml:space="preserve">From our sensitivity study, the UCI annual means are not sensitive to </w:t>
-      </w:r>
-      <w:proofErr w:type="spellStart"/>
-      <w:r>
-        <w:rPr>
-          <w:rFonts w:ascii="Times New Roman" w:eastAsiaTheme="minorEastAsia" w:hAnsi="Times New Roman" w:cs="Times New Roman"/>
-          <w:sz w:val="24"/>
-          <w:szCs w:val="24"/>
-        </w:rPr>
-        <w:t>t</w:t>
-      </w:r>
-      <w:r>
-        <w:rPr>
-          <w:rFonts w:ascii="Times New Roman" w:eastAsiaTheme="minorEastAsia" w:hAnsi="Times New Roman" w:cs="Times New Roman"/>
-          <w:sz w:val="24"/>
-          <w:szCs w:val="24"/>
-        </w:rPr>
-        <w:tab/>
-      </w:r>
-      <w:bookmarkStart w:id="0" w:name="_GoBack"/>
-      <w:bookmarkEnd w:id="0"/>
-      <w:r>
-        <w:rPr>
-          <w:rFonts w:ascii="Times New Roman" w:eastAsiaTheme="minorEastAsia" w:hAnsi="Times New Roman" w:cs="Times New Roman"/>
-          <w:sz w:val="24"/>
-          <w:szCs w:val="24"/>
-        </w:rPr>
-        <w:t>he</w:t>
-      </w:r>
-      <w:proofErr w:type="spellEnd"/>
-      <w:r>
-        <w:rPr>
-          <w:rFonts w:ascii="Times New Roman" w:eastAsiaTheme="minorEastAsia" w:hAnsi="Times New Roman" w:cs="Times New Roman"/>
-          <w:sz w:val="24"/>
-          <w:szCs w:val="24"/>
-        </w:rPr>
-        <w:t xml:space="preserve"> latitudinal bounds that are used to represent Cape Grim</w:t>
+        <w:t>the UCI annual means are not sensitive to the latitudinal bounds that are used to represent Cape Grim</w:t>
       </w:r>
       <w:r>
         <w:rPr>
@@ -5207,7 +4661,7 @@
         <w:spacing w:line="480" w:lineRule="auto"/>
         <w:rPr>
           <w:rFonts w:ascii="Times New Roman" w:hAnsi="Times New Roman" w:cs="Times New Roman"/>
-          <w:b/>
+          <w:noProof/>
           <w:sz w:val="24"/>
           <w:szCs w:val="24"/>
         </w:rPr>
@@ -5221,6 +4675,462 @@
           <w:szCs w:val="24"/>
         </w:rPr>
         <w:lastRenderedPageBreak/>
+        <mc:AlternateContent>
+          <mc:Choice Requires="wps">
+            <w:drawing>
+              <wp:anchor distT="0" distB="0" distL="114300" distR="114300" simplePos="0" relativeHeight="251659264" behindDoc="0" locked="0" layoutInCell="1" allowOverlap="1" wp14:anchorId="5A2546AC" wp14:editId="41CE7519">
+                <wp:simplePos x="0" y="0"/>
+                <wp:positionH relativeFrom="column">
+                  <wp:posOffset>-140792</wp:posOffset>
+                </wp:positionH>
+                <wp:positionV relativeFrom="paragraph">
+                  <wp:posOffset>3131820</wp:posOffset>
+                </wp:positionV>
+                <wp:extent cx="368489" cy="691763"/>
+                <wp:effectExtent l="0" t="0" r="0" b="0"/>
+                <wp:wrapNone/>
+                <wp:docPr id="5" name="Rectangle 5"/>
+                <wp:cNvGraphicFramePr/>
+                <a:graphic xmlns:a="http://schemas.openxmlformats.org/drawingml/2006/main">
+                  <a:graphicData uri="http://schemas.microsoft.com/office/word/2010/wordprocessingShape">
+                    <wps:wsp>
+                      <wps:cNvSpPr/>
+                      <wps:spPr>
+                        <a:xfrm>
+                          <a:off x="0" y="0"/>
+                          <a:ext cx="368489" cy="691763"/>
+                        </a:xfrm>
+                        <a:prstGeom prst="rect">
+                          <a:avLst/>
+                        </a:prstGeom>
+                        <a:solidFill>
+                          <a:schemeClr val="bg1"/>
+                        </a:solidFill>
+                        <a:ln>
+                          <a:noFill/>
+                        </a:ln>
+                      </wps:spPr>
+                      <wps:style>
+                        <a:lnRef idx="2">
+                          <a:schemeClr val="accent1">
+                            <a:shade val="50000"/>
+                          </a:schemeClr>
+                        </a:lnRef>
+                        <a:fillRef idx="1">
+                          <a:schemeClr val="accent1"/>
+                        </a:fillRef>
+                        <a:effectRef idx="0">
+                          <a:schemeClr val="accent1"/>
+                        </a:effectRef>
+                        <a:fontRef idx="minor">
+                          <a:schemeClr val="lt1"/>
+                        </a:fontRef>
+                      </wps:style>
+                      <wps:txbx>
+                        <w:txbxContent>
+                          <w:p>
+                            <w:pPr>
+                              <w:jc w:val="center"/>
+                              <w:rPr>
+                                <w14:textOutline w14:w="9525" w14:cap="rnd" w14:cmpd="sng" w14:algn="ctr">
+                                  <w14:solidFill>
+                                    <w14:srgbClr w14:val="000000"/>
+                                  </w14:solidFill>
+                                  <w14:prstDash w14:val="solid"/>
+                                  <w14:bevel/>
+                                </w14:textOutline>
+                              </w:rPr>
+                            </w:pPr>
+                            <w:r>
+                              <w:rPr>
+                                <w14:textOutline w14:w="9525" w14:cap="rnd" w14:cmpd="sng" w14:algn="ctr">
+                                  <w14:solidFill>
+                                    <w14:srgbClr w14:val="000000"/>
+                                  </w14:solidFill>
+                                  <w14:prstDash w14:val="solid"/>
+                                  <w14:bevel/>
+                                </w14:textOutline>
+                              </w:rPr>
+                              <w:t>Residual</w:t>
+                            </w:r>
+                          </w:p>
+                        </w:txbxContent>
+                      </wps:txbx>
+                      <wps:bodyPr rot="0" spcFirstLastPara="0" vertOverflow="overflow" horzOverflow="overflow" vert="vert270" wrap="square" lIns="91440" tIns="45720" rIns="91440" bIns="45720" numCol="1" spcCol="0" rtlCol="0" fromWordArt="0" anchor="ctr" anchorCtr="0" forceAA="0" compatLnSpc="1">
+                        <a:prstTxWarp prst="textNoShape">
+                          <a:avLst/>
+                        </a:prstTxWarp>
+                        <a:noAutofit/>
+                      </wps:bodyPr>
+                    </wps:wsp>
+                  </a:graphicData>
+                </a:graphic>
+                <wp14:sizeRelH relativeFrom="margin">
+                  <wp14:pctWidth>0</wp14:pctWidth>
+                </wp14:sizeRelH>
+              </wp:anchor>
+            </w:drawing>
+          </mc:Choice>
+          <mc:Fallback>
+            <w:pict>
+              <v:rect w14:anchorId="5A2546AC" id="Rectangle 5" o:spid="_x0000_s1026" style="position:absolute;margin-left:-11.1pt;margin-top:246.6pt;width:29pt;height:54.45pt;z-index:251659264;visibility:visible;mso-wrap-style:square;mso-width-percent:0;mso-wrap-distance-left:9pt;mso-wrap-distance-top:0;mso-wrap-distance-right:9pt;mso-wrap-distance-bottom:0;mso-position-horizontal:absolute;mso-position-horizontal-relative:text;mso-position-vertical:absolute;mso-position-vertical-relative:text;mso-width-percent:0;mso-width-relative:margin;v-text-anchor:middle" o:gfxdata="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" fillcolor="white [3212]" stroked="f" strokeweight="1pt">
+                <v:textbox style="layout-flow:vertical;mso-layout-flow-alt:bottom-to-top">
+                  <w:txbxContent>
+                    <w:p>
+                      <w:pPr>
+                        <w:jc w:val="center"/>
+                        <w:rPr>
+                          <w14:textOutline w14:w="9525" w14:cap="rnd" w14:cmpd="sng" w14:algn="ctr">
+                            <w14:solidFill>
+                              <w14:srgbClr w14:val="000000"/>
+                            </w14:solidFill>
+                            <w14:prstDash w14:val="solid"/>
+                            <w14:bevel/>
+                          </w14:textOutline>
+                        </w:rPr>
+                      </w:pPr>
+                      <w:r>
+                        <w:rPr>
+                          <w14:textOutline w14:w="9525" w14:cap="rnd" w14:cmpd="sng" w14:algn="ctr">
+                            <w14:solidFill>
+                              <w14:srgbClr w14:val="000000"/>
+                            </w14:solidFill>
+                            <w14:prstDash w14:val="solid"/>
+                            <w14:bevel/>
+                          </w14:textOutline>
+                        </w:rPr>
+                        <w:t>Residual</w:t>
+                      </w:r>
+                    </w:p>
+                  </w:txbxContent>
+                </v:textbox>
+              </v:rect>
+            </w:pict>
+          </mc:Fallback>
+        </mc:AlternateContent>
+      </w:r>
+      <w:r>
+        <w:rPr>
+          <w:rFonts w:ascii="Times New Roman" w:hAnsi="Times New Roman" w:cs="Times New Roman"/>
+          <w:b/>
+          <w:noProof/>
+          <w:sz w:val="24"/>
+          <w:szCs w:val="24"/>
+        </w:rPr>
+        <mc:AlternateContent>
+          <mc:Choice Requires="wps">
+            <w:drawing>
+              <wp:anchor distT="0" distB="0" distL="114300" distR="114300" simplePos="0" relativeHeight="251661312" behindDoc="0" locked="0" layoutInCell="1" allowOverlap="1" wp14:anchorId="2C58DE98" wp14:editId="7714BB4A">
+                <wp:simplePos x="0" y="0"/>
+                <wp:positionH relativeFrom="column">
+                  <wp:posOffset>-116586</wp:posOffset>
+                </wp:positionH>
+                <wp:positionV relativeFrom="paragraph">
+                  <wp:posOffset>1675104</wp:posOffset>
+                </wp:positionV>
+                <wp:extent cx="368489" cy="994867"/>
+                <wp:effectExtent l="0" t="0" r="0" b="0"/>
+                <wp:wrapNone/>
+                <wp:docPr id="6" name="Rectangle 6"/>
+                <wp:cNvGraphicFramePr/>
+                <a:graphic xmlns:a="http://schemas.openxmlformats.org/drawingml/2006/main">
+                  <a:graphicData uri="http://schemas.microsoft.com/office/word/2010/wordprocessingShape">
+                    <wps:wsp>
+                      <wps:cNvSpPr/>
+                      <wps:spPr>
+                        <a:xfrm>
+                          <a:off x="0" y="0"/>
+                          <a:ext cx="368489" cy="994867"/>
+                        </a:xfrm>
+                        <a:prstGeom prst="rect">
+                          <a:avLst/>
+                        </a:prstGeom>
+                        <a:solidFill>
+                          <a:schemeClr val="bg1"/>
+                        </a:solidFill>
+                        <a:ln>
+                          <a:noFill/>
+                        </a:ln>
+                      </wps:spPr>
+                      <wps:style>
+                        <a:lnRef idx="2">
+                          <a:schemeClr val="accent1">
+                            <a:shade val="50000"/>
+                          </a:schemeClr>
+                        </a:lnRef>
+                        <a:fillRef idx="1">
+                          <a:schemeClr val="accent1"/>
+                        </a:fillRef>
+                        <a:effectRef idx="0">
+                          <a:schemeClr val="accent1"/>
+                        </a:effectRef>
+                        <a:fontRef idx="minor">
+                          <a:schemeClr val="lt1"/>
+                        </a:fontRef>
+                      </wps:style>
+                      <wps:txbx>
+                        <w:txbxContent>
+                          <w:p>
+                            <w:pPr>
+                              <w:jc w:val="center"/>
+                              <w:rPr>
+                                <w14:textOutline w14:w="9525" w14:cap="rnd" w14:cmpd="sng" w14:algn="ctr">
+                                  <w14:solidFill>
+                                    <w14:srgbClr w14:val="000000"/>
+                                  </w14:solidFill>
+                                  <w14:prstDash w14:val="solid"/>
+                                  <w14:bevel/>
+                                </w14:textOutline>
+                              </w:rPr>
+                            </w:pPr>
+                            <w:r>
+                              <w:rPr>
+                                <w14:textOutline w14:w="9525" w14:cap="rnd" w14:cmpd="sng" w14:algn="ctr">
+                                  <w14:solidFill>
+                                    <w14:srgbClr w14:val="000000"/>
+                                  </w14:solidFill>
+                                  <w14:prstDash w14:val="solid"/>
+                                  <w14:bevel/>
+                                </w14:textOutline>
+                              </w:rPr>
+                              <w:t>SH Mixing ratio</w:t>
+                            </w:r>
+                          </w:p>
+                        </w:txbxContent>
+                      </wps:txbx>
+                      <wps:bodyPr rot="0" spcFirstLastPara="0" vertOverflow="overflow" horzOverflow="overflow" vert="vert270" wrap="square" lIns="91440" tIns="45720" rIns="91440" bIns="45720" numCol="1" spcCol="0" rtlCol="0" fromWordArt="0" anchor="ctr" anchorCtr="0" forceAA="0" compatLnSpc="1">
+                        <a:prstTxWarp prst="textNoShape">
+                          <a:avLst/>
+                        </a:prstTxWarp>
+                        <a:noAutofit/>
+                      </wps:bodyPr>
+                    </wps:wsp>
+                  </a:graphicData>
+                </a:graphic>
+                <wp14:sizeRelH relativeFrom="margin">
+                  <wp14:pctWidth>0</wp14:pctWidth>
+                </wp14:sizeRelH>
+                <wp14:sizeRelV relativeFrom="margin">
+                  <wp14:pctHeight>0</wp14:pctHeight>
+                </wp14:sizeRelV>
+              </wp:anchor>
+            </w:drawing>
+          </mc:Choice>
+          <mc:Fallback>
+            <w:pict>
+              <v:rect w14:anchorId="2C58DE98" id="Rectangle 6" o:spid="_x0000_s1027" style="position:absolute;margin-left:-9.2pt;margin-top:131.9pt;width:29pt;height:78.35pt;z-index:251661312;visibility:visible;mso-wrap-style:square;mso-width-percent:0;mso-height-percent:0;mso-wrap-distance-left:9pt;mso-wrap-distance-top:0;mso-wrap-distance-right:9pt;mso-wrap-distance-bottom:0;mso-position-horizontal:absolute;mso-position-horizontal-relative:text;mso-position-vertical:absolute;mso-position-vertical-relative:text;mso-width-percent:0;mso-height-percent:0;mso-width-relative:margin;mso-height-relative:margin;v-text-anchor:middle" o:gfxdata="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" fillcolor="white [3212]" stroked="f" strokeweight="1pt">
+                <v:textbox style="layout-flow:vertical;mso-layout-flow-alt:bottom-to-top">
+                  <w:txbxContent>
+                    <w:p>
+                      <w:pPr>
+                        <w:jc w:val="center"/>
+                        <w:rPr>
+                          <w14:textOutline w14:w="9525" w14:cap="rnd" w14:cmpd="sng" w14:algn="ctr">
+                            <w14:solidFill>
+                              <w14:srgbClr w14:val="000000"/>
+                            </w14:solidFill>
+                            <w14:prstDash w14:val="solid"/>
+                            <w14:bevel/>
+                          </w14:textOutline>
+                        </w:rPr>
+                      </w:pPr>
+                      <w:r>
+                        <w:rPr>
+                          <w14:textOutline w14:w="9525" w14:cap="rnd" w14:cmpd="sng" w14:algn="ctr">
+                            <w14:solidFill>
+                              <w14:srgbClr w14:val="000000"/>
+                            </w14:solidFill>
+                            <w14:prstDash w14:val="solid"/>
+                            <w14:bevel/>
+                          </w14:textOutline>
+                        </w:rPr>
+                        <w:t>SH Mixing ratio</w:t>
+                      </w:r>
+                    </w:p>
+                  </w:txbxContent>
+                </v:textbox>
+              </v:rect>
+            </w:pict>
+          </mc:Fallback>
+        </mc:AlternateContent>
+      </w:r>
+      <w:r>
+        <w:rPr>
+          <w:rFonts w:ascii="Times New Roman" w:hAnsi="Times New Roman" w:cs="Times New Roman"/>
+          <w:b/>
+          <w:noProof/>
+          <w:sz w:val="24"/>
+          <w:szCs w:val="24"/>
+        </w:rPr>
+        <mc:AlternateContent>
+          <mc:Choice Requires="wps">
+            <w:drawing>
+              <wp:anchor distT="0" distB="0" distL="114300" distR="114300" simplePos="0" relativeHeight="251663360" behindDoc="0" locked="0" layoutInCell="1" allowOverlap="1" wp14:anchorId="6262BBE8" wp14:editId="2A227660">
+                <wp:simplePos x="0" y="0"/>
+                <wp:positionH relativeFrom="column">
+                  <wp:posOffset>-95301</wp:posOffset>
+                </wp:positionH>
+                <wp:positionV relativeFrom="paragraph">
+                  <wp:posOffset>306679</wp:posOffset>
+                </wp:positionV>
+                <wp:extent cx="368489" cy="1060704"/>
+                <wp:effectExtent l="0" t="0" r="0" b="6350"/>
+                <wp:wrapNone/>
+                <wp:docPr id="7" name="Rectangle 7"/>
+                <wp:cNvGraphicFramePr/>
+                <a:graphic xmlns:a="http://schemas.openxmlformats.org/drawingml/2006/main">
+                  <a:graphicData uri="http://schemas.microsoft.com/office/word/2010/wordprocessingShape">
+                    <wps:wsp>
+                      <wps:cNvSpPr/>
+                      <wps:spPr>
+                        <a:xfrm>
+                          <a:off x="0" y="0"/>
+                          <a:ext cx="368489" cy="1060704"/>
+                        </a:xfrm>
+                        <a:prstGeom prst="rect">
+                          <a:avLst/>
+                        </a:prstGeom>
+                        <a:solidFill>
+                          <a:schemeClr val="bg1"/>
+                        </a:solidFill>
+                        <a:ln>
+                          <a:noFill/>
+                        </a:ln>
+                      </wps:spPr>
+                      <wps:style>
+                        <a:lnRef idx="2">
+                          <a:schemeClr val="accent1">
+                            <a:shade val="50000"/>
+                          </a:schemeClr>
+                        </a:lnRef>
+                        <a:fillRef idx="1">
+                          <a:schemeClr val="accent1"/>
+                        </a:fillRef>
+                        <a:effectRef idx="0">
+                          <a:schemeClr val="accent1"/>
+                        </a:effectRef>
+                        <a:fontRef idx="minor">
+                          <a:schemeClr val="lt1"/>
+                        </a:fontRef>
+                      </wps:style>
+                      <wps:txbx>
+                        <w:txbxContent>
+                          <w:p>
+                            <w:pPr>
+                              <w:jc w:val="center"/>
+                              <w:rPr>
+                                <w14:textOutline w14:w="9525" w14:cap="rnd" w14:cmpd="sng" w14:algn="ctr">
+                                  <w14:solidFill>
+                                    <w14:srgbClr w14:val="000000"/>
+                                  </w14:solidFill>
+                                  <w14:prstDash w14:val="solid"/>
+                                  <w14:bevel/>
+                                </w14:textOutline>
+                              </w:rPr>
+                            </w:pPr>
+                            <w:r>
+                              <w:rPr>
+                                <w14:textOutline w14:w="9525" w14:cap="rnd" w14:cmpd="sng" w14:algn="ctr">
+                                  <w14:solidFill>
+                                    <w14:srgbClr w14:val="000000"/>
+                                  </w14:solidFill>
+                                  <w14:prstDash w14:val="solid"/>
+                                  <w14:bevel/>
+                                </w14:textOutline>
+                              </w:rPr>
+                              <w:t>NH</w:t>
+                            </w:r>
+                            <w:r>
+                              <w:rPr>
+                                <w14:textOutline w14:w="9525" w14:cap="rnd" w14:cmpd="sng" w14:algn="ctr">
+                                  <w14:solidFill>
+                                    <w14:srgbClr w14:val="000000"/>
+                                  </w14:solidFill>
+                                  <w14:prstDash w14:val="solid"/>
+                                  <w14:bevel/>
+                                </w14:textOutline>
+                              </w:rPr>
+                              <w:t xml:space="preserve"> Mixing ratio</w:t>
+                            </w:r>
+                          </w:p>
+                        </w:txbxContent>
+                      </wps:txbx>
+                      <wps:bodyPr rot="0" spcFirstLastPara="0" vertOverflow="overflow" horzOverflow="overflow" vert="vert270" wrap="square" lIns="91440" tIns="45720" rIns="91440" bIns="45720" numCol="1" spcCol="0" rtlCol="0" fromWordArt="0" anchor="ctr" anchorCtr="0" forceAA="0" compatLnSpc="1">
+                        <a:prstTxWarp prst="textNoShape">
+                          <a:avLst/>
+                        </a:prstTxWarp>
+                        <a:noAutofit/>
+                      </wps:bodyPr>
+                    </wps:wsp>
+                  </a:graphicData>
+                </a:graphic>
+                <wp14:sizeRelH relativeFrom="margin">
+                  <wp14:pctWidth>0</wp14:pctWidth>
+                </wp14:sizeRelH>
+                <wp14:sizeRelV relativeFrom="margin">
+                  <wp14:pctHeight>0</wp14:pctHeight>
+                </wp14:sizeRelV>
+              </wp:anchor>
+            </w:drawing>
+          </mc:Choice>
+          <mc:Fallback>
+            <w:pict>
+              <v:rect w14:anchorId="6262BBE8" id="Rectangle 7" o:spid="_x0000_s1028" style="position:absolute;margin-left:-7.5pt;margin-top:24.15pt;width:29pt;height:83.5pt;z-index:251663360;visibility:visible;mso-wrap-style:square;mso-width-percent:0;mso-height-percent:0;mso-wrap-distance-left:9pt;mso-wrap-distance-top:0;mso-wrap-distance-right:9pt;mso-wrap-distance-bottom:0;mso-position-horizontal:absolute;mso-position-horizontal-relative:text;mso-position-vertical:absolute;mso-position-vertical-relative:text;mso-width-percent:0;mso-height-percent:0;mso-width-relative:margin;mso-height-relative:margin;v-text-anchor:middle" o:gfxdata="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" fillcolor="white [3212]" stroked="f" strokeweight="1pt">
+                <v:textbox style="layout-flow:vertical;mso-layout-flow-alt:bottom-to-top">
+                  <w:txbxContent>
+                    <w:p>
+                      <w:pPr>
+                        <w:jc w:val="center"/>
+                        <w:rPr>
+                          <w14:textOutline w14:w="9525" w14:cap="rnd" w14:cmpd="sng" w14:algn="ctr">
+                            <w14:solidFill>
+                              <w14:srgbClr w14:val="000000"/>
+                            </w14:solidFill>
+                            <w14:prstDash w14:val="solid"/>
+                            <w14:bevel/>
+                          </w14:textOutline>
+                        </w:rPr>
+                      </w:pPr>
+                      <w:r>
+                        <w:rPr>
+                          <w14:textOutline w14:w="9525" w14:cap="rnd" w14:cmpd="sng" w14:algn="ctr">
+                            <w14:solidFill>
+                              <w14:srgbClr w14:val="000000"/>
+                            </w14:solidFill>
+                            <w14:prstDash w14:val="solid"/>
+                            <w14:bevel/>
+                          </w14:textOutline>
+                        </w:rPr>
+                        <w:t>NH</w:t>
+                      </w:r>
+                      <w:r>
+                        <w:rPr>
+                          <w14:textOutline w14:w="9525" w14:cap="rnd" w14:cmpd="sng" w14:algn="ctr">
+                            <w14:solidFill>
+                              <w14:srgbClr w14:val="000000"/>
+                            </w14:solidFill>
+                            <w14:prstDash w14:val="solid"/>
+                            <w14:bevel/>
+                          </w14:textOutline>
+                        </w:rPr>
+                        <w:t xml:space="preserve"> Mixing ratio</w:t>
+                      </w:r>
+                    </w:p>
+                  </w:txbxContent>
+                </v:textbox>
+              </v:rect>
+            </w:pict>
+          </mc:Fallback>
+        </mc:AlternateContent>
+      </w:r>
+      <w:r>
+        <w:rPr>
+          <w:rFonts w:ascii="Times New Roman" w:hAnsi="Times New Roman" w:cs="Times New Roman"/>
+          <w:b/>
+          <w:noProof/>
+          <w:sz w:val="24"/>
+          <w:szCs w:val="24"/>
+        </w:rPr>
         <w:drawing>
           <wp:inline distT="0" distB="0" distL="0" distR="0" wp14:anchorId="54DDA3AD" wp14:editId="55DCFDB0">
             <wp:extent cx="5943600" cy="4522470"/>
@@ -5272,19 +5182,123 @@
         <w:spacing w:line="480" w:lineRule="auto"/>
         <w:rPr>
           <w:rFonts w:ascii="Times New Roman" w:hAnsi="Times New Roman" w:cs="Times New Roman"/>
+          <w:sz w:val="24"/>
+          <w:szCs w:val="24"/>
+        </w:rPr>
+      </w:pPr>
+      <w:r>
+        <w:rPr>
+          <w:rFonts w:ascii="Times New Roman" w:hAnsi="Times New Roman" w:cs="Times New Roman"/>
           <w:b/>
-          <w:sz w:val="24"/>
-          <w:szCs w:val="24"/>
-        </w:rPr>
-      </w:pPr>
+          <w:noProof/>
+          <w:sz w:val="24"/>
+          <w:szCs w:val="24"/>
+        </w:rPr>
+        <w:t>Figure 1</w:t>
+      </w:r>
       <w:r>
         <w:rPr>
           <w:rFonts w:ascii="Times New Roman" w:hAnsi="Times New Roman" w:cs="Times New Roman"/>
           <w:b/>
-          <w:sz w:val="24"/>
-          <w:szCs w:val="24"/>
-        </w:rPr>
-        <w:br w:type="page"/>
+          <w:noProof/>
+          <w:sz w:val="24"/>
+          <w:szCs w:val="24"/>
+        </w:rPr>
+        <w:t xml:space="preserve">: </w:t>
+      </w:r>
+      <w:r>
+        <w:rPr>
+          <w:rFonts w:ascii="Times New Roman" w:hAnsi="Times New Roman" w:cs="Times New Roman"/>
+          <w:b/>
+          <w:noProof/>
+          <w:sz w:val="24"/>
+          <w:szCs w:val="24"/>
+        </w:rPr>
+        <w:t>N</w:t>
+      </w:r>
+      <w:r>
+        <w:rPr>
+          <w:rFonts w:ascii="Times New Roman" w:hAnsi="Times New Roman" w:cs="Times New Roman"/>
+          <w:b/>
+          <w:noProof/>
+          <w:sz w:val="24"/>
+          <w:szCs w:val="24"/>
+        </w:rPr>
+        <w:t xml:space="preserve">ormalized </w:t>
+      </w:r>
+      <w:r>
+        <w:rPr>
+          <w:rFonts w:ascii="Times New Roman" w:hAnsi="Times New Roman" w:cs="Times New Roman"/>
+          <w:b/>
+          <w:noProof/>
+          <w:sz w:val="24"/>
+          <w:szCs w:val="24"/>
+        </w:rPr>
+        <w:t xml:space="preserve">time series of </w:t>
+      </w:r>
+      <w:r>
+        <w:rPr>
+          <w:rFonts w:ascii="Times New Roman" w:hAnsi="Times New Roman" w:cs="Times New Roman"/>
+          <w:b/>
+          <w:noProof/>
+          <w:sz w:val="24"/>
+          <w:szCs w:val="24"/>
+        </w:rPr>
+        <w:t>global ethane.</w:t>
+      </w:r>
+      <w:r>
+        <w:rPr>
+          <w:rFonts w:ascii="Times New Roman" w:hAnsi="Times New Roman" w:cs="Times New Roman"/>
+          <w:noProof/>
+          <w:sz w:val="24"/>
+          <w:szCs w:val="24"/>
+        </w:rPr>
+        <w:t xml:space="preserve"> </w:t>
+      </w:r>
+      <w:r>
+        <w:rPr>
+          <w:rFonts w:ascii="Times New Roman" w:hAnsi="Times New Roman" w:cs="Times New Roman"/>
+          <w:noProof/>
+          <w:sz w:val="24"/>
+          <w:szCs w:val="24"/>
+        </w:rPr>
+        <w:t>The symbols represent different networks: diamond – OGI, asteris</w:t>
+      </w:r>
+      <w:r>
+        <w:rPr>
+          <w:rFonts w:ascii="Times New Roman" w:hAnsi="Times New Roman" w:cs="Times New Roman"/>
+          <w:noProof/>
+          <w:sz w:val="24"/>
+          <w:szCs w:val="24"/>
+        </w:rPr>
+        <w:t>k</w:t>
+      </w:r>
+      <w:r>
+        <w:rPr>
+          <w:rFonts w:ascii="Times New Roman" w:hAnsi="Times New Roman" w:cs="Times New Roman"/>
+          <w:noProof/>
+          <w:sz w:val="24"/>
+          <w:szCs w:val="24"/>
+        </w:rPr>
+        <w:t xml:space="preserve"> – UCI, triangle – NOAA. </w:t>
+      </w:r>
+      <w:r>
+        <w:rPr>
+          <w:rFonts w:ascii="Times New Roman" w:hAnsi="Times New Roman" w:cs="Times New Roman"/>
+          <w:noProof/>
+          <w:sz w:val="24"/>
+          <w:szCs w:val="24"/>
+        </w:rPr>
+        <w:t>The c</w:t>
+      </w:r>
+      <w:r>
+        <w:rPr>
+          <w:rFonts w:ascii="Times New Roman" w:hAnsi="Times New Roman" w:cs="Times New Roman"/>
+          <w:noProof/>
+          <w:sz w:val="24"/>
+          <w:szCs w:val="24"/>
+        </w:rPr>
+        <w:t xml:space="preserve">olor black is observational data; other colors are simulated emission scenarios. </w:t>
       </w:r>
     </w:p>
     <w:p>
@@ -5301,11 +5315,321 @@
         <w:rPr>
           <w:rFonts w:ascii="Times New Roman" w:hAnsi="Times New Roman" w:cs="Times New Roman"/>
           <w:b/>
+          <w:sz w:val="24"/>
+          <w:szCs w:val="24"/>
+        </w:rPr>
+        <w:br w:type="page"/>
+      </w:r>
+    </w:p>
+    <w:p>
+      <w:pPr>
+        <w:spacing w:line="480" w:lineRule="auto"/>
+        <w:rPr>
+          <w:rFonts w:ascii="Times New Roman" w:hAnsi="Times New Roman" w:cs="Times New Roman"/>
+          <w:b/>
+          <w:sz w:val="24"/>
+          <w:szCs w:val="24"/>
+        </w:rPr>
+      </w:pPr>
+      <w:r>
+        <w:rPr>
+          <w:rFonts w:ascii="Times New Roman" w:hAnsi="Times New Roman" w:cs="Times New Roman"/>
+          <w:b/>
           <w:noProof/>
           <w:sz w:val="24"/>
           <w:szCs w:val="24"/>
         </w:rPr>
         <w:lastRenderedPageBreak/>
+        <mc:AlternateContent>
+          <mc:Choice Requires="wps">
+            <w:drawing>
+              <wp:anchor distT="0" distB="0" distL="114300" distR="114300" simplePos="0" relativeHeight="251667456" behindDoc="0" locked="0" layoutInCell="1" allowOverlap="1" wp14:anchorId="3F3A69DC" wp14:editId="3E76DF59">
+                <wp:simplePos x="0" y="0"/>
+                <wp:positionH relativeFrom="column">
+                  <wp:posOffset>-163902</wp:posOffset>
+                </wp:positionH>
+                <wp:positionV relativeFrom="paragraph">
+                  <wp:posOffset>1751162</wp:posOffset>
+                </wp:positionV>
+                <wp:extent cx="368489" cy="994867"/>
+                <wp:effectExtent l="0" t="0" r="0" b="0"/>
+                <wp:wrapNone/>
+                <wp:docPr id="9" name="Rectangle 9"/>
+                <wp:cNvGraphicFramePr/>
+                <a:graphic xmlns:a="http://schemas.openxmlformats.org/drawingml/2006/main">
+                  <a:graphicData uri="http://schemas.microsoft.com/office/word/2010/wordprocessingShape">
+                    <wps:wsp>
+                      <wps:cNvSpPr/>
+                      <wps:spPr>
+                        <a:xfrm>
+                          <a:off x="0" y="0"/>
+                          <a:ext cx="368489" cy="994867"/>
+                        </a:xfrm>
+                        <a:prstGeom prst="rect">
+                          <a:avLst/>
+                        </a:prstGeom>
+                        <a:solidFill>
+                          <a:schemeClr val="bg1"/>
+                        </a:solidFill>
+                        <a:ln>
+                          <a:noFill/>
+                        </a:ln>
+                      </wps:spPr>
+                      <wps:style>
+                        <a:lnRef idx="2">
+                          <a:schemeClr val="accent1">
+                            <a:shade val="50000"/>
+                          </a:schemeClr>
+                        </a:lnRef>
+                        <a:fillRef idx="1">
+                          <a:schemeClr val="accent1"/>
+                        </a:fillRef>
+                        <a:effectRef idx="0">
+                          <a:schemeClr val="accent1"/>
+                        </a:effectRef>
+                        <a:fontRef idx="minor">
+                          <a:schemeClr val="lt1"/>
+                        </a:fontRef>
+                      </wps:style>
+                      <wps:txbx>
+                        <w:txbxContent>
+                          <w:p>
+                            <w:pPr>
+                              <w:jc w:val="center"/>
+                              <w:rPr>
+                                <w14:textOutline w14:w="9525" w14:cap="rnd" w14:cmpd="sng" w14:algn="ctr">
+                                  <w14:solidFill>
+                                    <w14:srgbClr w14:val="000000"/>
+                                  </w14:solidFill>
+                                  <w14:prstDash w14:val="solid"/>
+                                  <w14:bevel/>
+                                </w14:textOutline>
+                              </w:rPr>
+                            </w:pPr>
+                            <w:r>
+                              <w:rPr>
+                                <w14:textOutline w14:w="9525" w14:cap="rnd" w14:cmpd="sng" w14:algn="ctr">
+                                  <w14:solidFill>
+                                    <w14:srgbClr w14:val="000000"/>
+                                  </w14:solidFill>
+                                  <w14:prstDash w14:val="solid"/>
+                                  <w14:bevel/>
+                                </w14:textOutline>
+                              </w:rPr>
+                              <w:t>SH Mixing ratio</w:t>
+                            </w:r>
+                          </w:p>
+                        </w:txbxContent>
+                      </wps:txbx>
+                      <wps:bodyPr rot="0" spcFirstLastPara="0" vertOverflow="overflow" horzOverflow="overflow" vert="vert270" wrap="square" lIns="91440" tIns="45720" rIns="91440" bIns="45720" numCol="1" spcCol="0" rtlCol="0" fromWordArt="0" anchor="ctr" anchorCtr="0" forceAA="0" compatLnSpc="1">
+                        <a:prstTxWarp prst="textNoShape">
+                          <a:avLst/>
+                        </a:prstTxWarp>
+                        <a:noAutofit/>
+                      </wps:bodyPr>
+                    </wps:wsp>
+                  </a:graphicData>
+                </a:graphic>
+                <wp14:sizeRelH relativeFrom="margin">
+                  <wp14:pctWidth>0</wp14:pctWidth>
+                </wp14:sizeRelH>
+                <wp14:sizeRelV relativeFrom="margin">
+                  <wp14:pctHeight>0</wp14:pctHeight>
+                </wp14:sizeRelV>
+              </wp:anchor>
+            </w:drawing>
+          </mc:Choice>
+          <mc:Fallback>
+            <w:pict>
+              <v:rect w14:anchorId="3F3A69DC" id="Rectangle 9" o:spid="_x0000_s1029" style="position:absolute;margin-left:-12.9pt;margin-top:137.9pt;width:29pt;height:78.35pt;z-index:251667456;visibility:visible;mso-wrap-style:square;mso-width-percent:0;mso-height-percent:0;mso-wrap-distance-left:9pt;mso-wrap-distance-top:0;mso-wrap-distance-right:9pt;mso-wrap-distance-bottom:0;mso-position-horizontal:absolute;mso-position-horizontal-relative:text;mso-position-vertical:absolute;mso-position-vertical-relative:text;mso-width-percent:0;mso-height-percent:0;mso-width-relative:margin;mso-height-relative:margin;v-text-anchor:middle" o:gfxdata="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" fillcolor="white [3212]" stroked="f" strokeweight="1pt">
+                <v:textbox style="layout-flow:vertical;mso-layout-flow-alt:bottom-to-top">
+                  <w:txbxContent>
+                    <w:p>
+                      <w:pPr>
+                        <w:jc w:val="center"/>
+                        <w:rPr>
+                          <w14:textOutline w14:w="9525" w14:cap="rnd" w14:cmpd="sng" w14:algn="ctr">
+                            <w14:solidFill>
+                              <w14:srgbClr w14:val="000000"/>
+                            </w14:solidFill>
+                            <w14:prstDash w14:val="solid"/>
+                            <w14:bevel/>
+                          </w14:textOutline>
+                        </w:rPr>
+                      </w:pPr>
+                      <w:r>
+                        <w:rPr>
+                          <w14:textOutline w14:w="9525" w14:cap="rnd" w14:cmpd="sng" w14:algn="ctr">
+                            <w14:solidFill>
+                              <w14:srgbClr w14:val="000000"/>
+                            </w14:solidFill>
+                            <w14:prstDash w14:val="solid"/>
+                            <w14:bevel/>
+                          </w14:textOutline>
+                        </w:rPr>
+                        <w:t>SH Mixing ratio</w:t>
+                      </w:r>
+                    </w:p>
+                  </w:txbxContent>
+                </v:textbox>
+              </v:rect>
+            </w:pict>
+          </mc:Fallback>
+        </mc:AlternateContent>
+      </w:r>
+      <w:r>
+        <w:rPr>
+          <w:rFonts w:ascii="Times New Roman" w:hAnsi="Times New Roman" w:cs="Times New Roman"/>
+          <w:b/>
+          <w:noProof/>
+          <w:sz w:val="24"/>
+          <w:szCs w:val="24"/>
+        </w:rPr>
+        <mc:AlternateContent>
+          <mc:Choice Requires="wps">
+            <w:drawing>
+              <wp:anchor distT="0" distB="0" distL="114300" distR="114300" simplePos="0" relativeHeight="251665408" behindDoc="0" locked="0" layoutInCell="1" allowOverlap="1" wp14:anchorId="761F3869" wp14:editId="62B4DA8B">
+                <wp:simplePos x="0" y="0"/>
+                <wp:positionH relativeFrom="column">
+                  <wp:posOffset>-146649</wp:posOffset>
+                </wp:positionH>
+                <wp:positionV relativeFrom="paragraph">
+                  <wp:posOffset>336430</wp:posOffset>
+                </wp:positionV>
+                <wp:extent cx="368489" cy="1060704"/>
+                <wp:effectExtent l="0" t="0" r="0" b="6350"/>
+                <wp:wrapNone/>
+                <wp:docPr id="8" name="Rectangle 8"/>
+                <wp:cNvGraphicFramePr/>
+                <a:graphic xmlns:a="http://schemas.openxmlformats.org/drawingml/2006/main">
+                  <a:graphicData uri="http://schemas.microsoft.com/office/word/2010/wordprocessingShape">
+                    <wps:wsp>
+                      <wps:cNvSpPr/>
+                      <wps:spPr>
+                        <a:xfrm>
+                          <a:off x="0" y="0"/>
+                          <a:ext cx="368489" cy="1060704"/>
+                        </a:xfrm>
+                        <a:prstGeom prst="rect">
+                          <a:avLst/>
+                        </a:prstGeom>
+                        <a:solidFill>
+                          <a:schemeClr val="bg1"/>
+                        </a:solidFill>
+                        <a:ln>
+                          <a:noFill/>
+                        </a:ln>
+                      </wps:spPr>
+                      <wps:style>
+                        <a:lnRef idx="2">
+                          <a:schemeClr val="accent1">
+                            <a:shade val="50000"/>
+                          </a:schemeClr>
+                        </a:lnRef>
+                        <a:fillRef idx="1">
+                          <a:schemeClr val="accent1"/>
+                        </a:fillRef>
+                        <a:effectRef idx="0">
+                          <a:schemeClr val="accent1"/>
+                        </a:effectRef>
+                        <a:fontRef idx="minor">
+                          <a:schemeClr val="lt1"/>
+                        </a:fontRef>
+                      </wps:style>
+                      <wps:txbx>
+                        <w:txbxContent>
+                          <w:p>
+                            <w:pPr>
+                              <w:jc w:val="center"/>
+                              <w:rPr>
+                                <w14:textOutline w14:w="9525" w14:cap="rnd" w14:cmpd="sng" w14:algn="ctr">
+                                  <w14:solidFill>
+                                    <w14:srgbClr w14:val="000000"/>
+                                  </w14:solidFill>
+                                  <w14:prstDash w14:val="solid"/>
+                                  <w14:bevel/>
+                                </w14:textOutline>
+                              </w:rPr>
+                            </w:pPr>
+                            <w:r>
+                              <w:rPr>
+                                <w14:textOutline w14:w="9525" w14:cap="rnd" w14:cmpd="sng" w14:algn="ctr">
+                                  <w14:solidFill>
+                                    <w14:srgbClr w14:val="000000"/>
+                                  </w14:solidFill>
+                                  <w14:prstDash w14:val="solid"/>
+                                  <w14:bevel/>
+                                </w14:textOutline>
+                              </w:rPr>
+                              <w:t>NH Mixing ratio</w:t>
+                            </w:r>
+                          </w:p>
+                        </w:txbxContent>
+                      </wps:txbx>
+                      <wps:bodyPr rot="0" spcFirstLastPara="0" vertOverflow="overflow" horzOverflow="overflow" vert="vert270" wrap="square" lIns="91440" tIns="45720" rIns="91440" bIns="45720" numCol="1" spcCol="0" rtlCol="0" fromWordArt="0" anchor="ctr" anchorCtr="0" forceAA="0" compatLnSpc="1">
+                        <a:prstTxWarp prst="textNoShape">
+                          <a:avLst/>
+                        </a:prstTxWarp>
+                        <a:noAutofit/>
+                      </wps:bodyPr>
+                    </wps:wsp>
+                  </a:graphicData>
+                </a:graphic>
+                <wp14:sizeRelH relativeFrom="margin">
+                  <wp14:pctWidth>0</wp14:pctWidth>
+                </wp14:sizeRelH>
+                <wp14:sizeRelV relativeFrom="margin">
+                  <wp14:pctHeight>0</wp14:pctHeight>
+                </wp14:sizeRelV>
+              </wp:anchor>
+            </w:drawing>
+          </mc:Choice>
+          <mc:Fallback>
+            <w:pict>
+              <v:rect w14:anchorId="761F3869" id="Rectangle 8" o:spid="_x0000_s1030" style="position:absolute;margin-left:-11.55pt;margin-top:26.5pt;width:29pt;height:83.5pt;z-index:251665408;visibility:visible;mso-wrap-style:square;mso-width-percent:0;mso-height-percent:0;mso-wrap-distance-left:9pt;mso-wrap-distance-top:0;mso-wrap-distance-right:9pt;mso-wrap-distance-bottom:0;mso-position-horizontal:absolute;mso-position-horizontal-relative:text;mso-position-vertical:absolute;mso-position-vertical-relative:text;mso-width-percent:0;mso-height-percent:0;mso-width-relative:margin;mso-height-relative:margin;v-text-anchor:middle" o:gfxdata="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" fillcolor="white [3212]" stroked="f" strokeweight="1pt">
+                <v:textbox style="layout-flow:vertical;mso-layout-flow-alt:bottom-to-top">
+                  <w:txbxContent>
+                    <w:p>
+                      <w:pPr>
+                        <w:jc w:val="center"/>
+                        <w:rPr>
+                          <w14:textOutline w14:w="9525" w14:cap="rnd" w14:cmpd="sng" w14:algn="ctr">
+                            <w14:solidFill>
+                              <w14:srgbClr w14:val="000000"/>
+                            </w14:solidFill>
+                            <w14:prstDash w14:val="solid"/>
+                            <w14:bevel/>
+                          </w14:textOutline>
+                        </w:rPr>
+                      </w:pPr>
+                      <w:r>
+                        <w:rPr>
+                          <w14:textOutline w14:w="9525" w14:cap="rnd" w14:cmpd="sng" w14:algn="ctr">
+                            <w14:solidFill>
+                              <w14:srgbClr w14:val="000000"/>
+                            </w14:solidFill>
+                            <w14:prstDash w14:val="solid"/>
+                            <w14:bevel/>
+                          </w14:textOutline>
+                        </w:rPr>
+                        <w:t>NH Mixing ratio</w:t>
+                      </w:r>
+                    </w:p>
+                  </w:txbxContent>
+                </v:textbox>
+              </v:rect>
+            </w:pict>
+          </mc:Fallback>
+        </mc:AlternateContent>
+      </w:r>
+      <w:r>
+        <w:rPr>
+          <w:rFonts w:ascii="Times New Roman" w:hAnsi="Times New Roman" w:cs="Times New Roman"/>
+          <w:b/>
+          <w:noProof/>
+          <w:sz w:val="24"/>
+          <w:szCs w:val="24"/>
+        </w:rPr>
         <w:drawing>
           <wp:inline distT="0" distB="0" distL="0" distR="0" wp14:anchorId="19FD1A9D" wp14:editId="1DF2AC10">
             <wp:extent cx="5943600" cy="4555490"/>
@@ -5348,7 +5672,6 @@
         <w:spacing w:line="480" w:lineRule="auto"/>
         <w:rPr>
           <w:rFonts w:ascii="Times New Roman" w:hAnsi="Times New Roman" w:cs="Times New Roman"/>
-          <w:b/>
           <w:sz w:val="24"/>
           <w:szCs w:val="24"/>
         </w:rPr>
@@ -5361,7 +5684,530 @@
           <w:sz w:val="24"/>
           <w:szCs w:val="24"/>
         </w:rPr>
+        <w:t xml:space="preserve">Figure </w:t>
+      </w:r>
+      <w:r>
+        <w:rPr>
+          <w:rFonts w:ascii="Times New Roman" w:hAnsi="Times New Roman" w:cs="Times New Roman"/>
+          <w:b/>
+          <w:noProof/>
+          <w:sz w:val="24"/>
+          <w:szCs w:val="24"/>
+        </w:rPr>
+        <w:t>2</w:t>
+      </w:r>
+      <w:r>
+        <w:rPr>
+          <w:rFonts w:ascii="Times New Roman" w:hAnsi="Times New Roman" w:cs="Times New Roman"/>
+          <w:b/>
+          <w:noProof/>
+          <w:sz w:val="24"/>
+          <w:szCs w:val="24"/>
+        </w:rPr>
+        <w:t xml:space="preserve">: </w:t>
+      </w:r>
+      <w:r>
+        <w:rPr>
+          <w:rFonts w:ascii="Times New Roman" w:hAnsi="Times New Roman" w:cs="Times New Roman"/>
+          <w:b/>
+          <w:noProof/>
+          <w:sz w:val="24"/>
+          <w:szCs w:val="24"/>
+        </w:rPr>
+        <w:t>T</w:t>
+      </w:r>
+      <w:r>
+        <w:rPr>
+          <w:rFonts w:ascii="Times New Roman" w:hAnsi="Times New Roman" w:cs="Times New Roman"/>
+          <w:b/>
+          <w:noProof/>
+          <w:sz w:val="24"/>
+          <w:szCs w:val="24"/>
+        </w:rPr>
+        <w:t>ime series of global ethane.</w:t>
+      </w:r>
+      <w:r>
+        <w:rPr>
+          <w:rFonts w:ascii="Times New Roman" w:hAnsi="Times New Roman" w:cs="Times New Roman"/>
+          <w:noProof/>
+          <w:sz w:val="24"/>
+          <w:szCs w:val="24"/>
+        </w:rPr>
+        <w:t xml:space="preserve"> The symbols represent different networks: diamond – OGI, asterisk – UCI, triangle </w:t>
+      </w:r>
+      <w:bookmarkStart w:id="0" w:name="_GoBack"/>
+      <w:bookmarkEnd w:id="0"/>
+      <w:r>
+        <w:rPr>
+          <w:rFonts w:ascii="Times New Roman" w:hAnsi="Times New Roman" w:cs="Times New Roman"/>
+          <w:noProof/>
+          <w:sz w:val="24"/>
+          <w:szCs w:val="24"/>
+        </w:rPr>
+        <w:t xml:space="preserve">– NOAA. The color black is observational data; other colors are simulated emission scenarios. </w:t>
+      </w:r>
+    </w:p>
+    <w:p>
+      <w:pPr>
+        <w:spacing w:line="480" w:lineRule="auto"/>
+        <w:rPr>
+          <w:rFonts w:ascii="Times New Roman" w:hAnsi="Times New Roman" w:cs="Times New Roman"/>
+          <w:b/>
+          <w:sz w:val="24"/>
+          <w:szCs w:val="24"/>
+        </w:rPr>
+      </w:pPr>
+    </w:p>
+    <w:p>
+      <w:pPr>
+        <w:spacing w:line="480" w:lineRule="auto"/>
+        <w:rPr>
+          <w:rFonts w:ascii="Times New Roman" w:hAnsi="Times New Roman" w:cs="Times New Roman"/>
+          <w:sz w:val="24"/>
+          <w:szCs w:val="24"/>
+        </w:rPr>
+      </w:pPr>
+      <w:r>
+        <w:rPr>
+          <w:rFonts w:ascii="Times New Roman" w:hAnsi="Times New Roman" w:cs="Times New Roman"/>
+          <w:b/>
+          <w:noProof/>
+          <w:sz w:val="24"/>
+          <w:szCs w:val="24"/>
+        </w:rPr>
         <w:lastRenderedPageBreak/>
+        <mc:AlternateContent>
+          <mc:Choice Requires="wps">
+            <w:drawing>
+              <wp:anchor distT="0" distB="0" distL="114300" distR="114300" simplePos="0" relativeHeight="251673600" behindDoc="0" locked="0" layoutInCell="1" allowOverlap="1" wp14:anchorId="7F7C439D" wp14:editId="7A7B337F">
+                <wp:simplePos x="0" y="0"/>
+                <wp:positionH relativeFrom="column">
+                  <wp:posOffset>-77637</wp:posOffset>
+                </wp:positionH>
+                <wp:positionV relativeFrom="paragraph">
+                  <wp:posOffset>3183147</wp:posOffset>
+                </wp:positionV>
+                <wp:extent cx="368489" cy="691763"/>
+                <wp:effectExtent l="0" t="0" r="0" b="0"/>
+                <wp:wrapNone/>
+                <wp:docPr id="12" name="Rectangle 12"/>
+                <wp:cNvGraphicFramePr/>
+                <a:graphic xmlns:a="http://schemas.openxmlformats.org/drawingml/2006/main">
+                  <a:graphicData uri="http://schemas.microsoft.com/office/word/2010/wordprocessingShape">
+                    <wps:wsp>
+                      <wps:cNvSpPr/>
+                      <wps:spPr>
+                        <a:xfrm>
+                          <a:off x="0" y="0"/>
+                          <a:ext cx="368489" cy="691763"/>
+                        </a:xfrm>
+                        <a:prstGeom prst="rect">
+                          <a:avLst/>
+                        </a:prstGeom>
+                        <a:solidFill>
+                          <a:schemeClr val="bg1"/>
+                        </a:solidFill>
+                        <a:ln>
+                          <a:noFill/>
+                        </a:ln>
+                      </wps:spPr>
+                      <wps:style>
+                        <a:lnRef idx="2">
+                          <a:schemeClr val="accent1">
+                            <a:shade val="50000"/>
+                          </a:schemeClr>
+                        </a:lnRef>
+                        <a:fillRef idx="1">
+                          <a:schemeClr val="accent1"/>
+                        </a:fillRef>
+                        <a:effectRef idx="0">
+                          <a:schemeClr val="accent1"/>
+                        </a:effectRef>
+                        <a:fontRef idx="minor">
+                          <a:schemeClr val="lt1"/>
+                        </a:fontRef>
+                      </wps:style>
+                      <wps:txbx>
+                        <w:txbxContent>
+                          <w:p>
+                            <w:pPr>
+                              <w:jc w:val="center"/>
+                              <w:rPr>
+                                <w14:textOutline w14:w="9525" w14:cap="rnd" w14:cmpd="sng" w14:algn="ctr">
+                                  <w14:solidFill>
+                                    <w14:srgbClr w14:val="000000"/>
+                                  </w14:solidFill>
+                                  <w14:prstDash w14:val="solid"/>
+                                  <w14:bevel/>
+                                </w14:textOutline>
+                              </w:rPr>
+                            </w:pPr>
+                            <w:r>
+                              <w:rPr>
+                                <w14:textOutline w14:w="9525" w14:cap="rnd" w14:cmpd="sng" w14:algn="ctr">
+                                  <w14:solidFill>
+                                    <w14:srgbClr w14:val="000000"/>
+                                  </w14:solidFill>
+                                  <w14:prstDash w14:val="solid"/>
+                                  <w14:bevel/>
+                                </w14:textOutline>
+                              </w:rPr>
+                              <w:t>Residual</w:t>
+                            </w:r>
+                          </w:p>
+                        </w:txbxContent>
+                      </wps:txbx>
+                      <wps:bodyPr rot="0" spcFirstLastPara="0" vertOverflow="overflow" horzOverflow="overflow" vert="vert270" wrap="square" lIns="91440" tIns="45720" rIns="91440" bIns="45720" numCol="1" spcCol="0" rtlCol="0" fromWordArt="0" anchor="ctr" anchorCtr="0" forceAA="0" compatLnSpc="1">
+                        <a:prstTxWarp prst="textNoShape">
+                          <a:avLst/>
+                        </a:prstTxWarp>
+                        <a:noAutofit/>
+                      </wps:bodyPr>
+                    </wps:wsp>
+                  </a:graphicData>
+                </a:graphic>
+                <wp14:sizeRelH relativeFrom="margin">
+                  <wp14:pctWidth>0</wp14:pctWidth>
+                </wp14:sizeRelH>
+              </wp:anchor>
+            </w:drawing>
+          </mc:Choice>
+          <mc:Fallback>
+            <w:pict>
+              <v:rect w14:anchorId="7F7C439D" id="Rectangle 12" o:spid="_x0000_s1031" style="position:absolute;margin-left:-6.1pt;margin-top:250.65pt;width:29pt;height:54.45pt;z-index:251673600;visibility:visible;mso-wrap-style:square;mso-width-percent:0;mso-wrap-distance-left:9pt;mso-wrap-distance-top:0;mso-wrap-distance-right:9pt;mso-wrap-distance-bottom:0;mso-position-horizontal:absolute;mso-position-horizontal-relative:text;mso-position-vertical:absolute;mso-position-vertical-relative:text;mso-width-percent:0;mso-width-relative:margin;v-text-anchor:middle" o:gfxdata="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" fillcolor="white [3212]" stroked="f" strokeweight="1pt">
+                <v:textbox style="layout-flow:vertical;mso-layout-flow-alt:bottom-to-top">
+                  <w:txbxContent>
+                    <w:p>
+                      <w:pPr>
+                        <w:jc w:val="center"/>
+                        <w:rPr>
+                          <w14:textOutline w14:w="9525" w14:cap="rnd" w14:cmpd="sng" w14:algn="ctr">
+                            <w14:solidFill>
+                              <w14:srgbClr w14:val="000000"/>
+                            </w14:solidFill>
+                            <w14:prstDash w14:val="solid"/>
+                            <w14:bevel/>
+                          </w14:textOutline>
+                        </w:rPr>
+                      </w:pPr>
+                      <w:r>
+                        <w:rPr>
+                          <w14:textOutline w14:w="9525" w14:cap="rnd" w14:cmpd="sng" w14:algn="ctr">
+                            <w14:solidFill>
+                              <w14:srgbClr w14:val="000000"/>
+                            </w14:solidFill>
+                            <w14:prstDash w14:val="solid"/>
+                            <w14:bevel/>
+                          </w14:textOutline>
+                        </w:rPr>
+                        <w:t>Residual</w:t>
+                      </w:r>
+                    </w:p>
+                  </w:txbxContent>
+                </v:textbox>
+              </v:rect>
+            </w:pict>
+          </mc:Fallback>
+        </mc:AlternateContent>
+      </w:r>
+      <w:r>
+        <w:rPr>
+          <w:rFonts w:ascii="Times New Roman" w:hAnsi="Times New Roman" w:cs="Times New Roman"/>
+          <w:b/>
+          <w:noProof/>
+          <w:sz w:val="24"/>
+          <w:szCs w:val="24"/>
+        </w:rPr>
+        <mc:AlternateContent>
+          <mc:Choice Requires="wps">
+            <w:drawing>
+              <wp:anchor distT="0" distB="0" distL="114300" distR="114300" simplePos="0" relativeHeight="251671552" behindDoc="0" locked="0" layoutInCell="1" allowOverlap="1" wp14:anchorId="0C4B77B6" wp14:editId="47BB28DE">
+                <wp:simplePos x="0" y="0"/>
+                <wp:positionH relativeFrom="column">
+                  <wp:posOffset>-151477</wp:posOffset>
+                </wp:positionH>
+                <wp:positionV relativeFrom="paragraph">
+                  <wp:posOffset>315175</wp:posOffset>
+                </wp:positionV>
+                <wp:extent cx="368489" cy="1060704"/>
+                <wp:effectExtent l="0" t="0" r="0" b="6350"/>
+                <wp:wrapNone/>
+                <wp:docPr id="11" name="Rectangle 11"/>
+                <wp:cNvGraphicFramePr/>
+                <a:graphic xmlns:a="http://schemas.openxmlformats.org/drawingml/2006/main">
+                  <a:graphicData uri="http://schemas.microsoft.com/office/word/2010/wordprocessingShape">
+                    <wps:wsp>
+                      <wps:cNvSpPr/>
+                      <wps:spPr>
+                        <a:xfrm>
+                          <a:off x="0" y="0"/>
+                          <a:ext cx="368489" cy="1060704"/>
+                        </a:xfrm>
+                        <a:prstGeom prst="rect">
+                          <a:avLst/>
+                        </a:prstGeom>
+                        <a:solidFill>
+                          <a:schemeClr val="bg1"/>
+                        </a:solidFill>
+                        <a:ln>
+                          <a:noFill/>
+                        </a:ln>
+                      </wps:spPr>
+                      <wps:style>
+                        <a:lnRef idx="2">
+                          <a:schemeClr val="accent1">
+                            <a:shade val="50000"/>
+                          </a:schemeClr>
+                        </a:lnRef>
+                        <a:fillRef idx="1">
+                          <a:schemeClr val="accent1"/>
+                        </a:fillRef>
+                        <a:effectRef idx="0">
+                          <a:schemeClr val="accent1"/>
+                        </a:effectRef>
+                        <a:fontRef idx="minor">
+                          <a:schemeClr val="lt1"/>
+                        </a:fontRef>
+                      </wps:style>
+                      <wps:txbx>
+                        <w:txbxContent>
+                          <w:p>
+                            <w:pPr>
+                              <w:jc w:val="center"/>
+                              <w:rPr>
+                                <w14:textOutline w14:w="9525" w14:cap="rnd" w14:cmpd="sng" w14:algn="ctr">
+                                  <w14:solidFill>
+                                    <w14:srgbClr w14:val="000000"/>
+                                  </w14:solidFill>
+                                  <w14:prstDash w14:val="solid"/>
+                                  <w14:bevel/>
+                                </w14:textOutline>
+                              </w:rPr>
+                            </w:pPr>
+                            <w:r>
+                              <w:rPr>
+                                <w14:textOutline w14:w="9525" w14:cap="rnd" w14:cmpd="sng" w14:algn="ctr">
+                                  <w14:solidFill>
+                                    <w14:srgbClr w14:val="000000"/>
+                                  </w14:solidFill>
+                                  <w14:prstDash w14:val="solid"/>
+                                  <w14:bevel/>
+                                </w14:textOutline>
+                              </w:rPr>
+                              <w:t>NH Mixing ratio</w:t>
+                            </w:r>
+                          </w:p>
+                        </w:txbxContent>
+                      </wps:txbx>
+                      <wps:bodyPr rot="0" spcFirstLastPara="0" vertOverflow="overflow" horzOverflow="overflow" vert="vert270" wrap="square" lIns="91440" tIns="45720" rIns="91440" bIns="45720" numCol="1" spcCol="0" rtlCol="0" fromWordArt="0" anchor="ctr" anchorCtr="0" forceAA="0" compatLnSpc="1">
+                        <a:prstTxWarp prst="textNoShape">
+                          <a:avLst/>
+                        </a:prstTxWarp>
+                        <a:noAutofit/>
+                      </wps:bodyPr>
+                    </wps:wsp>
+                  </a:graphicData>
+                </a:graphic>
+                <wp14:sizeRelH relativeFrom="margin">
+                  <wp14:pctWidth>0</wp14:pctWidth>
+                </wp14:sizeRelH>
+                <wp14:sizeRelV relativeFrom="margin">
+                  <wp14:pctHeight>0</wp14:pctHeight>
+                </wp14:sizeRelV>
+              </wp:anchor>
+            </w:drawing>
+          </mc:Choice>
+          <mc:Fallback>
+            <w:pict>
+              <v:rect w14:anchorId="0C4B77B6" id="Rectangle 11" o:spid="_x0000_s1032" style="position:absolute;margin-left:-11.95pt;margin-top:24.8pt;width:29pt;height:83.5pt;z-index:251671552;visibility:visible;mso-wrap-style:square;mso-width-percent:0;mso-height-percent:0;mso-wrap-distance-left:9pt;mso-wrap-distance-top:0;mso-wrap-distance-right:9pt;mso-wrap-distance-bottom:0;mso-position-horizontal:absolute;mso-position-horizontal-relative:text;mso-position-vertical:absolute;mso-position-vertical-relative:text;mso-width-percent:0;mso-height-percent:0;mso-width-relative:margin;mso-height-relative:margin;v-text-anchor:middle" o:gfxdata="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" fillcolor="white [3212]" stroked="f" strokeweight="1pt">
+                <v:textbox style="layout-flow:vertical;mso-layout-flow-alt:bottom-to-top">
+                  <w:txbxContent>
+                    <w:p>
+                      <w:pPr>
+                        <w:jc w:val="center"/>
+                        <w:rPr>
+                          <w14:textOutline w14:w="9525" w14:cap="rnd" w14:cmpd="sng" w14:algn="ctr">
+                            <w14:solidFill>
+                              <w14:srgbClr w14:val="000000"/>
+                            </w14:solidFill>
+                            <w14:prstDash w14:val="solid"/>
+                            <w14:bevel/>
+                          </w14:textOutline>
+                        </w:rPr>
+                      </w:pPr>
+                      <w:r>
+                        <w:rPr>
+                          <w14:textOutline w14:w="9525" w14:cap="rnd" w14:cmpd="sng" w14:algn="ctr">
+                            <w14:solidFill>
+                              <w14:srgbClr w14:val="000000"/>
+                            </w14:solidFill>
+                            <w14:prstDash w14:val="solid"/>
+                            <w14:bevel/>
+                          </w14:textOutline>
+                        </w:rPr>
+                        <w:t>NH Mixing ratio</w:t>
+                      </w:r>
+                    </w:p>
+                  </w:txbxContent>
+                </v:textbox>
+              </v:rect>
+            </w:pict>
+          </mc:Fallback>
+        </mc:AlternateContent>
+      </w:r>
+      <w:r>
+        <w:rPr>
+          <w:rFonts w:ascii="Times New Roman" w:hAnsi="Times New Roman" w:cs="Times New Roman"/>
+          <w:b/>
+          <w:noProof/>
+          <w:sz w:val="24"/>
+          <w:szCs w:val="24"/>
+        </w:rPr>
+        <mc:AlternateContent>
+          <mc:Choice Requires="wps">
+            <w:drawing>
+              <wp:anchor distT="0" distB="0" distL="114300" distR="114300" simplePos="0" relativeHeight="251669504" behindDoc="0" locked="0" layoutInCell="1" allowOverlap="1" wp14:anchorId="12181165" wp14:editId="2F16317C">
+                <wp:simplePos x="0" y="0"/>
+                <wp:positionH relativeFrom="column">
+                  <wp:posOffset>-154928</wp:posOffset>
+                </wp:positionH>
+                <wp:positionV relativeFrom="paragraph">
+                  <wp:posOffset>1663628</wp:posOffset>
+                </wp:positionV>
+                <wp:extent cx="368489" cy="994867"/>
+                <wp:effectExtent l="0" t="0" r="0" b="0"/>
+                <wp:wrapNone/>
+                <wp:docPr id="10" name="Rectangle 10"/>
+                <wp:cNvGraphicFramePr/>
+                <a:graphic xmlns:a="http://schemas.openxmlformats.org/drawingml/2006/main">
+                  <a:graphicData uri="http://schemas.microsoft.com/office/word/2010/wordprocessingShape">
+                    <wps:wsp>
+                      <wps:cNvSpPr/>
+                      <wps:spPr>
+                        <a:xfrm>
+                          <a:off x="0" y="0"/>
+                          <a:ext cx="368489" cy="994867"/>
+                        </a:xfrm>
+                        <a:prstGeom prst="rect">
+                          <a:avLst/>
+                        </a:prstGeom>
+                        <a:solidFill>
+                          <a:schemeClr val="bg1"/>
+                        </a:solidFill>
+                        <a:ln>
+                          <a:noFill/>
+                        </a:ln>
+                      </wps:spPr>
+                      <wps:style>
+                        <a:lnRef idx="2">
+                          <a:schemeClr val="accent1">
+                            <a:shade val="50000"/>
+                          </a:schemeClr>
+                        </a:lnRef>
+                        <a:fillRef idx="1">
+                          <a:schemeClr val="accent1"/>
+                        </a:fillRef>
+                        <a:effectRef idx="0">
+                          <a:schemeClr val="accent1"/>
+                        </a:effectRef>
+                        <a:fontRef idx="minor">
+                          <a:schemeClr val="lt1"/>
+                        </a:fontRef>
+                      </wps:style>
+                      <wps:txbx>
+                        <w:txbxContent>
+                          <w:p>
+                            <w:pPr>
+                              <w:jc w:val="center"/>
+                              <w:rPr>
+                                <w14:textOutline w14:w="9525" w14:cap="rnd" w14:cmpd="sng" w14:algn="ctr">
+                                  <w14:solidFill>
+                                    <w14:srgbClr w14:val="000000"/>
+                                  </w14:solidFill>
+                                  <w14:prstDash w14:val="solid"/>
+                                  <w14:bevel/>
+                                </w14:textOutline>
+                              </w:rPr>
+                            </w:pPr>
+                            <w:r>
+                              <w:rPr>
+                                <w14:textOutline w14:w="9525" w14:cap="rnd" w14:cmpd="sng" w14:algn="ctr">
+                                  <w14:solidFill>
+                                    <w14:srgbClr w14:val="000000"/>
+                                  </w14:solidFill>
+                                  <w14:prstDash w14:val="solid"/>
+                                  <w14:bevel/>
+                                </w14:textOutline>
+                              </w:rPr>
+                              <w:t>SH Mixing ratio</w:t>
+                            </w:r>
+                          </w:p>
+                        </w:txbxContent>
+                      </wps:txbx>
+                      <wps:bodyPr rot="0" spcFirstLastPara="0" vertOverflow="overflow" horzOverflow="overflow" vert="vert270" wrap="square" lIns="91440" tIns="45720" rIns="91440" bIns="45720" numCol="1" spcCol="0" rtlCol="0" fromWordArt="0" anchor="ctr" anchorCtr="0" forceAA="0" compatLnSpc="1">
+                        <a:prstTxWarp prst="textNoShape">
+                          <a:avLst/>
+                        </a:prstTxWarp>
+                        <a:noAutofit/>
+                      </wps:bodyPr>
+                    </wps:wsp>
+                  </a:graphicData>
+                </a:graphic>
+                <wp14:sizeRelH relativeFrom="margin">
+                  <wp14:pctWidth>0</wp14:pctWidth>
+                </wp14:sizeRelH>
+                <wp14:sizeRelV relativeFrom="margin">
+                  <wp14:pctHeight>0</wp14:pctHeight>
+                </wp14:sizeRelV>
+              </wp:anchor>
+            </w:drawing>
+          </mc:Choice>
+          <mc:Fallback>
+            <w:pict>
+              <v:rect w14:anchorId="12181165" id="Rectangle 10" o:spid="_x0000_s1033" style="position:absolute;margin-left:-12.2pt;margin-top:131pt;width:29pt;height:78.35pt;z-index:251669504;visibility:visible;mso-wrap-style:square;mso-width-percent:0;mso-height-percent:0;mso-wrap-distance-left:9pt;mso-wrap-distance-top:0;mso-wrap-distance-right:9pt;mso-wrap-distance-bottom:0;mso-position-horizontal:absolute;mso-position-horizontal-relative:text;mso-position-vertical:absolute;mso-position-vertical-relative:text;mso-width-percent:0;mso-height-percent:0;mso-width-relative:margin;mso-height-relative:margin;v-text-anchor:middle" o:gfxdata="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" fillcolor="white [3212]" stroked="f" strokeweight="1pt">
+                <v:textbox style="layout-flow:vertical;mso-layout-flow-alt:bottom-to-top">
+                  <w:txbxContent>
+                    <w:p>
+                      <w:pPr>
+                        <w:jc w:val="center"/>
+                        <w:rPr>
+                          <w14:textOutline w14:w="9525" w14:cap="rnd" w14:cmpd="sng" w14:algn="ctr">
+                            <w14:solidFill>
+                              <w14:srgbClr w14:val="000000"/>
+                            </w14:solidFill>
+                            <w14:prstDash w14:val="solid"/>
+                            <w14:bevel/>
+                          </w14:textOutline>
+                        </w:rPr>
+                      </w:pPr>
+                      <w:r>
+                        <w:rPr>
+                          <w14:textOutline w14:w="9525" w14:cap="rnd" w14:cmpd="sng" w14:algn="ctr">
+                            <w14:solidFill>
+                              <w14:srgbClr w14:val="000000"/>
+                            </w14:solidFill>
+                            <w14:prstDash w14:val="solid"/>
+                            <w14:bevel/>
+                          </w14:textOutline>
+                        </w:rPr>
+                        <w:t>SH Mixing ratio</w:t>
+                      </w:r>
+                    </w:p>
+                  </w:txbxContent>
+                </v:textbox>
+              </v:rect>
+            </w:pict>
+          </mc:Fallback>
+        </mc:AlternateContent>
+      </w:r>
+      <w:r>
+        <w:rPr>
+          <w:rFonts w:ascii="Times New Roman" w:hAnsi="Times New Roman" w:cs="Times New Roman"/>
+          <w:b/>
+          <w:noProof/>
+          <w:sz w:val="24"/>
+          <w:szCs w:val="24"/>
+        </w:rPr>
         <w:drawing>
           <wp:inline distT="0" distB="0" distL="0" distR="0" wp14:anchorId="01BFB00B" wp14:editId="31D13B63">
             <wp:extent cx="5943600" cy="4562475"/>
@@ -5398,6 +6244,117 @@
           </wp:inline>
         </w:drawing>
       </w:r>
+      <w:r>
+        <w:rPr>
+          <w:rFonts w:ascii="Times New Roman" w:hAnsi="Times New Roman" w:cs="Times New Roman"/>
+          <w:b/>
+          <w:noProof/>
+          <w:sz w:val="24"/>
+          <w:szCs w:val="24"/>
+        </w:rPr>
+        <w:t xml:space="preserve"> </w:t>
+      </w:r>
+      <w:r>
+        <w:rPr>
+          <w:rFonts w:ascii="Times New Roman" w:hAnsi="Times New Roman" w:cs="Times New Roman"/>
+          <w:b/>
+          <w:noProof/>
+          <w:sz w:val="24"/>
+          <w:szCs w:val="24"/>
+        </w:rPr>
+        <w:t xml:space="preserve">Figure </w:t>
+      </w:r>
+      <w:r>
+        <w:rPr>
+          <w:rFonts w:ascii="Times New Roman" w:hAnsi="Times New Roman" w:cs="Times New Roman"/>
+          <w:b/>
+          <w:noProof/>
+          <w:sz w:val="24"/>
+          <w:szCs w:val="24"/>
+        </w:rPr>
+        <w:t>3</w:t>
+      </w:r>
+      <w:r>
+        <w:rPr>
+          <w:rFonts w:ascii="Times New Roman" w:hAnsi="Times New Roman" w:cs="Times New Roman"/>
+          <w:b/>
+          <w:noProof/>
+          <w:sz w:val="24"/>
+          <w:szCs w:val="24"/>
+        </w:rPr>
+        <w:t xml:space="preserve">: </w:t>
+      </w:r>
+      <w:r>
+        <w:rPr>
+          <w:rFonts w:ascii="Times New Roman" w:hAnsi="Times New Roman" w:cs="Times New Roman"/>
+          <w:b/>
+          <w:noProof/>
+          <w:sz w:val="24"/>
+          <w:szCs w:val="24"/>
+        </w:rPr>
+        <w:t>Normalized t</w:t>
+      </w:r>
+      <w:r>
+        <w:rPr>
+          <w:rFonts w:ascii="Times New Roman" w:hAnsi="Times New Roman" w:cs="Times New Roman"/>
+          <w:b/>
+          <w:noProof/>
+          <w:sz w:val="24"/>
+          <w:szCs w:val="24"/>
+        </w:rPr>
+        <w:t>ime series of ethane</w:t>
+      </w:r>
+      <w:r>
+        <w:rPr>
+          <w:rFonts w:ascii="Times New Roman" w:hAnsi="Times New Roman" w:cs="Times New Roman"/>
+          <w:b/>
+          <w:noProof/>
+          <w:sz w:val="24"/>
+          <w:szCs w:val="24"/>
+        </w:rPr>
+        <w:t xml:space="preserve"> calculated using Method 2</w:t>
+      </w:r>
+      <w:r>
+        <w:rPr>
+          <w:rFonts w:ascii="Times New Roman" w:hAnsi="Times New Roman" w:cs="Times New Roman"/>
+          <w:b/>
+          <w:noProof/>
+          <w:sz w:val="24"/>
+          <w:szCs w:val="24"/>
+        </w:rPr>
+        <w:t>.</w:t>
+      </w:r>
+      <w:r>
+        <w:rPr>
+          <w:rFonts w:ascii="Times New Roman" w:hAnsi="Times New Roman" w:cs="Times New Roman"/>
+          <w:noProof/>
+          <w:sz w:val="24"/>
+          <w:szCs w:val="24"/>
+        </w:rPr>
+        <w:t xml:space="preserve"> The symbols represent different networks: diamond – OGI, asterisk – UCI, triangle – NOAA. The color black is observational data; other colors are simulated emission scenarios. </w:t>
+      </w:r>
+    </w:p>
+    <w:p>
+      <w:pPr>
+        <w:spacing w:line="480" w:lineRule="auto"/>
+        <w:rPr>
+          <w:rFonts w:ascii="Times New Roman" w:hAnsi="Times New Roman" w:cs="Times New Roman"/>
+          <w:b/>
+          <w:sz w:val="24"/>
+          <w:szCs w:val="24"/>
+        </w:rPr>
+      </w:pPr>
+    </w:p>
+    <w:p>
+      <w:pPr>
+        <w:spacing w:line="480" w:lineRule="auto"/>
+        <w:rPr>
+          <w:rFonts w:ascii="Times New Roman" w:hAnsi="Times New Roman" w:cs="Times New Roman"/>
+          <w:b/>
+          <w:sz w:val="24"/>
+          <w:szCs w:val="24"/>
+        </w:rPr>
+      </w:pPr>
       <w:r>
         <w:rPr>
           <w:rFonts w:ascii="Times New Roman" w:hAnsi="Times New Roman" w:cs="Times New Roman"/>
@@ -5442,6 +6399,95 @@
             </a:graphic>
           </wp:inline>
         </w:drawing>
+      </w:r>
+    </w:p>
+    <w:p>
+      <w:pPr>
+        <w:spacing w:line="480" w:lineRule="auto"/>
+        <w:rPr>
+          <w:rFonts w:ascii="Times New Roman" w:hAnsi="Times New Roman" w:cs="Times New Roman"/>
+          <w:sz w:val="24"/>
+          <w:szCs w:val="24"/>
+        </w:rPr>
+      </w:pPr>
+      <w:r>
+        <w:rPr>
+          <w:rFonts w:ascii="Times New Roman" w:hAnsi="Times New Roman" w:cs="Times New Roman"/>
+          <w:b/>
+          <w:noProof/>
+          <w:sz w:val="24"/>
+          <w:szCs w:val="24"/>
+        </w:rPr>
+        <w:t xml:space="preserve">Figure </w:t>
+      </w:r>
+      <w:r>
+        <w:rPr>
+          <w:rFonts w:ascii="Times New Roman" w:hAnsi="Times New Roman" w:cs="Times New Roman"/>
+          <w:b/>
+          <w:noProof/>
+          <w:sz w:val="24"/>
+          <w:szCs w:val="24"/>
+        </w:rPr>
+        <w:t>4</w:t>
+      </w:r>
+      <w:r>
+        <w:rPr>
+          <w:rFonts w:ascii="Times New Roman" w:hAnsi="Times New Roman" w:cs="Times New Roman"/>
+          <w:b/>
+          <w:noProof/>
+          <w:sz w:val="24"/>
+          <w:szCs w:val="24"/>
+        </w:rPr>
+        <w:t xml:space="preserve">: </w:t>
+      </w:r>
+      <w:r>
+        <w:rPr>
+          <w:rFonts w:ascii="Times New Roman" w:hAnsi="Times New Roman" w:cs="Times New Roman"/>
+          <w:b/>
+          <w:noProof/>
+          <w:sz w:val="24"/>
+          <w:szCs w:val="24"/>
+        </w:rPr>
+        <w:t xml:space="preserve">Time </w:t>
+      </w:r>
+      <w:r>
+        <w:rPr>
+          <w:rFonts w:ascii="Times New Roman" w:hAnsi="Times New Roman" w:cs="Times New Roman"/>
+          <w:b/>
+          <w:noProof/>
+          <w:sz w:val="24"/>
+          <w:szCs w:val="24"/>
+        </w:rPr>
+        <w:t>series of ethane</w:t>
+      </w:r>
+      <w:r>
+        <w:rPr>
+          <w:rFonts w:ascii="Times New Roman" w:hAnsi="Times New Roman" w:cs="Times New Roman"/>
+          <w:b/>
+          <w:noProof/>
+          <w:sz w:val="24"/>
+          <w:szCs w:val="24"/>
+        </w:rPr>
+        <w:t xml:space="preserve"> calculated using Method 2</w:t>
+      </w:r>
+      <w:r>
+        <w:rPr>
+          <w:rFonts w:ascii="Times New Roman" w:hAnsi="Times New Roman" w:cs="Times New Roman"/>
+          <w:b/>
+          <w:noProof/>
+          <w:sz w:val="24"/>
+          <w:szCs w:val="24"/>
+        </w:rPr>
+        <w:t>.</w:t>
+      </w:r>
+      <w:r>
+        <w:rPr>
+          <w:rFonts w:ascii="Times New Roman" w:hAnsi="Times New Roman" w:cs="Times New Roman"/>
+          <w:noProof/>
+          <w:sz w:val="24"/>
+          <w:szCs w:val="24"/>
+        </w:rPr>
+        <w:t xml:space="preserve"> The symbols represent different networks: diamond – OGI, asterisk – UCI, triangle – NOAA. The color black is observational data; other colors are simulated emission scenarios. </w:t>
       </w:r>
     </w:p>
     <w:p/>

</xml_diff>

<commit_message>
finalize the thrid draft of method section
</commit_message>
<xml_diff>
--- a/manuscript/methodSection_ethanePaper_3rdDraft.docx
+++ b/manuscript/methodSection_ethanePaper_3rdDraft.docx
@@ -4563,6 +4563,14 @@
         </w:rPr>
         <w:t xml:space="preserve">The IHR of method 2 is calculated using the same method as method 1 without applying the latitudinal weights. The Northern Hemisphere is replaced with Barrow, Alaska and Southern Hemisphere with Cape Grim, Tasmania. </w:t>
       </w:r>
+      <w:r>
+        <w:rPr>
+          <w:rFonts w:ascii="Times New Roman" w:eastAsiaTheme="minorEastAsia" w:hAnsi="Times New Roman" w:cs="Times New Roman"/>
+          <w:sz w:val="24"/>
+          <w:szCs w:val="24"/>
+        </w:rPr>
+        <w:t>Figure xx shows the normalized IHR of method 1 and method 2.</w:t>
+      </w:r>
     </w:p>
     <w:p>
       <w:pPr>
@@ -5038,19 +5046,7 @@
                                   <w14:bevel/>
                                 </w14:textOutline>
                               </w:rPr>
-                              <w:t>NH</w:t>
-                            </w:r>
-                            <w:r>
-                              <w:rPr>
-                                <w14:textOutline w14:w="9525" w14:cap="rnd" w14:cmpd="sng" w14:algn="ctr">
-                                  <w14:solidFill>
-                                    <w14:srgbClr w14:val="000000"/>
-                                  </w14:solidFill>
-                                  <w14:prstDash w14:val="solid"/>
-                                  <w14:bevel/>
-                                </w14:textOutline>
-                              </w:rPr>
-                              <w:t xml:space="preserve"> Mixing ratio</w:t>
+                              <w:t>NH Mixing ratio</w:t>
                             </w:r>
                           </w:p>
                         </w:txbxContent>
@@ -5101,19 +5097,7 @@
                             <w14:bevel/>
                           </w14:textOutline>
                         </w:rPr>
-                        <w:t>NH</w:t>
-                      </w:r>
-                      <w:r>
-                        <w:rPr>
-                          <w14:textOutline w14:w="9525" w14:cap="rnd" w14:cmpd="sng" w14:algn="ctr">
-                            <w14:solidFill>
-                              <w14:srgbClr w14:val="000000"/>
-                            </w14:solidFill>
-                            <w14:prstDash w14:val="solid"/>
-                            <w14:bevel/>
-                          </w14:textOutline>
-                        </w:rPr>
-                        <w:t xml:space="preserve"> Mixing ratio</w:t>
+                        <w:t>NH Mixing ratio</w:t>
                       </w:r>
                     </w:p>
                   </w:txbxContent>
@@ -5298,7 +5282,18 @@
           <w:sz w:val="24"/>
           <w:szCs w:val="24"/>
         </w:rPr>
-        <w:t xml:space="preserve">olor black is observational data; other colors are simulated emission scenarios. </w:t>
+        <w:t>olor blac</w:t>
+      </w:r>
+      <w:bookmarkStart w:id="0" w:name="_GoBack"/>
+      <w:bookmarkEnd w:id="0"/>
+      <w:r>
+        <w:rPr>
+          <w:rFonts w:ascii="Times New Roman" w:hAnsi="Times New Roman" w:cs="Times New Roman"/>
+          <w:noProof/>
+          <w:sz w:val="24"/>
+          <w:szCs w:val="24"/>
+        </w:rPr>
+        <w:t xml:space="preserve">k is observational data; other colors are simulated emission scenarios. </w:t>
       </w:r>
     </w:p>
     <w:p>
@@ -5441,7 +5436,7 @@
           </mc:Choice>
           <mc:Fallback>
             <w:pict>
-              <v:rect w14:anchorId="3F3A69DC" id="Rectangle 9" o:spid="_x0000_s1029" style="position:absolute;margin-left:-12.9pt;margin-top:137.9pt;width:29pt;height:78.35pt;z-index:251667456;visibility:visible;mso-wrap-style:square;mso-width-percent:0;mso-height-percent:0;mso-wrap-distance-left:9pt;mso-wrap-distance-top:0;mso-wrap-distance-right:9pt;mso-wrap-distance-bottom:0;mso-position-horizontal:absolute;mso-position-horizontal-relative:text;mso-position-vertical:absolute;mso-position-vertical-relative:text;mso-width-percent:0;mso-height-percent:0;mso-width-relative:margin;mso-height-relative:margin;v-text-anchor:middle" o:gfxdata="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" fillcolor="white [3212]" stroked="f" strokeweight="1pt">
+              <v:rect w14:anchorId="3F3A69DC" id="Rectangle 9" o:spid="_x0000_s1029" style="position:absolute;margin-left:-12.9pt;margin-top:137.9pt;width:29pt;height:78.35pt;z-index:251667456;visibility:visible;mso-wrap-style:square;mso-width-percent:0;mso-height-percent:0;mso-wrap-distance-left:9pt;mso-wrap-distance-top:0;mso-wrap-distance-right:9pt;mso-wrap-distance-bottom:0;mso-position-horizontal:absolute;mso-position-horizontal-relative:text;mso-position-vertical:absolute;mso-position-vertical-relative:text;mso-width-percent:0;mso-height-percent:0;mso-width-relative:margin;mso-height-relative:margin;v-text-anchor:middle" o:gfxdata="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" fillcolor="white [3212]" stroked="f" strokeweight="1pt">
                 <v:textbox style="layout-flow:vertical;mso-layout-flow-alt:bottom-to-top">
                   <w:txbxContent>
                     <w:p>
@@ -5586,7 +5581,7 @@
           </mc:Choice>
           <mc:Fallback>
             <w:pict>
-              <v:rect w14:anchorId="761F3869" id="Rectangle 8" o:spid="_x0000_s1030" style="position:absolute;margin-left:-11.55pt;margin-top:26.5pt;width:29pt;height:83.5pt;z-index:251665408;visibility:visible;mso-wrap-style:square;mso-width-percent:0;mso-height-percent:0;mso-wrap-distance-left:9pt;mso-wrap-distance-top:0;mso-wrap-distance-right:9pt;mso-wrap-distance-bottom:0;mso-position-horizontal:absolute;mso-position-horizontal-relative:text;mso-position-vertical:absolute;mso-position-vertical-relative:text;mso-width-percent:0;mso-height-percent:0;mso-width-relative:margin;mso-height-relative:margin;v-text-anchor:middle" o:gfxdata="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" fillcolor="white [3212]" stroked="f" strokeweight="1pt">
+              <v:rect w14:anchorId="761F3869" id="Rectangle 8" o:spid="_x0000_s1030" style="position:absolute;margin-left:-11.55pt;margin-top:26.5pt;width:29pt;height:83.5pt;z-index:251665408;visibility:visible;mso-wrap-style:square;mso-width-percent:0;mso-height-percent:0;mso-wrap-distance-left:9pt;mso-wrap-distance-top:0;mso-wrap-distance-right:9pt;mso-wrap-distance-bottom:0;mso-position-horizontal:absolute;mso-position-horizontal-relative:text;mso-position-vertical:absolute;mso-position-vertical-relative:text;mso-width-percent:0;mso-height-percent:0;mso-width-relative:margin;mso-height-relative:margin;v-text-anchor:middle" o:gfxdata="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" fillcolor="white [3212]" stroked="f" strokeweight="1pt">
                 <v:textbox style="layout-flow:vertical;mso-layout-flow-alt:bottom-to-top">
                   <w:txbxContent>
                     <w:p>
@@ -5684,7 +5679,7 @@
           <w:sz w:val="24"/>
           <w:szCs w:val="24"/>
         </w:rPr>
-        <w:t xml:space="preserve">Figure </w:t>
+        <w:t>Figure 2: T</w:t>
       </w:r>
       <w:r>
         <w:rPr>
@@ -5694,57 +5689,16 @@
           <w:sz w:val="24"/>
           <w:szCs w:val="24"/>
         </w:rPr>
-        <w:t>2</w:t>
-      </w:r>
-      <w:r>
-        <w:rPr>
-          <w:rFonts w:ascii="Times New Roman" w:hAnsi="Times New Roman" w:cs="Times New Roman"/>
-          <w:b/>
+        <w:t>ime series of global ethane.</w:t>
+      </w:r>
+      <w:r>
+        <w:rPr>
+          <w:rFonts w:ascii="Times New Roman" w:hAnsi="Times New Roman" w:cs="Times New Roman"/>
           <w:noProof/>
           <w:sz w:val="24"/>
           <w:szCs w:val="24"/>
         </w:rPr>
-        <w:t xml:space="preserve">: </w:t>
-      </w:r>
-      <w:r>
-        <w:rPr>
-          <w:rFonts w:ascii="Times New Roman" w:hAnsi="Times New Roman" w:cs="Times New Roman"/>
-          <w:b/>
-          <w:noProof/>
-          <w:sz w:val="24"/>
-          <w:szCs w:val="24"/>
-        </w:rPr>
-        <w:t>T</w:t>
-      </w:r>
-      <w:r>
-        <w:rPr>
-          <w:rFonts w:ascii="Times New Roman" w:hAnsi="Times New Roman" w:cs="Times New Roman"/>
-          <w:b/>
-          <w:noProof/>
-          <w:sz w:val="24"/>
-          <w:szCs w:val="24"/>
-        </w:rPr>
-        <w:t>ime series of global ethane.</w:t>
-      </w:r>
-      <w:r>
-        <w:rPr>
-          <w:rFonts w:ascii="Times New Roman" w:hAnsi="Times New Roman" w:cs="Times New Roman"/>
-          <w:noProof/>
-          <w:sz w:val="24"/>
-          <w:szCs w:val="24"/>
-        </w:rPr>
-        <w:t xml:space="preserve"> The symbols represent different networks: diamond – OGI, asterisk – UCI, triangle </w:t>
-      </w:r>
-      <w:bookmarkStart w:id="0" w:name="_GoBack"/>
-      <w:bookmarkEnd w:id="0"/>
-      <w:r>
-        <w:rPr>
-          <w:rFonts w:ascii="Times New Roman" w:hAnsi="Times New Roman" w:cs="Times New Roman"/>
-          <w:noProof/>
-          <w:sz w:val="24"/>
-          <w:szCs w:val="24"/>
-        </w:rPr>
-        <w:t xml:space="preserve">– NOAA. The color black is observational data; other colors are simulated emission scenarios. </w:t>
+        <w:t xml:space="preserve"> The symbols represent different networks: diamond – OGI, asterisk – UCI, triangle – NOAA. The color black is observational data; other colors are simulated emission scenarios. </w:t>
       </w:r>
     </w:p>
     <w:p>
@@ -5874,7 +5828,7 @@
           </mc:Choice>
           <mc:Fallback>
             <w:pict>
-              <v:rect w14:anchorId="7F7C439D" id="Rectangle 12" o:spid="_x0000_s1031" style="position:absolute;margin-left:-6.1pt;margin-top:250.65pt;width:29pt;height:54.45pt;z-index:251673600;visibility:visible;mso-wrap-style:square;mso-width-percent:0;mso-wrap-distance-left:9pt;mso-wrap-distance-top:0;mso-wrap-distance-right:9pt;mso-wrap-distance-bottom:0;mso-position-horizontal:absolute;mso-position-horizontal-relative:text;mso-position-vertical:absolute;mso-position-vertical-relative:text;mso-width-percent:0;mso-width-relative:margin;v-text-anchor:middle" o:gfxdata="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" fillcolor="white [3212]" stroked="f" strokeweight="1pt">
+              <v:rect w14:anchorId="7F7C439D" id="Rectangle 12" o:spid="_x0000_s1031" style="position:absolute;margin-left:-6.1pt;margin-top:250.65pt;width:29pt;height:54.45pt;z-index:251673600;visibility:visible;mso-wrap-style:square;mso-width-percent:0;mso-wrap-distance-left:9pt;mso-wrap-distance-top:0;mso-wrap-distance-right:9pt;mso-wrap-distance-bottom:0;mso-position-horizontal:absolute;mso-position-horizontal-relative:text;mso-position-vertical:absolute;mso-position-vertical-relative:text;mso-width-percent:0;mso-width-relative:margin;v-text-anchor:middle" o:gfxdata="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" fillcolor="white [3212]" stroked="f" strokeweight="1pt">
                 <v:textbox style="layout-flow:vertical;mso-layout-flow-alt:bottom-to-top">
                   <w:txbxContent>
                     <w:p>
@@ -6164,7 +6118,7 @@
           </mc:Choice>
           <mc:Fallback>
             <w:pict>
-              <v:rect w14:anchorId="12181165" id="Rectangle 10" o:spid="_x0000_s1033" style="position:absolute;margin-left:-12.2pt;margin-top:131pt;width:29pt;height:78.35pt;z-index:251669504;visibility:visible;mso-wrap-style:square;mso-width-percent:0;mso-height-percent:0;mso-wrap-distance-left:9pt;mso-wrap-distance-top:0;mso-wrap-distance-right:9pt;mso-wrap-distance-bottom:0;mso-position-horizontal:absolute;mso-position-horizontal-relative:text;mso-position-vertical:absolute;mso-position-vertical-relative:text;mso-width-percent:0;mso-height-percent:0;mso-width-relative:margin;mso-height-relative:margin;v-text-anchor:middle" o:gfxdata="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" fillcolor="white [3212]" stroked="f" strokeweight="1pt">
+              <v:rect w14:anchorId="12181165" id="Rectangle 10" o:spid="_x0000_s1033" style="position:absolute;margin-left:-12.2pt;margin-top:131pt;width:29pt;height:78.35pt;z-index:251669504;visibility:visible;mso-wrap-style:square;mso-width-percent:0;mso-height-percent:0;mso-wrap-distance-left:9pt;mso-wrap-distance-top:0;mso-wrap-distance-right:9pt;mso-wrap-distance-bottom:0;mso-position-horizontal:absolute;mso-position-horizontal-relative:text;mso-position-vertical:absolute;mso-position-vertical-relative:text;mso-width-percent:0;mso-height-percent:0;mso-width-relative:margin;mso-height-relative:margin;v-text-anchor:middle" o:gfxdata="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" fillcolor="white [3212]" stroked="f" strokeweight="1pt">
                 <v:textbox style="layout-flow:vertical;mso-layout-flow-alt:bottom-to-top">
                   <w:txbxContent>
                     <w:p>
@@ -6262,37 +6216,7 @@
           <w:sz w:val="24"/>
           <w:szCs w:val="24"/>
         </w:rPr>
-        <w:t xml:space="preserve">Figure </w:t>
-      </w:r>
-      <w:r>
-        <w:rPr>
-          <w:rFonts w:ascii="Times New Roman" w:hAnsi="Times New Roman" w:cs="Times New Roman"/>
-          <w:b/>
-          <w:noProof/>
-          <w:sz w:val="24"/>
-          <w:szCs w:val="24"/>
-        </w:rPr>
-        <w:t>3</w:t>
-      </w:r>
-      <w:r>
-        <w:rPr>
-          <w:rFonts w:ascii="Times New Roman" w:hAnsi="Times New Roman" w:cs="Times New Roman"/>
-          <w:b/>
-          <w:noProof/>
-          <w:sz w:val="24"/>
-          <w:szCs w:val="24"/>
-        </w:rPr>
-        <w:t xml:space="preserve">: </w:t>
-      </w:r>
-      <w:r>
-        <w:rPr>
-          <w:rFonts w:ascii="Times New Roman" w:hAnsi="Times New Roman" w:cs="Times New Roman"/>
-          <w:b/>
-          <w:noProof/>
-          <w:sz w:val="24"/>
-          <w:szCs w:val="24"/>
-        </w:rPr>
-        <w:t>Normalized t</w:t>
+        <w:t>Figure 3: Normalized t</w:t>
       </w:r>
       <w:r>
         <w:rPr>
@@ -6418,37 +6342,7 @@
           <w:sz w:val="24"/>
           <w:szCs w:val="24"/>
         </w:rPr>
-        <w:t xml:space="preserve">Figure </w:t>
-      </w:r>
-      <w:r>
-        <w:rPr>
-          <w:rFonts w:ascii="Times New Roman" w:hAnsi="Times New Roman" w:cs="Times New Roman"/>
-          <w:b/>
-          <w:noProof/>
-          <w:sz w:val="24"/>
-          <w:szCs w:val="24"/>
-        </w:rPr>
-        <w:t>4</w:t>
-      </w:r>
-      <w:r>
-        <w:rPr>
-          <w:rFonts w:ascii="Times New Roman" w:hAnsi="Times New Roman" w:cs="Times New Roman"/>
-          <w:b/>
-          <w:noProof/>
-          <w:sz w:val="24"/>
-          <w:szCs w:val="24"/>
-        </w:rPr>
-        <w:t xml:space="preserve">: </w:t>
-      </w:r>
-      <w:r>
-        <w:rPr>
-          <w:rFonts w:ascii="Times New Roman" w:hAnsi="Times New Roman" w:cs="Times New Roman"/>
-          <w:b/>
-          <w:noProof/>
-          <w:sz w:val="24"/>
-          <w:szCs w:val="24"/>
-        </w:rPr>
-        <w:t xml:space="preserve">Time </w:t>
+        <w:t xml:space="preserve">Figure 4: Time </w:t>
       </w:r>
       <w:r>
         <w:rPr>

</xml_diff>